<commit_message>
insyallah tingga analisa hasil dan keterima
</commit_message>
<xml_diff>
--- a/new/Final Tugas Akhir 17615006/17615006_laporan tugas akhir/Seluruh Halaman Laporan Tugas Akhir.docx
+++ b/new/Final Tugas Akhir 17615006/17615006_laporan tugas akhir/Seluruh Halaman Laporan Tugas Akhir.docx
@@ -8555,7 +8555,7 @@
           <w:szCs w:val="24"/>
           <w:lang w:val="en-ID"/>
         </w:rPr>
-        <w:instrText>ADDIN CSL_CITATION {"citationItems":[{"id":"ITEM-1","itemData":{"DOI":"10.4172/2168-9679.1000368","author":[{"dropping-particle":"","family":"TH","given":"Alabed","non-dropping-particle":"","parse-names":false,"suffix":""},{"dropping-particle":"","family":"MB","given":"Bashir","non-dropping-particle":"","parse-names":false,"suffix":""}],"container-title":"Journal of Applied &amp; Computational Mathematics","id":"ITEM-1","issue":"04","issued":{"date-parts":[["2017"]]},"title":"The Unique Natural Number Set and Distributed Prime Numbers","type":"article-journal","volume":"06"},"uris":["http://www.mendeley.com/documents/?uuid=e2036e7a-66ee-4ed0-a07b-0db5a86f5e3a"]}],"mendeley":{"formattedCitation":"(TH &amp; MB, 2017)","plainTextFormattedCitation":"(TH &amp; MB, 2017)"},"properties":{"noteIndex":0},"schema":"https://github.com/citation-style-language/schema/raw/master/csl-citation.json"}</w:instrText>
+        <w:instrText>ADDIN CSL_CITATION {"citationItems":[{"id":"ITEM-1","itemData":{"DOI":"10.4172/2168-9679.1000368","author":[{"dropping-particle":"","family":"TH","given":"Alabed","non-dropping-particle":"","parse-names":false,"suffix":""},{"dropping-particle":"","family":"MB","given":"Bashir","non-dropping-particle":"","parse-names":false,"suffix":""}],"container-title":"Journal of Applied &amp; Computational Mathematics","id":"ITEM-1","issue":"04","issued":{"date-parts":[["2017"]]},"title":"The Unique Natural Number Set and Distributed Prime Numbers","type":"article-journal","volume":"06"},"uris":["http://www.mendeley.com/documents/?uuid=e2036e7a-66ee-4ed0-a07b-0db5a86f5e3a"]}],"mendeley":{"formattedCitation":"(TH &amp; MB, 2017)","plainTextFormattedCitation":"(TH &amp; MB, 2017)","previouslyFormattedCitation":"(TH &amp; MB, 2017)"},"properties":{"noteIndex":0},"schema":"https://github.com/citation-style-language/schema/raw/master/csl-citation.json"}</w:instrText>
       </w:r>
       <w:r>
         <w:rPr>
@@ -12513,10 +12513,150 @@
     <w:p>
       <w:pPr>
         <w:pStyle w:val="SUBBAB"/>
+        <w:rPr>
+          <w:i/>
+          <w:lang w:val="en-ID"/>
+        </w:rPr>
       </w:pPr>
       <w:bookmarkStart w:id="36" w:name="_Toc26531657"/>
       <w:bookmarkStart w:id="37" w:name="_Toc48222341"/>
       <w:r>
+        <w:rPr>
+          <w:lang w:val="en-ID"/>
+        </w:rPr>
+        <w:t>2.</w:t>
+      </w:r>
+      <w:r>
+        <w:rPr>
+          <w:lang w:val="en-ID"/>
+        </w:rPr>
+        <w:t>2</w:t>
+      </w:r>
+      <w:r>
+        <w:rPr>
+          <w:lang w:val="en-ID"/>
+        </w:rPr>
+        <w:t>.</w:t>
+      </w:r>
+      <w:r>
+        <w:rPr>
+          <w:lang w:val="en-ID"/>
+        </w:rPr>
+        <w:t>8</w:t>
+      </w:r>
+      <w:r>
+        <w:rPr>
+          <w:lang w:val="en-ID"/>
+        </w:rPr>
+        <w:t xml:space="preserve"> </w:t>
+      </w:r>
+      <w:r>
+        <w:rPr>
+          <w:lang w:val="en-ID"/>
+        </w:rPr>
+        <w:tab/>
+      </w:r>
+      <w:r>
+        <w:rPr>
+          <w:i/>
+          <w:lang w:val="en-ID"/>
+        </w:rPr>
+        <w:t>Modulus</w:t>
+      </w:r>
+    </w:p>
+    <w:p>
+      <w:pPr>
+        <w:pStyle w:val="NoSpacing"/>
+        <w:spacing w:line="480" w:lineRule="auto"/>
+        <w:ind w:firstLine="720"/>
+        <w:jc w:val="both"/>
+        <w:rPr>
+          <w:rFonts w:ascii="Times New Roman" w:hAnsi="Times New Roman" w:cs="Times New Roman"/>
+          <w:sz w:val="24"/>
+        </w:rPr>
+      </w:pPr>
+      <w:r>
+        <w:rPr>
+          <w:rFonts w:ascii="Times New Roman" w:hAnsi="Times New Roman" w:cs="Times New Roman"/>
+          <w:sz w:val="24"/>
+        </w:rPr>
+        <w:t>Dalam matematika dan pemrograman komputer, operasi modulus adalah sebuah operasi yang menghasilkan sisa pembagian dari suatu bilangan terhadap bilangan lainnya. Dalam bahasa pemrograman operasi ini umumnya dilambangkan dengan simbol %, mod atau modulo, tergantung bahasa pemrograman yang digunakan.</w:t>
+      </w:r>
+    </w:p>
+    <w:p>
+      <w:pPr>
+        <w:pStyle w:val="NoSpacing"/>
+        <w:spacing w:line="480" w:lineRule="auto"/>
+        <w:ind w:firstLine="720"/>
+        <w:jc w:val="both"/>
+        <w:rPr>
+          <w:rFonts w:ascii="Times New Roman" w:hAnsi="Times New Roman" w:cs="Times New Roman"/>
+          <w:sz w:val="24"/>
+        </w:rPr>
+      </w:pPr>
+      <w:r>
+        <w:rPr>
+          <w:rFonts w:ascii="Times New Roman" w:hAnsi="Times New Roman" w:cs="Times New Roman"/>
+          <w:sz w:val="24"/>
+        </w:rPr>
+        <w:t xml:space="preserve">Pada penelitian ini modulus digunakan karena operasi ini </w:t>
+      </w:r>
+      <w:r>
+        <w:rPr>
+          <w:rFonts w:ascii="Times New Roman" w:hAnsi="Times New Roman" w:cs="Times New Roman"/>
+          <w:sz w:val="24"/>
+        </w:rPr>
+        <w:t>memiliki</w:t>
+      </w:r>
+      <w:r>
+        <w:rPr>
+          <w:rFonts w:ascii="Times New Roman" w:hAnsi="Times New Roman" w:cs="Times New Roman"/>
+          <w:sz w:val="24"/>
+        </w:rPr>
+        <w:t xml:space="preserve"> atau berhubungan dengan bilangan yang prima berdasarkan pada penilitian </w:t>
+      </w:r>
+      <w:r>
+        <w:rPr>
+          <w:rFonts w:ascii="Times New Roman" w:hAnsi="Times New Roman" w:cs="Times New Roman"/>
+          <w:sz w:val="24"/>
+        </w:rPr>
+        <w:fldChar w:fldCharType="begin" w:fldLock="1"/>
+      </w:r>
+      <w:r>
+        <w:rPr>
+          <w:rFonts w:ascii="Times New Roman" w:hAnsi="Times New Roman" w:cs="Times New Roman"/>
+          <w:sz w:val="24"/>
+        </w:rPr>
+        <w:instrText>ADDIN CSL_CITATION {"citationItems":[{"id":"ITEM-1","itemData":{"author":[{"dropping-particle":"","family":"Serdano","given":"Akbar","non-dropping-particle":"","parse-names":false,"suffix":""},{"dropping-particle":"","family":"Zarlis","given":"Muhammad","non-dropping-particle":"","parse-names":false,"suffix":""},{"dropping-particle":"","family":"Sawaluddin","given":"","non-dropping-particle":"","parse-names":false,"suffix":""},{"dropping-particle":"","family":"Hartama","given":"Dedy","non-dropping-particle":"","parse-names":false,"suffix":""}],"container-title":"Jurnal Mahajana Informasi","id":"ITEM-1","issue":"2","issued":{"date-parts":[["2019"]]},"page":"1-5","title":"Pengamanan Pesan Menggunakna Algoritma Hill Cipher Dalam Keamanan Komputer","type":"article-journal"},"uris":["http://www.mendeley.com/documents/?uuid=34208a9c-d3a0-4fda-a56c-cbd02c214179"]}],"mendeley":{"formattedCitation":"(Serdano dkk., 2019)","plainTextFormattedCitation":"(Serdano dkk., 2019)","previouslyFormattedCitation":"(Serdano dkk., 2019)"},"properties":{"noteIndex":0},"schema":"https://github.com/citation-style-language/schema/raw/master/csl-citation.json"}</w:instrText>
+      </w:r>
+      <w:r>
+        <w:rPr>
+          <w:rFonts w:ascii="Times New Roman" w:hAnsi="Times New Roman" w:cs="Times New Roman"/>
+          <w:sz w:val="24"/>
+        </w:rPr>
+        <w:fldChar w:fldCharType="separate"/>
+      </w:r>
+      <w:r>
+        <w:rPr>
+          <w:rFonts w:ascii="Times New Roman" w:hAnsi="Times New Roman" w:cs="Times New Roman"/>
+          <w:noProof/>
+          <w:sz w:val="24"/>
+        </w:rPr>
+        <w:t>(Serdano dkk., 2019)</w:t>
+      </w:r>
+      <w:r>
+        <w:rPr>
+          <w:rFonts w:ascii="Times New Roman" w:hAnsi="Times New Roman" w:cs="Times New Roman"/>
+          <w:sz w:val="24"/>
+        </w:rPr>
+        <w:fldChar w:fldCharType="end"/>
+      </w:r>
+    </w:p>
+    <w:p>
+      <w:pPr>
+        <w:pStyle w:val="SUBBAB"/>
+      </w:pPr>
+      <w:r>
         <w:t>2.</w:t>
       </w:r>
       <w:r>
@@ -12531,7 +12671,7 @@
         <w:rPr>
           <w:lang w:val="en-ID"/>
         </w:rPr>
-        <w:t>8</w:t>
+        <w:t>9</w:t>
       </w:r>
       <w:r>
         <w:tab/>
@@ -13538,7 +13678,7 @@
         <w:spacing w:line="480" w:lineRule="auto"/>
         <w:jc w:val="both"/>
         <w:rPr>
-          <w:rFonts w:ascii="Times New Roman" w:eastAsia="Times New Roman" w:hAnsi="Times New Roman" w:cs="Times New Roman"/>
+          <w:rFonts w:ascii="Times New Roman" w:hAnsi="Times New Roman" w:cs="Times New Roman"/>
           <w:sz w:val="24"/>
           <w:szCs w:val="24"/>
         </w:rPr>
@@ -13684,44 +13824,6 @@
     </w:p>
     <w:p>
       <w:pPr>
-        <w:pStyle w:val="SUBBAB"/>
-        <w:rPr>
-          <w:i/>
-        </w:rPr>
-      </w:pPr>
-      <w:bookmarkStart w:id="40" w:name="_Toc48222342"/>
-      <w:r>
-        <w:t>2</w:t>
-      </w:r>
-      <w:r>
-        <w:rPr>
-          <w:lang w:val="en-ID"/>
-        </w:rPr>
-        <w:t>.2</w:t>
-      </w:r>
-      <w:r>
-        <w:t>.</w:t>
-      </w:r>
-      <w:r>
-        <w:rPr>
-          <w:lang w:val="en-ID"/>
-        </w:rPr>
-        <w:t>9</w:t>
-      </w:r>
-      <w:r>
-        <w:tab/>
-      </w:r>
-      <w:r>
-        <w:t xml:space="preserve">Informasi </w:t>
-      </w:r>
-      <w:r>
-        <w:t>Peranti</w:t>
-      </w:r>
-      <w:bookmarkEnd w:id="40"/>
-    </w:p>
-    <w:p>
-      <w:pPr>
-        <w:pStyle w:val="NoSpacing"/>
         <w:spacing w:line="480" w:lineRule="auto"/>
         <w:ind w:firstLine="720"/>
         <w:jc w:val="both"/>
@@ -13729,17 +13831,90 @@
           <w:rFonts w:ascii="Times New Roman" w:hAnsi="Times New Roman" w:cs="Times New Roman"/>
           <w:sz w:val="24"/>
           <w:szCs w:val="24"/>
-        </w:rPr>
-      </w:pPr>
-      <w:r>
-        <w:rPr>
-          <w:rFonts w:ascii="Times New Roman" w:hAnsi="Times New Roman" w:cs="Times New Roman"/>
-          <w:sz w:val="24"/>
-          <w:szCs w:val="24"/>
-        </w:rPr>
+          <w:lang w:val="en-ID"/>
+        </w:rPr>
+      </w:pPr>
+      <w:r>
+        <w:rPr>
+          <w:rFonts w:ascii="Times New Roman" w:hAnsi="Times New Roman" w:cs="Times New Roman"/>
+          <w:sz w:val="24"/>
+          <w:szCs w:val="24"/>
+          <w:lang w:val="en-ID"/>
+        </w:rPr>
+        <w:t>Berdasarkan penilitian ini memberikan gagasan atau ide dalam eksperimen yang ditujukan pada pembangkitan kunci p dan q berdasarkan infomasi peranti yaitu waktu.</w:t>
+      </w:r>
+    </w:p>
+    <w:p>
+      <w:pPr>
+        <w:spacing w:line="480" w:lineRule="auto"/>
+        <w:ind w:firstLine="720"/>
+        <w:jc w:val="both"/>
+        <w:rPr>
+          <w:rFonts w:ascii="Times New Roman" w:eastAsia="Times New Roman" w:hAnsi="Times New Roman" w:cs="Times New Roman"/>
+          <w:sz w:val="24"/>
+          <w:szCs w:val="24"/>
+          <w:lang w:val="en-ID"/>
+        </w:rPr>
+      </w:pPr>
+    </w:p>
+    <w:p>
+      <w:pPr>
+        <w:pStyle w:val="SUBBAB"/>
+        <w:rPr>
+          <w:i/>
+        </w:rPr>
+      </w:pPr>
+      <w:bookmarkStart w:id="40" w:name="_Toc48222342"/>
+      <w:r>
+        <w:t>2</w:t>
+      </w:r>
+      <w:r>
+        <w:rPr>
+          <w:lang w:val="en-ID"/>
+        </w:rPr>
+        <w:t>.2</w:t>
+      </w:r>
+      <w:r>
+        <w:t>.</w:t>
+      </w:r>
+      <w:r>
+        <w:rPr>
+          <w:lang w:val="en-ID"/>
+        </w:rPr>
+        <w:t>9</w:t>
+      </w:r>
+      <w:r>
+        <w:tab/>
+      </w:r>
+      <w:r>
         <w:t xml:space="preserve">Informasi </w:t>
       </w:r>
       <w:r>
+        <w:t>Peranti</w:t>
+      </w:r>
+      <w:bookmarkEnd w:id="40"/>
+    </w:p>
+    <w:p>
+      <w:pPr>
+        <w:pStyle w:val="NoSpacing"/>
+        <w:spacing w:line="480" w:lineRule="auto"/>
+        <w:ind w:firstLine="720"/>
+        <w:jc w:val="both"/>
+        <w:rPr>
+          <w:rFonts w:ascii="Times New Roman" w:hAnsi="Times New Roman" w:cs="Times New Roman"/>
+          <w:sz w:val="24"/>
+          <w:szCs w:val="24"/>
+        </w:rPr>
+      </w:pPr>
+      <w:r>
+        <w:rPr>
+          <w:rFonts w:ascii="Times New Roman" w:hAnsi="Times New Roman" w:cs="Times New Roman"/>
+          <w:sz w:val="24"/>
+          <w:szCs w:val="24"/>
+        </w:rPr>
+        <w:t xml:space="preserve">Informasi </w:t>
+      </w:r>
+      <w:r>
         <w:rPr>
           <w:rFonts w:ascii="Times New Roman" w:hAnsi="Times New Roman" w:cs="Times New Roman"/>
           <w:sz w:val="24"/>
@@ -14093,6 +14268,7 @@
       <w:pPr>
         <w:pStyle w:val="NoSpacing"/>
         <w:spacing w:line="480" w:lineRule="auto"/>
+        <w:ind w:firstLine="720"/>
         <w:jc w:val="both"/>
         <w:rPr>
           <w:rFonts w:ascii="Times New Roman" w:hAnsi="Times New Roman" w:cs="Times New Roman"/>
@@ -14106,8 +14282,211 @@
           <w:sz w:val="24"/>
           <w:szCs w:val="24"/>
         </w:rPr>
+        <w:t>Baterai adalah alat elektro kimia yang berfungsi untuk menyimpan tenaga</w:t>
+      </w:r>
+    </w:p>
+    <w:p>
+      <w:pPr>
+        <w:pStyle w:val="NoSpacing"/>
+        <w:spacing w:line="480" w:lineRule="auto"/>
+        <w:jc w:val="both"/>
+        <w:rPr>
+          <w:rFonts w:ascii="Times New Roman" w:hAnsi="Times New Roman" w:cs="Times New Roman"/>
+          <w:sz w:val="24"/>
+          <w:szCs w:val="24"/>
+        </w:rPr>
+      </w:pPr>
+      <w:proofErr w:type="gramStart"/>
+      <w:r>
+        <w:rPr>
+          <w:rFonts w:ascii="Times New Roman" w:hAnsi="Times New Roman" w:cs="Times New Roman"/>
+          <w:sz w:val="24"/>
+          <w:szCs w:val="24"/>
+        </w:rPr>
+        <w:t>listrik</w:t>
+      </w:r>
+      <w:proofErr w:type="gramEnd"/>
+      <w:r>
+        <w:rPr>
+          <w:rFonts w:ascii="Times New Roman" w:hAnsi="Times New Roman" w:cs="Times New Roman"/>
+          <w:sz w:val="24"/>
+          <w:szCs w:val="24"/>
+        </w:rPr>
+        <w:t xml:space="preserve"> dalam bentuk tenaga kimia. Tenaga listri</w:t>
+      </w:r>
+      <w:r>
+        <w:rPr>
+          <w:rFonts w:ascii="Times New Roman" w:hAnsi="Times New Roman" w:cs="Times New Roman"/>
+          <w:sz w:val="24"/>
+          <w:szCs w:val="24"/>
+        </w:rPr>
+        <w:t xml:space="preserve">k yang tersimpan </w:t>
+      </w:r>
+      <w:proofErr w:type="gramStart"/>
+      <w:r>
+        <w:rPr>
+          <w:rFonts w:ascii="Times New Roman" w:hAnsi="Times New Roman" w:cs="Times New Roman"/>
+          <w:sz w:val="24"/>
+          <w:szCs w:val="24"/>
+        </w:rPr>
+        <w:t>akan</w:t>
+      </w:r>
+      <w:proofErr w:type="gramEnd"/>
+      <w:r>
+        <w:rPr>
+          <w:rFonts w:ascii="Times New Roman" w:hAnsi="Times New Roman" w:cs="Times New Roman"/>
+          <w:sz w:val="24"/>
+          <w:szCs w:val="24"/>
+        </w:rPr>
+        <w:t xml:space="preserve"> dialirkan </w:t>
+      </w:r>
+      <w:r>
+        <w:rPr>
+          <w:rFonts w:ascii="Times New Roman" w:hAnsi="Times New Roman" w:cs="Times New Roman"/>
+          <w:sz w:val="24"/>
+          <w:szCs w:val="24"/>
+        </w:rPr>
+        <w:t>untuk memberikan arus listrik</w:t>
+      </w:r>
+      <w:r>
+        <w:rPr>
+          <w:rFonts w:ascii="Times New Roman" w:hAnsi="Times New Roman" w:cs="Times New Roman"/>
+          <w:sz w:val="24"/>
+          <w:szCs w:val="24"/>
+        </w:rPr>
+        <w:t>. Daya baterai biasanya bernilai 1 – 100% yang terlihat pada ponsel contohnya.</w:t>
+      </w:r>
+    </w:p>
+    <w:p>
+      <w:pPr>
+        <w:pStyle w:val="NoSpacing"/>
+        <w:spacing w:line="480" w:lineRule="auto"/>
+        <w:ind w:firstLine="720"/>
+        <w:jc w:val="both"/>
+        <w:rPr>
+          <w:rFonts w:ascii="Times New Roman" w:hAnsi="Times New Roman" w:cs="Times New Roman"/>
+          <w:sz w:val="24"/>
+          <w:szCs w:val="24"/>
+        </w:rPr>
+      </w:pPr>
+      <w:r>
+        <w:rPr>
+          <w:rFonts w:ascii="Times New Roman" w:hAnsi="Times New Roman" w:cs="Times New Roman"/>
+          <w:sz w:val="24"/>
+          <w:szCs w:val="24"/>
+        </w:rPr>
+        <w:t>Suhu adalah suatu besaran yang menunjukan derajat panas khususnya pada ben</w:t>
+      </w:r>
+      <w:r>
+        <w:rPr>
+          <w:rFonts w:ascii="Times New Roman" w:hAnsi="Times New Roman" w:cs="Times New Roman"/>
+          <w:sz w:val="24"/>
+          <w:szCs w:val="24"/>
+        </w:rPr>
+        <w:t>da. Benda yang mempunyai panas maupun dingin, pada umumnya ponsel dilengkapi indikator derajat.</w:t>
+      </w:r>
+    </w:p>
+    <w:p>
+      <w:pPr>
+        <w:pStyle w:val="NoSpacing"/>
+        <w:spacing w:line="480" w:lineRule="auto"/>
+        <w:ind w:firstLine="720"/>
+        <w:jc w:val="both"/>
+        <w:rPr>
+          <w:rFonts w:ascii="Times New Roman" w:hAnsi="Times New Roman" w:cs="Times New Roman"/>
+          <w:sz w:val="24"/>
+          <w:szCs w:val="24"/>
+        </w:rPr>
+      </w:pPr>
+      <w:r>
+        <w:rPr>
+          <w:rFonts w:ascii="Times New Roman" w:hAnsi="Times New Roman" w:cs="Times New Roman"/>
+          <w:sz w:val="24"/>
+          <w:szCs w:val="24"/>
+        </w:rPr>
+        <w:t xml:space="preserve">Sinyal adalah suatu besaran fisis yang berubah terhadap waktu, ruang, ataupun dapat berubah </w:t>
+      </w:r>
+      <w:r>
+        <w:rPr>
+          <w:rFonts w:ascii="Times New Roman" w:hAnsi="Times New Roman" w:cs="Times New Roman"/>
+          <w:sz w:val="24"/>
+          <w:szCs w:val="24"/>
+        </w:rPr>
+        <w:t>terhadap variabel bebas lainnya. Ponsel harus memiliki sebuah sinyal ketika melakukan komunikasi.</w:t>
+      </w:r>
+    </w:p>
+    <w:p>
+      <w:pPr>
+        <w:pStyle w:val="NoSpacing"/>
+        <w:spacing w:line="480" w:lineRule="auto"/>
+        <w:ind w:firstLine="720"/>
+        <w:jc w:val="both"/>
+        <w:rPr>
+          <w:rFonts w:ascii="Times New Roman" w:hAnsi="Times New Roman" w:cs="Times New Roman"/>
+          <w:sz w:val="24"/>
+          <w:szCs w:val="24"/>
+        </w:rPr>
+      </w:pPr>
+      <w:r>
+        <w:rPr>
+          <w:rFonts w:ascii="Times New Roman" w:hAnsi="Times New Roman" w:cs="Times New Roman"/>
+          <w:sz w:val="24"/>
+          <w:szCs w:val="24"/>
+        </w:rPr>
+        <w:t>Waktu atau masa menurut Kamus Besar Bahasa Indonesia adalah seluruh rangkaian saat ketika proses, perbuatan, atau keadaan berada atau berlangsung. Dalam hal ini, skala waktu merupakan interval antara dua buah keadaan/kejadian, atau bisa merupakan lama berlangsungnya suatu kejadian</w:t>
+      </w:r>
+    </w:p>
+    <w:p>
+      <w:pPr>
+        <w:pStyle w:val="NoSpacing"/>
+        <w:spacing w:line="480" w:lineRule="auto"/>
+        <w:jc w:val="both"/>
+        <w:rPr>
+          <w:rFonts w:ascii="Times New Roman" w:hAnsi="Times New Roman" w:cs="Times New Roman"/>
+          <w:sz w:val="24"/>
+          <w:szCs w:val="24"/>
+        </w:rPr>
+      </w:pPr>
+      <w:r>
+        <w:rPr>
+          <w:rFonts w:ascii="Times New Roman" w:hAnsi="Times New Roman" w:cs="Times New Roman"/>
+          <w:sz w:val="24"/>
+          <w:szCs w:val="24"/>
+        </w:rPr>
         <w:tab/>
-        <w:t xml:space="preserve">Pada penilitian ini menggunakan waktu, eksperimen ini memanfaatkan data jam menit dan detik yang menjadi 3 variabel fokus untuk penentuan </w:t>
+        <w:t>Pada penilitian ini menggunakan waktu,</w:t>
+      </w:r>
+      <w:r>
+        <w:rPr>
+          <w:rFonts w:ascii="Times New Roman" w:hAnsi="Times New Roman" w:cs="Times New Roman"/>
+          <w:sz w:val="24"/>
+          <w:szCs w:val="24"/>
+        </w:rPr>
+        <w:t xml:space="preserve"> sebagai</w:t>
+      </w:r>
+      <w:r>
+        <w:rPr>
+          <w:rFonts w:ascii="Times New Roman" w:hAnsi="Times New Roman" w:cs="Times New Roman"/>
+          <w:sz w:val="24"/>
+          <w:szCs w:val="24"/>
+        </w:rPr>
+        <w:t xml:space="preserve"> eksperimen </w:t>
+      </w:r>
+      <w:r>
+        <w:rPr>
+          <w:rFonts w:ascii="Times New Roman" w:hAnsi="Times New Roman" w:cs="Times New Roman"/>
+          <w:sz w:val="24"/>
+          <w:szCs w:val="24"/>
+        </w:rPr>
+        <w:t xml:space="preserve">dan </w:t>
+      </w:r>
+      <w:r>
+        <w:rPr>
+          <w:rFonts w:ascii="Times New Roman" w:hAnsi="Times New Roman" w:cs="Times New Roman"/>
+          <w:sz w:val="24"/>
+          <w:szCs w:val="24"/>
+        </w:rPr>
+        <w:t xml:space="preserve">memanfaatkan data jam menit dan detik yang menjadi 3 variabel fokus untuk penentuan </w:t>
       </w:r>
       <w:r>
         <w:rPr>
@@ -14146,17 +14525,6 @@
     </w:p>
     <w:p>
       <w:pPr>
-        <w:pStyle w:val="NoSpacing"/>
-        <w:spacing w:line="480" w:lineRule="auto"/>
-        <w:rPr>
-          <w:rFonts w:ascii="Times New Roman" w:hAnsi="Times New Roman" w:cs="Times New Roman"/>
-          <w:sz w:val="24"/>
-          <w:szCs w:val="24"/>
-        </w:rPr>
-      </w:pPr>
-    </w:p>
-    <w:p>
-      <w:pPr>
         <w:pStyle w:val="SUBBAB"/>
         <w:rPr>
           <w:lang w:val="en-ID"/>
@@ -14173,99 +14541,542 @@
           <w:lang w:val="en-ID"/>
         </w:rPr>
         <w:tab/>
-        <w:t>Klausa Kondisi</w:t>
-      </w:r>
-    </w:p>
-    <w:p>
-      <w:pPr>
-        <w:pStyle w:val="NoSpacing"/>
-      </w:pPr>
-    </w:p>
-    <w:p>
-      <w:pPr>
-        <w:pStyle w:val="SUBBAB"/>
+      </w:r>
+      <w:r>
         <w:rPr>
           <w:i/>
           <w:lang w:val="en-ID"/>
         </w:rPr>
-      </w:pPr>
+        <w:t>Kotlin</w:t>
+      </w:r>
       <w:r>
         <w:rPr>
           <w:lang w:val="en-ID"/>
         </w:rPr>
-        <w:t xml:space="preserve">2.3.2 </w:t>
-      </w:r>
-      <w:r>
-        <w:rPr>
-          <w:lang w:val="en-ID"/>
-        </w:rPr>
-        <w:tab/>
-      </w:r>
-      <w:r>
+        <w:t xml:space="preserve"> dan Aliran Kontrol</w:t>
+      </w:r>
+    </w:p>
+    <w:p>
+      <w:pPr>
+        <w:pStyle w:val="NoSpacing"/>
+        <w:spacing w:line="480" w:lineRule="auto"/>
+        <w:ind w:firstLine="720"/>
+        <w:jc w:val="both"/>
+        <w:rPr>
+          <w:rFonts w:ascii="Times New Roman" w:hAnsi="Times New Roman" w:cs="Times New Roman"/>
+          <w:sz w:val="24"/>
+        </w:rPr>
+      </w:pPr>
+      <w:r>
+        <w:rPr>
+          <w:rFonts w:ascii="Times New Roman" w:hAnsi="Times New Roman" w:cs="Times New Roman"/>
+          <w:sz w:val="24"/>
+        </w:rPr>
+        <w:t xml:space="preserve">Kotlin adalah sebuah bahasa pemrograman dengan pengetikan statis yang berjalan pada Mesin Virtual Java ataupun menggunakan kompiler LLVM yang dapat pula dikompilasikan kedalam bentuk kode sumber JavaScript. Pengembang utamanya berasal dari </w:t>
+      </w:r>
+      <w:proofErr w:type="gramStart"/>
+      <w:r>
+        <w:rPr>
+          <w:rFonts w:ascii="Times New Roman" w:hAnsi="Times New Roman" w:cs="Times New Roman"/>
+          <w:sz w:val="24"/>
+        </w:rPr>
+        <w:t>tim</w:t>
+      </w:r>
+      <w:proofErr w:type="gramEnd"/>
+      <w:r>
+        <w:rPr>
+          <w:rFonts w:ascii="Times New Roman" w:hAnsi="Times New Roman" w:cs="Times New Roman"/>
+          <w:sz w:val="24"/>
+        </w:rPr>
+        <w:t xml:space="preserve"> </w:t>
+      </w:r>
+      <w:r>
+        <w:rPr>
+          <w:rFonts w:ascii="Times New Roman" w:hAnsi="Times New Roman" w:cs="Times New Roman"/>
+          <w:sz w:val="24"/>
+        </w:rPr>
+        <w:t>developer</w:t>
+      </w:r>
+      <w:r>
+        <w:rPr>
+          <w:rFonts w:ascii="Times New Roman" w:hAnsi="Times New Roman" w:cs="Times New Roman"/>
+          <w:sz w:val="24"/>
+        </w:rPr>
+        <w:t xml:space="preserve"> dari JetBrains yang bermarkas di Rusia</w:t>
+      </w:r>
+      <w:r>
+        <w:rPr>
+          <w:rFonts w:ascii="Times New Roman" w:hAnsi="Times New Roman" w:cs="Times New Roman"/>
+          <w:sz w:val="24"/>
+        </w:rPr>
+        <w:t>.</w:t>
+      </w:r>
+    </w:p>
+    <w:p>
+      <w:pPr>
+        <w:pStyle w:val="NoSpacing"/>
+        <w:spacing w:line="480" w:lineRule="auto"/>
+        <w:ind w:firstLine="720"/>
+        <w:jc w:val="both"/>
+        <w:rPr>
+          <w:rFonts w:ascii="Times New Roman" w:hAnsi="Times New Roman" w:cs="Times New Roman"/>
+          <w:sz w:val="24"/>
+        </w:rPr>
+      </w:pPr>
+      <w:r>
+        <w:rPr>
+          <w:rFonts w:ascii="Times New Roman" w:hAnsi="Times New Roman" w:cs="Times New Roman"/>
+          <w:sz w:val="24"/>
+        </w:rPr>
+        <w:t xml:space="preserve">Pada penelitian ini operasi dan pengujian menggunakan bahasa </w:t>
+      </w:r>
+      <w:r>
+        <w:rPr>
+          <w:rFonts w:ascii="Times New Roman" w:hAnsi="Times New Roman" w:cs="Times New Roman"/>
+          <w:i/>
+          <w:sz w:val="24"/>
+        </w:rPr>
+        <w:t>kotlin</w:t>
+      </w:r>
+      <w:r>
+        <w:rPr>
+          <w:rFonts w:ascii="Times New Roman" w:hAnsi="Times New Roman" w:cs="Times New Roman"/>
+          <w:sz w:val="24"/>
+        </w:rPr>
+        <w:t xml:space="preserve"> yang dikompilasi atau dijalankan oleh </w:t>
+      </w:r>
+      <w:r>
+        <w:rPr>
+          <w:rFonts w:ascii="Times New Roman" w:hAnsi="Times New Roman" w:cs="Times New Roman"/>
+          <w:i/>
+          <w:sz w:val="24"/>
+        </w:rPr>
+        <w:t>mobile</w:t>
+      </w:r>
+      <w:r>
+        <w:rPr>
+          <w:rFonts w:ascii="Times New Roman" w:hAnsi="Times New Roman" w:cs="Times New Roman"/>
+          <w:sz w:val="24"/>
+        </w:rPr>
+        <w:t xml:space="preserve"> </w:t>
+      </w:r>
+      <w:r>
+        <w:rPr>
+          <w:rFonts w:ascii="Times New Roman" w:hAnsi="Times New Roman" w:cs="Times New Roman"/>
+          <w:i/>
+          <w:sz w:val="24"/>
+        </w:rPr>
+        <w:t>android</w:t>
+      </w:r>
+      <w:r>
+        <w:rPr>
+          <w:rFonts w:ascii="Times New Roman" w:hAnsi="Times New Roman" w:cs="Times New Roman"/>
+          <w:sz w:val="24"/>
+        </w:rPr>
+        <w:t xml:space="preserve">. Beberapa aliran kontrolnya terdapat </w:t>
+      </w:r>
+      <w:r>
+        <w:rPr>
+          <w:rFonts w:ascii="Times New Roman" w:hAnsi="Times New Roman" w:cs="Times New Roman"/>
+          <w:i/>
+          <w:sz w:val="24"/>
+        </w:rPr>
+        <w:t>if</w:t>
+      </w:r>
+      <w:r>
+        <w:rPr>
+          <w:rFonts w:ascii="Times New Roman" w:hAnsi="Times New Roman" w:cs="Times New Roman"/>
+          <w:sz w:val="24"/>
+        </w:rPr>
+        <w:t xml:space="preserve">, </w:t>
+      </w:r>
+      <w:r>
+        <w:rPr>
+          <w:rFonts w:ascii="Times New Roman" w:hAnsi="Times New Roman" w:cs="Times New Roman"/>
+          <w:i/>
+          <w:sz w:val="24"/>
+        </w:rPr>
+        <w:t>when</w:t>
+      </w:r>
+      <w:r>
+        <w:rPr>
+          <w:rFonts w:ascii="Times New Roman" w:hAnsi="Times New Roman" w:cs="Times New Roman"/>
+          <w:sz w:val="24"/>
+        </w:rPr>
+        <w:t xml:space="preserve">, </w:t>
+      </w:r>
+      <w:r>
+        <w:rPr>
+          <w:rFonts w:ascii="Times New Roman" w:hAnsi="Times New Roman" w:cs="Times New Roman"/>
+          <w:i/>
+          <w:sz w:val="24"/>
+        </w:rPr>
+        <w:t>for</w:t>
+      </w:r>
+      <w:r>
+        <w:rPr>
+          <w:rFonts w:ascii="Times New Roman" w:hAnsi="Times New Roman" w:cs="Times New Roman"/>
+          <w:sz w:val="24"/>
+        </w:rPr>
+        <w:t xml:space="preserve"> dan </w:t>
+      </w:r>
+      <w:r>
+        <w:rPr>
+          <w:rFonts w:ascii="Times New Roman" w:hAnsi="Times New Roman" w:cs="Times New Roman"/>
+          <w:i/>
+          <w:sz w:val="24"/>
+        </w:rPr>
+        <w:t>while</w:t>
+      </w:r>
+      <w:r>
+        <w:rPr>
+          <w:rFonts w:ascii="Times New Roman" w:hAnsi="Times New Roman" w:cs="Times New Roman"/>
+          <w:sz w:val="24"/>
+        </w:rPr>
+        <w:t>. Semua aliran digunakan kecuali while</w:t>
+      </w:r>
+      <w:r>
+        <w:rPr>
+          <w:rFonts w:ascii="Times New Roman" w:hAnsi="Times New Roman" w:cs="Times New Roman"/>
+          <w:sz w:val="24"/>
+        </w:rPr>
+        <w:t>.</w:t>
+      </w:r>
+    </w:p>
+    <w:p>
+      <w:pPr>
+        <w:pStyle w:val="SUBBAB"/>
         <w:rPr>
           <w:i/>
           <w:lang w:val="en-ID"/>
         </w:rPr>
-        <w:t>Modulus</w:t>
-      </w:r>
-    </w:p>
-    <w:p>
-      <w:pPr>
-        <w:pStyle w:val="NoSpacing"/>
-      </w:pPr>
-    </w:p>
-    <w:p>
-      <w:pPr>
-        <w:pStyle w:val="SUBBAB"/>
+      </w:pPr>
+      <w:bookmarkStart w:id="41" w:name="_GoBack"/>
+      <w:bookmarkEnd w:id="41"/>
+      <w:r>
+        <w:rPr>
+          <w:lang w:val="en-ID"/>
+        </w:rPr>
+        <w:t>2.</w:t>
+      </w:r>
+      <w:r>
+        <w:rPr>
+          <w:lang w:val="en-ID"/>
+        </w:rPr>
+        <w:t>3.1</w:t>
+      </w:r>
+      <w:r>
+        <w:rPr>
+          <w:lang w:val="en-ID"/>
+        </w:rPr>
+        <w:tab/>
+      </w:r>
+      <w:r>
         <w:rPr>
           <w:i/>
           <w:lang w:val="en-ID"/>
         </w:rPr>
-      </w:pPr>
-      <w:r>
-        <w:rPr>
-          <w:lang w:val="en-ID"/>
-        </w:rPr>
-        <w:t>2.</w:t>
-      </w:r>
-      <w:r>
-        <w:rPr>
-          <w:lang w:val="en-ID"/>
-        </w:rPr>
-        <w:t>3.1</w:t>
-      </w:r>
-      <w:r>
-        <w:rPr>
-          <w:lang w:val="en-ID"/>
-        </w:rPr>
-        <w:tab/>
-      </w:r>
-      <w:r>
-        <w:rPr>
+        <w:t>Exception Handling</w:t>
+      </w:r>
+    </w:p>
+    <w:p>
+      <w:pPr>
+        <w:pStyle w:val="NoSpacing"/>
+        <w:spacing w:line="480" w:lineRule="auto"/>
+        <w:jc w:val="both"/>
+        <w:rPr>
+          <w:rFonts w:ascii="Times New Roman" w:hAnsi="Times New Roman" w:cs="Times New Roman"/>
+          <w:sz w:val="24"/>
+        </w:rPr>
+      </w:pPr>
+      <w:r>
+        <w:rPr>
+          <w:rFonts w:ascii="Times New Roman" w:hAnsi="Times New Roman" w:cs="Times New Roman"/>
+          <w:sz w:val="24"/>
+        </w:rPr>
+        <w:t>Banyak programmer tidak memeriksa semua kemungkinan kesalahan</w:t>
+      </w:r>
+      <w:r>
+        <w:rPr>
+          <w:rFonts w:ascii="Times New Roman" w:hAnsi="Times New Roman" w:cs="Times New Roman"/>
+          <w:sz w:val="24"/>
+        </w:rPr>
+        <w:t xml:space="preserve"> atau yang disebut </w:t>
+      </w:r>
+      <w:r>
+        <w:rPr>
+          <w:rFonts w:ascii="Times New Roman" w:hAnsi="Times New Roman" w:cs="Times New Roman"/>
           <w:i/>
-          <w:lang w:val="en-ID"/>
+          <w:sz w:val="24"/>
         </w:rPr>
         <w:t>Exception Handling</w:t>
       </w:r>
+      <w:r>
+        <w:rPr>
+          <w:rFonts w:ascii="Times New Roman" w:hAnsi="Times New Roman" w:cs="Times New Roman"/>
+          <w:sz w:val="24"/>
+        </w:rPr>
+        <w:t xml:space="preserve"> untuk setiap metode karena ini dapat membuat kode tidak dapat dipahami jika setiap pemanggilan metode memeriksa semua kemungkinan kesalahan sebelum menjalankan pernyataan berikutnya. Hal ini menciptakan kebingungan antara kebenaran (memeriksa semua kemungkinan kesalahan) dan kejelasan (tidak mengacaukan aliran kode dasar dengan banyak pemeriksaan kesalahan). Jadi, untuk mengatasinya, diperlukan jalan tengah dan persyaratan ini dipenuhi oleh PENGECUALIAN. </w:t>
+      </w:r>
     </w:p>
     <w:p>
       <w:pPr>
         <w:pStyle w:val="NoSpacing"/>
-      </w:pPr>
+        <w:spacing w:line="480" w:lineRule="auto"/>
+        <w:ind w:firstLine="720"/>
+        <w:jc w:val="both"/>
+        <w:rPr>
+          <w:rFonts w:ascii="Times New Roman" w:hAnsi="Times New Roman" w:cs="Times New Roman"/>
+          <w:sz w:val="24"/>
+        </w:rPr>
+      </w:pPr>
+      <w:r>
+        <w:rPr>
+          <w:rFonts w:ascii="Times New Roman" w:hAnsi="Times New Roman" w:cs="Times New Roman"/>
+          <w:i/>
+          <w:sz w:val="24"/>
+        </w:rPr>
+        <w:t>Java</w:t>
+      </w:r>
+      <w:r>
+        <w:rPr>
+          <w:rFonts w:ascii="Times New Roman" w:hAnsi="Times New Roman" w:cs="Times New Roman"/>
+          <w:sz w:val="24"/>
+        </w:rPr>
+        <w:t xml:space="preserve"> </w:t>
+      </w:r>
+      <w:r>
+        <w:rPr>
+          <w:rFonts w:ascii="Times New Roman" w:hAnsi="Times New Roman" w:cs="Times New Roman"/>
+          <w:sz w:val="24"/>
+        </w:rPr>
+        <w:t xml:space="preserve">menyediakan </w:t>
+      </w:r>
       <w:proofErr w:type="gramStart"/>
       <w:r>
-        <w:t>asd</w:t>
+        <w:rPr>
+          <w:rFonts w:ascii="Times New Roman" w:hAnsi="Times New Roman" w:cs="Times New Roman"/>
+          <w:sz w:val="24"/>
+        </w:rPr>
+        <w:t>cara</w:t>
       </w:r>
       <w:proofErr w:type="gramEnd"/>
+      <w:r>
+        <w:rPr>
+          <w:rFonts w:ascii="Times New Roman" w:hAnsi="Times New Roman" w:cs="Times New Roman"/>
+          <w:sz w:val="24"/>
+        </w:rPr>
+        <w:t xml:space="preserve"> yang efisien untuk menangani kondisi tak terduga yang terjadi selama eksekusi program. Ketika ada kesalahan atau </w:t>
+      </w:r>
+      <w:r>
+        <w:rPr>
+          <w:rFonts w:ascii="Times New Roman" w:hAnsi="Times New Roman" w:cs="Times New Roman"/>
+          <w:i/>
+          <w:sz w:val="24"/>
+        </w:rPr>
+        <w:t>bug</w:t>
+      </w:r>
+      <w:r>
+        <w:rPr>
+          <w:rFonts w:ascii="Times New Roman" w:hAnsi="Times New Roman" w:cs="Times New Roman"/>
+          <w:sz w:val="24"/>
+        </w:rPr>
+        <w:t xml:space="preserve"> dalam program maka program </w:t>
+      </w:r>
+      <w:proofErr w:type="gramStart"/>
+      <w:r>
+        <w:rPr>
+          <w:rFonts w:ascii="Times New Roman" w:hAnsi="Times New Roman" w:cs="Times New Roman"/>
+          <w:sz w:val="24"/>
+        </w:rPr>
+        <w:t>akan</w:t>
+      </w:r>
+      <w:proofErr w:type="gramEnd"/>
+      <w:r>
+        <w:rPr>
+          <w:rFonts w:ascii="Times New Roman" w:hAnsi="Times New Roman" w:cs="Times New Roman"/>
+          <w:sz w:val="24"/>
+        </w:rPr>
+        <w:t xml:space="preserve"> segera berhenti setelah kesalahan ditemukan. Ini membuat program dalam keadaan tidak konsisten. Untuk menghindari situasi seperti itu, </w:t>
+      </w:r>
+      <w:r>
+        <w:rPr>
+          <w:rFonts w:ascii="Times New Roman" w:hAnsi="Times New Roman" w:cs="Times New Roman"/>
+          <w:i/>
+          <w:sz w:val="24"/>
+        </w:rPr>
+        <w:t>Java</w:t>
+      </w:r>
+      <w:r>
+        <w:rPr>
+          <w:rFonts w:ascii="Times New Roman" w:hAnsi="Times New Roman" w:cs="Times New Roman"/>
+          <w:sz w:val="24"/>
+        </w:rPr>
+        <w:t xml:space="preserve"> menggunakan </w:t>
+      </w:r>
+      <w:r>
+        <w:rPr>
+          <w:rFonts w:ascii="Times New Roman" w:hAnsi="Times New Roman" w:cs="Times New Roman"/>
+          <w:i/>
+          <w:sz w:val="24"/>
+        </w:rPr>
+        <w:t>Exception</w:t>
+      </w:r>
+      <w:r>
+        <w:rPr>
+          <w:rFonts w:ascii="Times New Roman" w:hAnsi="Times New Roman" w:cs="Times New Roman"/>
+          <w:sz w:val="24"/>
+        </w:rPr>
+        <w:t xml:space="preserve"> </w:t>
+      </w:r>
+      <w:r>
+        <w:rPr>
+          <w:rFonts w:ascii="Times New Roman" w:hAnsi="Times New Roman" w:cs="Times New Roman"/>
+          <w:i/>
+          <w:sz w:val="24"/>
+        </w:rPr>
+        <w:t>Handling</w:t>
+      </w:r>
+      <w:r>
+        <w:rPr>
+          <w:rFonts w:ascii="Times New Roman" w:hAnsi="Times New Roman" w:cs="Times New Roman"/>
+          <w:sz w:val="24"/>
+        </w:rPr>
+        <w:t xml:space="preserve"> yang merupakan keuntungan besar sehingga setiap kali ada kondisi luar biasa, program </w:t>
+      </w:r>
+      <w:proofErr w:type="gramStart"/>
+      <w:r>
+        <w:rPr>
+          <w:rFonts w:ascii="Times New Roman" w:hAnsi="Times New Roman" w:cs="Times New Roman"/>
+          <w:sz w:val="24"/>
+        </w:rPr>
+        <w:t>akan</w:t>
+      </w:r>
+      <w:proofErr w:type="gramEnd"/>
+      <w:r>
+        <w:rPr>
+          <w:rFonts w:ascii="Times New Roman" w:hAnsi="Times New Roman" w:cs="Times New Roman"/>
+          <w:sz w:val="24"/>
+        </w:rPr>
+        <w:t xml:space="preserve"> menanganinya dengan cara dan melanjutkan eksekusi program tanpa meninggalkannya dengan cara yang tidak konsisten. </w:t>
+      </w:r>
+      <w:proofErr w:type="gramStart"/>
+      <w:r>
+        <w:rPr>
+          <w:rFonts w:ascii="Times New Roman" w:hAnsi="Times New Roman" w:cs="Times New Roman"/>
+          <w:i/>
+          <w:sz w:val="24"/>
+        </w:rPr>
+        <w:t>java.lang</w:t>
+      </w:r>
+      <w:proofErr w:type="gramEnd"/>
+      <w:r>
+        <w:rPr>
+          <w:rFonts w:ascii="Times New Roman" w:hAnsi="Times New Roman" w:cs="Times New Roman"/>
+          <w:sz w:val="24"/>
+        </w:rPr>
+        <w:t xml:space="preserve">. Kelas </w:t>
+      </w:r>
+      <w:r>
+        <w:rPr>
+          <w:rFonts w:ascii="Times New Roman" w:hAnsi="Times New Roman" w:cs="Times New Roman"/>
+          <w:i/>
+          <w:sz w:val="24"/>
+        </w:rPr>
+        <w:t>Throw</w:t>
+      </w:r>
+      <w:r>
+        <w:rPr>
+          <w:rFonts w:ascii="Times New Roman" w:hAnsi="Times New Roman" w:cs="Times New Roman"/>
+          <w:sz w:val="24"/>
+        </w:rPr>
+        <w:t xml:space="preserve"> mampu menangani seluruh konsep pengecualian dan kesalahan. Dalam makalah ini kami fokus pada keuntungan dari penanganan </w:t>
+      </w:r>
+      <w:r>
+        <w:rPr>
+          <w:rFonts w:ascii="Times New Roman" w:hAnsi="Times New Roman" w:cs="Times New Roman"/>
+          <w:i/>
+          <w:sz w:val="24"/>
+        </w:rPr>
+        <w:t>Exception</w:t>
+      </w:r>
+      <w:r>
+        <w:rPr>
+          <w:rFonts w:ascii="Times New Roman" w:hAnsi="Times New Roman" w:cs="Times New Roman"/>
+          <w:sz w:val="24"/>
+        </w:rPr>
+        <w:t xml:space="preserve"> dan implementasinya dalam program untuk membuatnya kuat. </w:t>
+      </w:r>
+      <w:r>
+        <w:rPr>
+          <w:rFonts w:ascii="Times New Roman" w:hAnsi="Times New Roman" w:cs="Times New Roman"/>
+          <w:i/>
+          <w:sz w:val="24"/>
+        </w:rPr>
+        <w:t>Exception</w:t>
+      </w:r>
+      <w:r>
+        <w:rPr>
+          <w:rFonts w:ascii="Times New Roman" w:hAnsi="Times New Roman" w:cs="Times New Roman"/>
+          <w:sz w:val="24"/>
+        </w:rPr>
+        <w:t xml:space="preserve"> menyediakan </w:t>
+      </w:r>
+      <w:proofErr w:type="gramStart"/>
+      <w:r>
+        <w:rPr>
+          <w:rFonts w:ascii="Times New Roman" w:hAnsi="Times New Roman" w:cs="Times New Roman"/>
+          <w:sz w:val="24"/>
+        </w:rPr>
+        <w:t>cara</w:t>
+      </w:r>
+      <w:proofErr w:type="gramEnd"/>
+      <w:r>
+        <w:rPr>
+          <w:rFonts w:ascii="Times New Roman" w:hAnsi="Times New Roman" w:cs="Times New Roman"/>
+          <w:sz w:val="24"/>
+        </w:rPr>
+        <w:t xml:space="preserve"> yang bersih untuk memeriksa </w:t>
+      </w:r>
+      <w:r>
+        <w:rPr>
+          <w:rFonts w:ascii="Times New Roman" w:hAnsi="Times New Roman" w:cs="Times New Roman"/>
+          <w:i/>
+          <w:sz w:val="24"/>
+        </w:rPr>
+        <w:t>error</w:t>
+      </w:r>
+      <w:r>
+        <w:rPr>
+          <w:rFonts w:ascii="Times New Roman" w:hAnsi="Times New Roman" w:cs="Times New Roman"/>
+          <w:sz w:val="24"/>
+        </w:rPr>
+        <w:t xml:space="preserve"> tanpa kode yang berantakan. </w:t>
+      </w:r>
+      <w:r>
+        <w:rPr>
+          <w:rFonts w:ascii="Times New Roman" w:hAnsi="Times New Roman" w:cs="Times New Roman"/>
+          <w:sz w:val="24"/>
+        </w:rPr>
+        <w:t>P</w:t>
+      </w:r>
+      <w:r>
+        <w:rPr>
+          <w:rFonts w:ascii="Times New Roman" w:hAnsi="Times New Roman" w:cs="Times New Roman"/>
+          <w:sz w:val="24"/>
+        </w:rPr>
+        <w:t>engecualian yang ditentukan pengguna untuk membuat program lebih dapat diandalkan. Penanganan pengecualian adalah fitur penting untuk toleransi kesalahan perangkat lunak yang memungkinkan pengembang menghasilkan sistem perangkat lunak yang andal dan kuat</w:t>
+      </w:r>
     </w:p>
     <w:p>
       <w:pPr>
         <w:pStyle w:val="NoSpacing"/>
         <w:spacing w:line="480" w:lineRule="auto"/>
-        <w:rPr>
-          <w:rFonts w:ascii="Times New Roman" w:hAnsi="Times New Roman" w:cs="Times New Roman"/>
-          <w:sz w:val="24"/>
-          <w:szCs w:val="24"/>
+        <w:ind w:firstLine="720"/>
+        <w:jc w:val="center"/>
+        <w:rPr>
+          <w:rFonts w:ascii="Times New Roman" w:hAnsi="Times New Roman" w:cs="Times New Roman"/>
+          <w:sz w:val="24"/>
         </w:rPr>
       </w:pPr>
       <w:r>
@@ -14292,73 +15103,339 @@
           <v:shape id="_x0000_i1025" type="#_x0000_t75" style="width:396.75pt;height:246.75pt" o:ole="">
             <v:imagedata r:id="rId11" o:title=""/>
           </v:shape>
-          <o:OLEObject Type="Embed" ProgID="Visio.Drawing.15" ShapeID="_x0000_i1025" DrawAspect="Content" ObjectID="_1658905380" r:id="rId12"/>
+          <o:OLEObject Type="Embed" ProgID="Visio.Drawing.15" ShapeID="_x0000_i1025" DrawAspect="Content" ObjectID="_1658910153" r:id="rId12"/>
         </w:object>
       </w:r>
+      <w:r>
+        <w:rPr>
+          <w:rFonts w:ascii="Times New Roman" w:hAnsi="Times New Roman" w:cs="Times New Roman"/>
+          <w:sz w:val="24"/>
+        </w:rPr>
+        <w:t>Gambar 4.4 Flow Exception Handling</w:t>
+      </w:r>
     </w:p>
     <w:p>
       <w:pPr>
         <w:pStyle w:val="NoSpacing"/>
         <w:spacing w:line="480" w:lineRule="auto"/>
-        <w:rPr>
-          <w:rFonts w:ascii="Times New Roman" w:hAnsi="Times New Roman" w:cs="Times New Roman"/>
-          <w:sz w:val="24"/>
-          <w:szCs w:val="24"/>
-        </w:rPr>
-      </w:pPr>
+        <w:ind w:firstLine="720"/>
+        <w:jc w:val="both"/>
+        <w:rPr>
+          <w:rFonts w:ascii="Times New Roman" w:hAnsi="Times New Roman" w:cs="Times New Roman"/>
+          <w:sz w:val="24"/>
+        </w:rPr>
+      </w:pPr>
+      <w:r>
+        <w:rPr>
+          <w:rFonts w:ascii="Times New Roman" w:hAnsi="Times New Roman" w:cs="Times New Roman"/>
+          <w:sz w:val="24"/>
+        </w:rPr>
+        <w:t xml:space="preserve">Tujuan utama dari mekanisme penanganan </w:t>
+      </w:r>
+      <w:r>
+        <w:rPr>
+          <w:rFonts w:ascii="Times New Roman" w:hAnsi="Times New Roman" w:cs="Times New Roman"/>
+          <w:i/>
+          <w:sz w:val="24"/>
+        </w:rPr>
+        <w:t>Exception</w:t>
+      </w:r>
+      <w:r>
+        <w:rPr>
+          <w:rFonts w:ascii="Times New Roman" w:hAnsi="Times New Roman" w:cs="Times New Roman"/>
+          <w:sz w:val="24"/>
+        </w:rPr>
+        <w:t xml:space="preserve"> adalah menyediakan </w:t>
+      </w:r>
+      <w:proofErr w:type="gramStart"/>
+      <w:r>
+        <w:rPr>
+          <w:rFonts w:ascii="Times New Roman" w:hAnsi="Times New Roman" w:cs="Times New Roman"/>
+          <w:sz w:val="24"/>
+        </w:rPr>
+        <w:t>cara</w:t>
+      </w:r>
+      <w:proofErr w:type="gramEnd"/>
+      <w:r>
+        <w:rPr>
+          <w:rFonts w:ascii="Times New Roman" w:hAnsi="Times New Roman" w:cs="Times New Roman"/>
+          <w:sz w:val="24"/>
+        </w:rPr>
+        <w:t xml:space="preserve"> untuk mendeteksi dan</w:t>
+      </w:r>
+      <w:r>
+        <w:rPr>
+          <w:rFonts w:ascii="Times New Roman" w:hAnsi="Times New Roman" w:cs="Times New Roman"/>
+          <w:sz w:val="24"/>
+        </w:rPr>
+        <w:t xml:space="preserve"> </w:t>
+      </w:r>
+      <w:r>
+        <w:rPr>
+          <w:rFonts w:ascii="Times New Roman" w:hAnsi="Times New Roman" w:cs="Times New Roman"/>
+          <w:sz w:val="24"/>
+        </w:rPr>
+        <w:t xml:space="preserve">melaporkan "keadaan pengecualian" sehingga tindakan yang sesuai dapat diambil. </w:t>
+      </w:r>
+      <w:r>
+        <w:rPr>
+          <w:rFonts w:ascii="Times New Roman" w:hAnsi="Times New Roman" w:cs="Times New Roman"/>
+          <w:sz w:val="24"/>
+        </w:rPr>
+        <w:fldChar w:fldCharType="begin" w:fldLock="1"/>
+      </w:r>
+      <w:r>
+        <w:rPr>
+          <w:rFonts w:ascii="Times New Roman" w:hAnsi="Times New Roman" w:cs="Times New Roman"/>
+          <w:sz w:val="24"/>
+        </w:rPr>
+        <w:instrText>ADDIN CSL_CITATION {"citationItems":[{"id":"ITEM-1","itemData":{"author":[{"dropping-particle":"","family":"Kumari","given":"Jyoti","non-dropping-particle":"","parse-names":false,"suffix":""},{"dropping-particle":"","family":"Singh","given":"Sanjula","non-dropping-particle":"","parse-names":false,"suffix":""},{"dropping-particle":"","family":"Saxena","given":"Ankur","non-dropping-particle":"","parse-names":false,"suffix":""}],"id":"ITEM-1","issue":"2","issued":{"date-parts":[["2015"]]},"page":"12-18","title":"An Exception Monitoring Using Java","type":"article-journal","volume":"3"},"uris":["http://www.mendeley.com/documents/?uuid=ee7c38f7-1257-4ba3-816b-2936b8e98250"]}],"mendeley":{"formattedCitation":"(Kumari dkk., 2015)","plainTextFormattedCitation":"(Kumari dkk., 2015)"},"properties":{"noteIndex":0},"schema":"https://github.com/citation-style-language/schema/raw/master/csl-citation.json"}</w:instrText>
+      </w:r>
+      <w:r>
+        <w:rPr>
+          <w:rFonts w:ascii="Times New Roman" w:hAnsi="Times New Roman" w:cs="Times New Roman"/>
+          <w:sz w:val="24"/>
+        </w:rPr>
+        <w:fldChar w:fldCharType="separate"/>
+      </w:r>
+      <w:r>
+        <w:rPr>
+          <w:rFonts w:ascii="Times New Roman" w:hAnsi="Times New Roman" w:cs="Times New Roman"/>
+          <w:noProof/>
+          <w:sz w:val="24"/>
+        </w:rPr>
+        <w:t>(Kumari dkk., 2015)</w:t>
+      </w:r>
+      <w:r>
+        <w:rPr>
+          <w:rFonts w:ascii="Times New Roman" w:hAnsi="Times New Roman" w:cs="Times New Roman"/>
+          <w:sz w:val="24"/>
+        </w:rPr>
+        <w:fldChar w:fldCharType="end"/>
+      </w:r>
+      <w:r>
+        <w:rPr>
+          <w:rFonts w:ascii="Times New Roman" w:hAnsi="Times New Roman" w:cs="Times New Roman"/>
+          <w:sz w:val="24"/>
+        </w:rPr>
+        <w:t xml:space="preserve"> </w:t>
+      </w:r>
+      <w:r>
+        <w:rPr>
+          <w:rFonts w:ascii="Times New Roman" w:hAnsi="Times New Roman" w:cs="Times New Roman"/>
+          <w:sz w:val="24"/>
+        </w:rPr>
+        <w:t>Mekanisme tersebut menyarankan penggabungan kode penanganan kesalahan terpisah yang melakukan tugas berikut:</w:t>
+      </w:r>
     </w:p>
     <w:p>
       <w:pPr>
         <w:pStyle w:val="NoSpacing"/>
         <w:spacing w:line="480" w:lineRule="auto"/>
-        <w:rPr>
-          <w:rFonts w:ascii="Times New Roman" w:hAnsi="Times New Roman" w:cs="Times New Roman"/>
-          <w:sz w:val="24"/>
-          <w:szCs w:val="24"/>
-        </w:rPr>
-      </w:pPr>
+        <w:jc w:val="both"/>
+        <w:rPr>
+          <w:rFonts w:ascii="Times New Roman" w:hAnsi="Times New Roman" w:cs="Times New Roman"/>
+          <w:sz w:val="24"/>
+        </w:rPr>
+      </w:pPr>
+      <w:r>
+        <w:rPr>
+          <w:rFonts w:ascii="Times New Roman" w:hAnsi="Times New Roman" w:cs="Times New Roman"/>
+          <w:sz w:val="24"/>
+        </w:rPr>
+        <w:t xml:space="preserve">       1.</w:t>
+      </w:r>
+      <w:r>
+        <w:rPr>
+          <w:rFonts w:ascii="Times New Roman" w:hAnsi="Times New Roman" w:cs="Times New Roman"/>
+          <w:sz w:val="24"/>
+        </w:rPr>
+        <w:tab/>
+      </w:r>
+      <w:r>
+        <w:rPr>
+          <w:rFonts w:ascii="Times New Roman" w:hAnsi="Times New Roman" w:cs="Times New Roman"/>
+          <w:sz w:val="24"/>
+        </w:rPr>
+        <w:t xml:space="preserve">Menemukan masalah yaitu </w:t>
+      </w:r>
+      <w:proofErr w:type="gramStart"/>
+      <w:r>
+        <w:rPr>
+          <w:rFonts w:ascii="Times New Roman" w:hAnsi="Times New Roman" w:cs="Times New Roman"/>
+          <w:i/>
+          <w:sz w:val="24"/>
+        </w:rPr>
+        <w:t>Hit</w:t>
+      </w:r>
+      <w:proofErr w:type="gramEnd"/>
+      <w:r>
+        <w:rPr>
+          <w:rFonts w:ascii="Times New Roman" w:hAnsi="Times New Roman" w:cs="Times New Roman"/>
+          <w:sz w:val="24"/>
+        </w:rPr>
+        <w:t xml:space="preserve"> </w:t>
+      </w:r>
+      <w:r>
+        <w:rPr>
+          <w:rFonts w:ascii="Times New Roman" w:hAnsi="Times New Roman" w:cs="Times New Roman"/>
+          <w:i/>
+          <w:sz w:val="24"/>
+        </w:rPr>
+        <w:t>the</w:t>
+      </w:r>
+      <w:r>
+        <w:rPr>
+          <w:rFonts w:ascii="Times New Roman" w:hAnsi="Times New Roman" w:cs="Times New Roman"/>
+          <w:sz w:val="24"/>
+        </w:rPr>
+        <w:t xml:space="preserve"> </w:t>
+      </w:r>
+      <w:r>
+        <w:rPr>
+          <w:rFonts w:ascii="Times New Roman" w:hAnsi="Times New Roman" w:cs="Times New Roman"/>
+          <w:i/>
+          <w:sz w:val="24"/>
+        </w:rPr>
+        <w:t>Exception</w:t>
+      </w:r>
     </w:p>
     <w:p>
       <w:pPr>
         <w:pStyle w:val="NoSpacing"/>
         <w:spacing w:line="480" w:lineRule="auto"/>
-        <w:rPr>
-          <w:rFonts w:ascii="Times New Roman" w:hAnsi="Times New Roman" w:cs="Times New Roman"/>
-          <w:sz w:val="24"/>
-          <w:szCs w:val="24"/>
-        </w:rPr>
-      </w:pPr>
+        <w:ind w:left="426"/>
+        <w:jc w:val="both"/>
+        <w:rPr>
+          <w:rFonts w:ascii="Times New Roman" w:hAnsi="Times New Roman" w:cs="Times New Roman"/>
+          <w:sz w:val="24"/>
+        </w:rPr>
+      </w:pPr>
+      <w:r>
+        <w:rPr>
+          <w:rFonts w:ascii="Times New Roman" w:hAnsi="Times New Roman" w:cs="Times New Roman"/>
+          <w:sz w:val="24"/>
+        </w:rPr>
+        <w:t>2.</w:t>
+      </w:r>
+      <w:r>
+        <w:rPr>
+          <w:rFonts w:ascii="Times New Roman" w:hAnsi="Times New Roman" w:cs="Times New Roman"/>
+          <w:sz w:val="24"/>
+        </w:rPr>
+        <w:tab/>
+      </w:r>
+      <w:r>
+        <w:rPr>
+          <w:rFonts w:ascii="Times New Roman" w:hAnsi="Times New Roman" w:cs="Times New Roman"/>
+          <w:sz w:val="24"/>
+        </w:rPr>
+        <w:t>Menginformasikan bahwa telah</w:t>
+      </w:r>
+      <w:r>
+        <w:rPr>
+          <w:rFonts w:ascii="Times New Roman" w:hAnsi="Times New Roman" w:cs="Times New Roman"/>
+          <w:sz w:val="24"/>
+        </w:rPr>
+        <w:t xml:space="preserve"> terjadi kesalahan yaitu Lempar       </w:t>
+      </w:r>
+      <w:r>
+        <w:rPr>
+          <w:rFonts w:ascii="Times New Roman" w:hAnsi="Times New Roman" w:cs="Times New Roman"/>
+          <w:sz w:val="24"/>
+        </w:rPr>
+        <w:t>Pengecualian</w:t>
+      </w:r>
     </w:p>
     <w:p>
       <w:pPr>
         <w:pStyle w:val="NoSpacing"/>
         <w:spacing w:line="480" w:lineRule="auto"/>
-        <w:rPr>
-          <w:rFonts w:ascii="Times New Roman" w:hAnsi="Times New Roman" w:cs="Times New Roman"/>
-          <w:sz w:val="24"/>
-          <w:szCs w:val="24"/>
-        </w:rPr>
-      </w:pPr>
+        <w:ind w:firstLine="426"/>
+        <w:jc w:val="both"/>
+        <w:rPr>
+          <w:rFonts w:ascii="Times New Roman" w:hAnsi="Times New Roman" w:cs="Times New Roman"/>
+          <w:sz w:val="24"/>
+        </w:rPr>
+      </w:pPr>
+      <w:r>
+        <w:rPr>
+          <w:rFonts w:ascii="Times New Roman" w:hAnsi="Times New Roman" w:cs="Times New Roman"/>
+          <w:sz w:val="24"/>
+        </w:rPr>
+        <w:t xml:space="preserve">3. </w:t>
+      </w:r>
+      <w:r>
+        <w:rPr>
+          <w:rFonts w:ascii="Times New Roman" w:hAnsi="Times New Roman" w:cs="Times New Roman"/>
+          <w:sz w:val="24"/>
+        </w:rPr>
+        <w:tab/>
+      </w:r>
+      <w:r>
+        <w:rPr>
+          <w:rFonts w:ascii="Times New Roman" w:hAnsi="Times New Roman" w:cs="Times New Roman"/>
+          <w:sz w:val="24"/>
+        </w:rPr>
+        <w:t>Menerima informasi kesalahan yaitu Menangkap pengecualian</w:t>
+      </w:r>
     </w:p>
     <w:p>
       <w:pPr>
         <w:pStyle w:val="NoSpacing"/>
         <w:spacing w:line="480" w:lineRule="auto"/>
-        <w:rPr>
-          <w:rFonts w:ascii="Times New Roman" w:hAnsi="Times New Roman" w:cs="Times New Roman"/>
-          <w:sz w:val="24"/>
-          <w:szCs w:val="24"/>
-        </w:rPr>
-      </w:pPr>
+        <w:ind w:firstLine="426"/>
+        <w:jc w:val="both"/>
+        <w:rPr>
+          <w:rFonts w:ascii="Times New Roman" w:hAnsi="Times New Roman" w:cs="Times New Roman"/>
+          <w:sz w:val="24"/>
+        </w:rPr>
+      </w:pPr>
+      <w:r>
+        <w:rPr>
+          <w:rFonts w:ascii="Times New Roman" w:hAnsi="Times New Roman" w:cs="Times New Roman"/>
+          <w:sz w:val="24"/>
+        </w:rPr>
+        <w:t>4.</w:t>
+      </w:r>
+      <w:r>
+        <w:rPr>
+          <w:rFonts w:ascii="Times New Roman" w:hAnsi="Times New Roman" w:cs="Times New Roman"/>
+          <w:sz w:val="24"/>
+        </w:rPr>
+        <w:tab/>
+      </w:r>
+      <w:r>
+        <w:rPr>
+          <w:rFonts w:ascii="Times New Roman" w:hAnsi="Times New Roman" w:cs="Times New Roman"/>
+          <w:sz w:val="24"/>
+        </w:rPr>
+        <w:t>Ambil tindakan korekti</w:t>
+      </w:r>
+      <w:r>
+        <w:rPr>
+          <w:rFonts w:ascii="Times New Roman" w:hAnsi="Times New Roman" w:cs="Times New Roman"/>
+          <w:sz w:val="24"/>
+        </w:rPr>
+        <w:t xml:space="preserve">f, yaitu Menangani pengecualian </w:t>
+      </w:r>
+      <w:r>
+        <w:rPr>
+          <w:rFonts w:ascii="Times New Roman" w:hAnsi="Times New Roman" w:cs="Times New Roman"/>
+          <w:sz w:val="24"/>
+        </w:rPr>
+        <w:t>Melempar</w:t>
+      </w:r>
     </w:p>
     <w:p>
       <w:pPr>
         <w:pStyle w:val="NoSpacing"/>
         <w:spacing w:line="480" w:lineRule="auto"/>
-        <w:rPr>
-          <w:rFonts w:ascii="Times New Roman" w:hAnsi="Times New Roman" w:cs="Times New Roman"/>
-          <w:sz w:val="24"/>
-          <w:szCs w:val="24"/>
+        <w:ind w:firstLine="720"/>
+        <w:jc w:val="both"/>
+        <w:rPr>
+          <w:rFonts w:ascii="Times New Roman" w:hAnsi="Times New Roman" w:cs="Times New Roman"/>
+          <w:sz w:val="24"/>
         </w:rPr>
       </w:pPr>
     </w:p>
@@ -14366,10 +15443,11 @@
       <w:pPr>
         <w:pStyle w:val="NoSpacing"/>
         <w:spacing w:line="480" w:lineRule="auto"/>
-        <w:rPr>
-          <w:rFonts w:ascii="Times New Roman" w:hAnsi="Times New Roman" w:cs="Times New Roman"/>
-          <w:sz w:val="24"/>
-          <w:szCs w:val="24"/>
+        <w:ind w:firstLine="720"/>
+        <w:jc w:val="both"/>
+        <w:rPr>
+          <w:rFonts w:ascii="Times New Roman" w:hAnsi="Times New Roman" w:cs="Times New Roman"/>
+          <w:sz w:val="24"/>
         </w:rPr>
       </w:pPr>
     </w:p>
@@ -14377,10 +15455,11 @@
       <w:pPr>
         <w:pStyle w:val="NoSpacing"/>
         <w:spacing w:line="480" w:lineRule="auto"/>
-        <w:rPr>
-          <w:rFonts w:ascii="Times New Roman" w:hAnsi="Times New Roman" w:cs="Times New Roman"/>
-          <w:sz w:val="24"/>
-          <w:szCs w:val="24"/>
+        <w:ind w:firstLine="720"/>
+        <w:jc w:val="both"/>
+        <w:rPr>
+          <w:rFonts w:ascii="Times New Roman" w:hAnsi="Times New Roman" w:cs="Times New Roman"/>
+          <w:sz w:val="24"/>
         </w:rPr>
       </w:pPr>
     </w:p>
@@ -14388,10 +15467,11 @@
       <w:pPr>
         <w:pStyle w:val="NoSpacing"/>
         <w:spacing w:line="480" w:lineRule="auto"/>
-        <w:rPr>
-          <w:rFonts w:ascii="Times New Roman" w:hAnsi="Times New Roman" w:cs="Times New Roman"/>
-          <w:sz w:val="24"/>
-          <w:szCs w:val="24"/>
+        <w:ind w:firstLine="720"/>
+        <w:jc w:val="both"/>
+        <w:rPr>
+          <w:rFonts w:ascii="Times New Roman" w:hAnsi="Times New Roman" w:cs="Times New Roman"/>
+          <w:sz w:val="24"/>
         </w:rPr>
       </w:pPr>
     </w:p>
@@ -14399,10 +15479,11 @@
       <w:pPr>
         <w:pStyle w:val="NoSpacing"/>
         <w:spacing w:line="480" w:lineRule="auto"/>
-        <w:rPr>
-          <w:rFonts w:ascii="Times New Roman" w:hAnsi="Times New Roman" w:cs="Times New Roman"/>
-          <w:sz w:val="24"/>
-          <w:szCs w:val="24"/>
+        <w:ind w:firstLine="720"/>
+        <w:jc w:val="both"/>
+        <w:rPr>
+          <w:rFonts w:ascii="Times New Roman" w:hAnsi="Times New Roman" w:cs="Times New Roman"/>
+          <w:sz w:val="24"/>
         </w:rPr>
       </w:pPr>
     </w:p>
@@ -14410,14 +15491,109 @@
       <w:pPr>
         <w:pStyle w:val="NoSpacing"/>
         <w:spacing w:line="480" w:lineRule="auto"/>
-        <w:rPr>
-          <w:rFonts w:ascii="Times New Roman" w:hAnsi="Times New Roman" w:cs="Times New Roman"/>
-          <w:sz w:val="24"/>
-          <w:szCs w:val="24"/>
-        </w:rPr>
-      </w:pPr>
-      <w:bookmarkStart w:id="41" w:name="_GoBack"/>
-      <w:bookmarkEnd w:id="41"/>
+        <w:ind w:firstLine="720"/>
+        <w:jc w:val="both"/>
+        <w:rPr>
+          <w:rFonts w:ascii="Times New Roman" w:hAnsi="Times New Roman" w:cs="Times New Roman"/>
+          <w:sz w:val="24"/>
+        </w:rPr>
+      </w:pPr>
+    </w:p>
+    <w:p>
+      <w:pPr>
+        <w:pStyle w:val="NoSpacing"/>
+        <w:spacing w:line="480" w:lineRule="auto"/>
+        <w:ind w:firstLine="720"/>
+        <w:jc w:val="both"/>
+        <w:rPr>
+          <w:rFonts w:ascii="Times New Roman" w:hAnsi="Times New Roman" w:cs="Times New Roman"/>
+          <w:sz w:val="24"/>
+        </w:rPr>
+      </w:pPr>
+    </w:p>
+    <w:p>
+      <w:pPr>
+        <w:pStyle w:val="NoSpacing"/>
+        <w:spacing w:line="480" w:lineRule="auto"/>
+        <w:ind w:firstLine="720"/>
+        <w:jc w:val="both"/>
+        <w:rPr>
+          <w:rFonts w:ascii="Times New Roman" w:hAnsi="Times New Roman" w:cs="Times New Roman"/>
+          <w:sz w:val="24"/>
+        </w:rPr>
+      </w:pPr>
+    </w:p>
+    <w:p>
+      <w:pPr>
+        <w:pStyle w:val="NoSpacing"/>
+        <w:spacing w:line="480" w:lineRule="auto"/>
+        <w:ind w:firstLine="720"/>
+        <w:jc w:val="both"/>
+        <w:rPr>
+          <w:rFonts w:ascii="Times New Roman" w:hAnsi="Times New Roman" w:cs="Times New Roman"/>
+          <w:sz w:val="24"/>
+        </w:rPr>
+      </w:pPr>
+    </w:p>
+    <w:p>
+      <w:pPr>
+        <w:pStyle w:val="NoSpacing"/>
+        <w:spacing w:line="480" w:lineRule="auto"/>
+        <w:ind w:firstLine="720"/>
+        <w:jc w:val="both"/>
+        <w:rPr>
+          <w:rFonts w:ascii="Times New Roman" w:hAnsi="Times New Roman" w:cs="Times New Roman"/>
+          <w:sz w:val="24"/>
+        </w:rPr>
+      </w:pPr>
+    </w:p>
+    <w:p>
+      <w:pPr>
+        <w:pStyle w:val="NoSpacing"/>
+        <w:spacing w:line="480" w:lineRule="auto"/>
+        <w:ind w:firstLine="720"/>
+        <w:jc w:val="both"/>
+        <w:rPr>
+          <w:rFonts w:ascii="Times New Roman" w:hAnsi="Times New Roman" w:cs="Times New Roman"/>
+          <w:sz w:val="24"/>
+        </w:rPr>
+      </w:pPr>
+    </w:p>
+    <w:p>
+      <w:pPr>
+        <w:pStyle w:val="NoSpacing"/>
+        <w:spacing w:line="480" w:lineRule="auto"/>
+        <w:ind w:firstLine="720"/>
+        <w:jc w:val="both"/>
+        <w:rPr>
+          <w:rFonts w:ascii="Times New Roman" w:hAnsi="Times New Roman" w:cs="Times New Roman"/>
+          <w:sz w:val="24"/>
+        </w:rPr>
+      </w:pPr>
+    </w:p>
+    <w:p>
+      <w:pPr>
+        <w:pStyle w:val="NoSpacing"/>
+        <w:spacing w:line="480" w:lineRule="auto"/>
+        <w:ind w:firstLine="720"/>
+        <w:jc w:val="both"/>
+        <w:rPr>
+          <w:rFonts w:ascii="Times New Roman" w:hAnsi="Times New Roman" w:cs="Times New Roman"/>
+          <w:sz w:val="24"/>
+        </w:rPr>
+      </w:pPr>
+    </w:p>
+    <w:p>
+      <w:pPr>
+        <w:pStyle w:val="NoSpacing"/>
+        <w:spacing w:line="480" w:lineRule="auto"/>
+        <w:ind w:firstLine="720"/>
+        <w:jc w:val="both"/>
+        <w:rPr>
+          <w:rFonts w:ascii="Times New Roman" w:hAnsi="Times New Roman" w:cs="Times New Roman"/>
+          <w:sz w:val="24"/>
+        </w:rPr>
+      </w:pPr>
     </w:p>
     <w:p>
       <w:pPr>
@@ -14520,7 +15696,7 @@
           <v:shape id="_x0000_i1026" type="#_x0000_t75" style="width:396.75pt;height:234pt" o:ole="">
             <v:imagedata r:id="rId13" o:title=""/>
           </v:shape>
-          <o:OLEObject Type="Embed" ProgID="Visio.Drawing.15" ShapeID="_x0000_i1026" DrawAspect="Content" ObjectID="_1658905381" r:id="rId14"/>
+          <o:OLEObject Type="Embed" ProgID="Visio.Drawing.15" ShapeID="_x0000_i1026" DrawAspect="Content" ObjectID="_1658910154" r:id="rId14"/>
         </w:object>
       </w:r>
       <w:r>
@@ -15694,7 +16870,7 @@
           <v:shape id="_x0000_i1027" type="#_x0000_t75" style="width:357.75pt;height:347.25pt" o:ole="">
             <v:imagedata r:id="rId15" o:title=""/>
           </v:shape>
-          <o:OLEObject Type="Embed" ProgID="Visio.Drawing.15" ShapeID="_x0000_i1027" DrawAspect="Content" ObjectID="_1658905382" r:id="rId16"/>
+          <o:OLEObject Type="Embed" ProgID="Visio.Drawing.15" ShapeID="_x0000_i1027" DrawAspect="Content" ObjectID="_1658910155" r:id="rId16"/>
         </w:object>
       </w:r>
     </w:p>
@@ -16530,7 +17706,7 @@
           <v:shape id="_x0000_i1028" type="#_x0000_t75" style="width:93pt;height:364.5pt" o:ole="">
             <v:imagedata r:id="rId17" o:title=""/>
           </v:shape>
-          <o:OLEObject Type="Embed" ProgID="Visio.Drawing.15" ShapeID="_x0000_i1028" DrawAspect="Content" ObjectID="_1658905383" r:id="rId18"/>
+          <o:OLEObject Type="Embed" ProgID="Visio.Drawing.15" ShapeID="_x0000_i1028" DrawAspect="Content" ObjectID="_1658910156" r:id="rId18"/>
         </w:object>
       </w:r>
     </w:p>
@@ -18145,7 +19321,7 @@
           <v:shape id="_x0000_i1029" type="#_x0000_t75" style="width:271.5pt;height:246.75pt" o:ole="">
             <v:imagedata r:id="rId19" o:title=""/>
           </v:shape>
-          <o:OLEObject Type="Embed" ProgID="Visio.Drawing.15" ShapeID="_x0000_i1029" DrawAspect="Content" ObjectID="_1658905384" r:id="rId20"/>
+          <o:OLEObject Type="Embed" ProgID="Visio.Drawing.15" ShapeID="_x0000_i1029" DrawAspect="Content" ObjectID="_1658910157" r:id="rId20"/>
         </w:object>
       </w:r>
     </w:p>
@@ -21593,7 +22769,7 @@
           <v:shape id="_x0000_i1030" type="#_x0000_t75" style="width:351pt;height:168pt" o:ole="">
             <v:imagedata r:id="rId25" o:title=""/>
           </v:shape>
-          <o:OLEObject Type="Embed" ProgID="Visio.Drawing.15" ShapeID="_x0000_i1030" DrawAspect="Content" ObjectID="_1658905385" r:id="rId26"/>
+          <o:OLEObject Type="Embed" ProgID="Visio.Drawing.15" ShapeID="_x0000_i1030" DrawAspect="Content" ObjectID="_1658910158" r:id="rId26"/>
         </w:object>
       </w:r>
       <w:r>
@@ -21796,23 +22972,7 @@
           <w:rFonts w:ascii="Times New Roman" w:hAnsi="Times New Roman" w:cs="Times New Roman"/>
           <w:sz w:val="24"/>
         </w:rPr>
-        <w:t xml:space="preserve"> </w:t>
-      </w:r>
-      <w:proofErr w:type="gramStart"/>
-      <w:r>
-        <w:rPr>
-          <w:rFonts w:ascii="Times New Roman" w:hAnsi="Times New Roman" w:cs="Times New Roman"/>
-          <w:sz w:val="24"/>
-        </w:rPr>
-        <w:t>sehingga</w:t>
-      </w:r>
-      <w:proofErr w:type="gramEnd"/>
-      <w:r>
-        <w:rPr>
-          <w:rFonts w:ascii="Times New Roman" w:hAnsi="Times New Roman" w:cs="Times New Roman"/>
-          <w:sz w:val="24"/>
-        </w:rPr>
-        <w:t xml:space="preserve"> tahapan penentuan </w:t>
+        <w:t xml:space="preserve"> sehingga tahapan penentuan </w:t>
       </w:r>
       <w:r>
         <w:rPr>
@@ -21880,7 +23040,7 @@
           <v:shape id="_x0000_i1031" type="#_x0000_t75" style="width:318pt;height:152.25pt" o:ole="">
             <v:imagedata r:id="rId28" o:title=""/>
           </v:shape>
-          <o:OLEObject Type="Embed" ProgID="Visio.Drawing.15" ShapeID="_x0000_i1031" DrawAspect="Content" ObjectID="_1658905386" r:id="rId29"/>
+          <o:OLEObject Type="Embed" ProgID="Visio.Drawing.15" ShapeID="_x0000_i1031" DrawAspect="Content" ObjectID="_1658910159" r:id="rId29"/>
         </w:object>
       </w:r>
     </w:p>
@@ -22986,6 +24146,48 @@
       <w:pPr>
         <w:pStyle w:val="NoSpacing"/>
         <w:spacing w:line="480" w:lineRule="auto"/>
+        <w:ind w:firstLine="720"/>
+        <w:jc w:val="both"/>
+        <w:rPr>
+          <w:rFonts w:ascii="Times New Roman" w:eastAsia="Times New Roman" w:hAnsi="Times New Roman" w:cs="Times New Roman"/>
+          <w:color w:val="000000"/>
+          <w:sz w:val="24"/>
+          <w:szCs w:val="24"/>
+        </w:rPr>
+      </w:pPr>
+    </w:p>
+    <w:p>
+      <w:pPr>
+        <w:pStyle w:val="NoSpacing"/>
+        <w:spacing w:line="480" w:lineRule="auto"/>
+        <w:ind w:firstLine="720"/>
+        <w:jc w:val="both"/>
+        <w:rPr>
+          <w:rFonts w:ascii="Times New Roman" w:eastAsia="Times New Roman" w:hAnsi="Times New Roman" w:cs="Times New Roman"/>
+          <w:color w:val="000000"/>
+          <w:sz w:val="24"/>
+          <w:szCs w:val="24"/>
+        </w:rPr>
+      </w:pPr>
+    </w:p>
+    <w:p>
+      <w:pPr>
+        <w:pStyle w:val="NoSpacing"/>
+        <w:spacing w:line="480" w:lineRule="auto"/>
+        <w:ind w:firstLine="720"/>
+        <w:jc w:val="both"/>
+        <w:rPr>
+          <w:rFonts w:ascii="Times New Roman" w:eastAsia="Times New Roman" w:hAnsi="Times New Roman" w:cs="Times New Roman"/>
+          <w:color w:val="000000"/>
+          <w:sz w:val="24"/>
+          <w:szCs w:val="24"/>
+        </w:rPr>
+      </w:pPr>
+    </w:p>
+    <w:p>
+      <w:pPr>
+        <w:pStyle w:val="NoSpacing"/>
+        <w:spacing w:line="480" w:lineRule="auto"/>
         <w:jc w:val="both"/>
         <w:rPr>
           <w:rFonts w:ascii="Times New Roman" w:eastAsia="Times New Roman" w:hAnsi="Times New Roman" w:cs="Times New Roman"/>
@@ -23841,13 +25043,49 @@
         </w:rPr>
       </w:pPr>
     </w:p>
-    <w:p>
-      <w:pPr>
-        <w:pStyle w:val="NoSpacing"/>
-        <w:spacing w:line="480" w:lineRule="auto"/>
-        <w:rPr>
-          <w:rFonts w:ascii="Times New Roman" w:hAnsi="Times New Roman" w:cs="Times New Roman"/>
-          <w:sz w:val="24"/>
+    <w:bookmarkEnd w:id="59"/>
+    <w:bookmarkEnd w:id="60"/>
+    <w:p>
+      <w:pPr>
+        <w:spacing w:line="480" w:lineRule="auto"/>
+        <w:jc w:val="both"/>
+        <w:rPr>
+          <w:rFonts w:ascii="Times New Roman" w:eastAsia="Times New Roman" w:hAnsi="Times New Roman" w:cs="Times New Roman"/>
+          <w:sz w:val="24"/>
+          <w:szCs w:val="24"/>
+        </w:rPr>
+      </w:pPr>
+    </w:p>
+    <w:p>
+      <w:pPr>
+        <w:spacing w:line="480" w:lineRule="auto"/>
+        <w:jc w:val="both"/>
+        <w:rPr>
+          <w:rFonts w:ascii="Times New Roman" w:eastAsia="Times New Roman" w:hAnsi="Times New Roman" w:cs="Times New Roman"/>
+          <w:sz w:val="24"/>
+          <w:szCs w:val="24"/>
+        </w:rPr>
+      </w:pPr>
+    </w:p>
+    <w:p>
+      <w:pPr>
+        <w:spacing w:line="480" w:lineRule="auto"/>
+        <w:jc w:val="both"/>
+        <w:rPr>
+          <w:rFonts w:ascii="Times New Roman" w:eastAsia="Times New Roman" w:hAnsi="Times New Roman" w:cs="Times New Roman"/>
+          <w:sz w:val="24"/>
+          <w:szCs w:val="24"/>
+        </w:rPr>
+      </w:pPr>
+    </w:p>
+    <w:p>
+      <w:pPr>
+        <w:spacing w:line="480" w:lineRule="auto"/>
+        <w:jc w:val="both"/>
+        <w:rPr>
+          <w:rFonts w:ascii="Times New Roman" w:eastAsia="Times New Roman" w:hAnsi="Times New Roman" w:cs="Times New Roman"/>
+          <w:sz w:val="24"/>
+          <w:szCs w:val="24"/>
         </w:rPr>
       </w:pPr>
     </w:p>
@@ -23855,251 +25093,13 @@
       <w:pPr>
         <w:pStyle w:val="BAB"/>
       </w:pPr>
-      <w:bookmarkStart w:id="70" w:name="_Toc48222365"/>
-      <w:r>
-        <w:t>RENCANA JADWAL PENGERJAAN</w:t>
-      </w:r>
-      <w:bookmarkEnd w:id="59"/>
-      <w:bookmarkEnd w:id="60"/>
+      <w:bookmarkStart w:id="70" w:name="_Toc26531667"/>
+      <w:bookmarkStart w:id="71" w:name="_Toc48222366"/>
+      <w:r>
+        <w:t>DATAR PUSTAKA</w:t>
+      </w:r>
       <w:bookmarkEnd w:id="70"/>
-    </w:p>
-    <w:p>
-      <w:pPr>
-        <w:spacing w:line="480" w:lineRule="auto"/>
-        <w:rPr>
-          <w:rFonts w:ascii="Times New Roman" w:hAnsi="Times New Roman" w:cs="Times New Roman"/>
-          <w:sz w:val="24"/>
-          <w:szCs w:val="24"/>
-        </w:rPr>
-      </w:pPr>
-      <w:r>
-        <w:rPr>
-          <w:rFonts w:ascii="Times New Roman" w:hAnsi="Times New Roman" w:cs="Times New Roman"/>
-          <w:sz w:val="24"/>
-          <w:szCs w:val="24"/>
-        </w:rPr>
-        <w:fldChar w:fldCharType="begin"/>
-      </w:r>
-      <w:r>
-        <w:rPr>
-          <w:rFonts w:ascii="Times New Roman" w:hAnsi="Times New Roman" w:cs="Times New Roman"/>
-          <w:sz w:val="24"/>
-          <w:szCs w:val="24"/>
-        </w:rPr>
-        <w:instrText xml:space="preserve"> LINK Excel.Sheet.12 "Book1" "Sheet1!R4C7:R16C20" \a \f 4 \h </w:instrText>
-      </w:r>
-      <w:r>
-        <w:rPr>
-          <w:rFonts w:ascii="Times New Roman" w:hAnsi="Times New Roman" w:cs="Times New Roman"/>
-          <w:sz w:val="24"/>
-          <w:szCs w:val="24"/>
-        </w:rPr>
-        <w:instrText xml:space="preserve"> \* MERGEFORMAT </w:instrText>
-      </w:r>
-      <w:r>
-        <w:rPr>
-          <w:rFonts w:ascii="Times New Roman" w:hAnsi="Times New Roman" w:cs="Times New Roman"/>
-          <w:sz w:val="24"/>
-          <w:szCs w:val="24"/>
-        </w:rPr>
-        <w:fldChar w:fldCharType="separate"/>
-      </w:r>
-    </w:p>
-    <w:p>
-      <w:pPr>
-        <w:spacing w:line="480" w:lineRule="auto"/>
-        <w:rPr>
-          <w:rFonts w:ascii="Times New Roman" w:hAnsi="Times New Roman" w:cs="Times New Roman"/>
-          <w:sz w:val="24"/>
-          <w:szCs w:val="24"/>
-        </w:rPr>
-      </w:pPr>
-      <w:r>
-        <w:rPr>
-          <w:rFonts w:ascii="Times New Roman" w:hAnsi="Times New Roman" w:cs="Times New Roman"/>
-          <w:sz w:val="24"/>
-          <w:szCs w:val="24"/>
-        </w:rPr>
-        <w:fldChar w:fldCharType="end"/>
-      </w:r>
-    </w:p>
-    <w:p>
-      <w:pPr>
-        <w:spacing w:line="480" w:lineRule="auto"/>
-        <w:rPr>
-          <w:rFonts w:ascii="Times New Roman" w:hAnsi="Times New Roman" w:cs="Times New Roman"/>
-          <w:sz w:val="24"/>
-          <w:szCs w:val="24"/>
-        </w:rPr>
-      </w:pPr>
-      <w:r>
-        <w:rPr>
-          <w:rFonts w:ascii="Times New Roman" w:hAnsi="Times New Roman" w:cs="Times New Roman"/>
-          <w:noProof/>
-          <w:sz w:val="24"/>
-          <w:szCs w:val="24"/>
-          <w:lang w:val="en-US"/>
-        </w:rPr>
-        <w:drawing>
-          <wp:inline distT="0" distB="0" distL="0" distR="0" wp14:anchorId="57AEC625" wp14:editId="757852C9">
-            <wp:extent cx="5041900" cy="3503725"/>
-            <wp:effectExtent l="0" t="0" r="6350" b="1905"/>
-            <wp:docPr id="3" name="Picture 3"/>
-            <wp:cNvGraphicFramePr>
-              <a:graphicFrameLocks xmlns:a="http://schemas.openxmlformats.org/drawingml/2006/main" noChangeAspect="1"/>
-            </wp:cNvGraphicFramePr>
-            <a:graphic xmlns:a="http://schemas.openxmlformats.org/drawingml/2006/main">
-              <a:graphicData uri="http://schemas.openxmlformats.org/drawingml/2006/picture">
-                <pic:pic xmlns:pic="http://schemas.openxmlformats.org/drawingml/2006/picture">
-                  <pic:nvPicPr>
-                    <pic:cNvPr id="0" name="Picture 1"/>
-                    <pic:cNvPicPr>
-                      <a:picLocks noChangeAspect="1" noChangeArrowheads="1"/>
-                    </pic:cNvPicPr>
-                  </pic:nvPicPr>
-                  <pic:blipFill>
-                    <a:blip r:embed="rId31">
-                      <a:extLst>
-                        <a:ext uri="{28A0092B-C50C-407E-A947-70E740481C1C}">
-                          <a14:useLocalDpi xmlns:a14="http://schemas.microsoft.com/office/drawing/2010/main" val="0"/>
-                        </a:ext>
-                      </a:extLst>
-                    </a:blip>
-                    <a:srcRect/>
-                    <a:stretch>
-                      <a:fillRect/>
-                    </a:stretch>
-                  </pic:blipFill>
-                  <pic:spPr bwMode="auto">
-                    <a:xfrm>
-                      <a:off x="0" y="0"/>
-                      <a:ext cx="5041900" cy="3503725"/>
-                    </a:xfrm>
-                    <a:prstGeom prst="rect">
-                      <a:avLst/>
-                    </a:prstGeom>
-                    <a:noFill/>
-                    <a:ln>
-                      <a:noFill/>
-                    </a:ln>
-                  </pic:spPr>
-                </pic:pic>
-              </a:graphicData>
-            </a:graphic>
-          </wp:inline>
-        </w:drawing>
-      </w:r>
-    </w:p>
-    <w:p>
-      <w:pPr>
-        <w:spacing w:line="480" w:lineRule="auto"/>
-        <w:jc w:val="both"/>
-        <w:rPr>
-          <w:rFonts w:ascii="Times New Roman" w:eastAsia="Times New Roman" w:hAnsi="Times New Roman" w:cs="Times New Roman"/>
-          <w:sz w:val="24"/>
-          <w:szCs w:val="24"/>
-        </w:rPr>
-      </w:pPr>
-    </w:p>
-    <w:p>
-      <w:pPr>
-        <w:spacing w:line="480" w:lineRule="auto"/>
-        <w:jc w:val="both"/>
-        <w:rPr>
-          <w:rFonts w:ascii="Times New Roman" w:eastAsia="Times New Roman" w:hAnsi="Times New Roman" w:cs="Times New Roman"/>
-          <w:sz w:val="24"/>
-          <w:szCs w:val="24"/>
-        </w:rPr>
-      </w:pPr>
-    </w:p>
-    <w:p>
-      <w:pPr>
-        <w:spacing w:line="480" w:lineRule="auto"/>
-        <w:jc w:val="both"/>
-        <w:rPr>
-          <w:rFonts w:ascii="Times New Roman" w:eastAsia="Times New Roman" w:hAnsi="Times New Roman" w:cs="Times New Roman"/>
-          <w:sz w:val="24"/>
-          <w:szCs w:val="24"/>
-        </w:rPr>
-      </w:pPr>
-    </w:p>
-    <w:p>
-      <w:pPr>
-        <w:spacing w:line="480" w:lineRule="auto"/>
-        <w:jc w:val="both"/>
-        <w:rPr>
-          <w:rFonts w:ascii="Times New Roman" w:eastAsia="Times New Roman" w:hAnsi="Times New Roman" w:cs="Times New Roman"/>
-          <w:sz w:val="24"/>
-          <w:szCs w:val="24"/>
-        </w:rPr>
-      </w:pPr>
-    </w:p>
-    <w:p>
-      <w:pPr>
-        <w:spacing w:line="480" w:lineRule="auto"/>
-        <w:jc w:val="both"/>
-        <w:rPr>
-          <w:rFonts w:ascii="Times New Roman" w:eastAsia="Times New Roman" w:hAnsi="Times New Roman" w:cs="Times New Roman"/>
-          <w:sz w:val="24"/>
-          <w:szCs w:val="24"/>
-        </w:rPr>
-      </w:pPr>
-    </w:p>
-    <w:p>
-      <w:pPr>
-        <w:spacing w:line="480" w:lineRule="auto"/>
-        <w:jc w:val="both"/>
-        <w:rPr>
-          <w:rFonts w:ascii="Times New Roman" w:eastAsia="Times New Roman" w:hAnsi="Times New Roman" w:cs="Times New Roman"/>
-          <w:sz w:val="24"/>
-          <w:szCs w:val="24"/>
-        </w:rPr>
-      </w:pPr>
-    </w:p>
-    <w:p>
-      <w:pPr>
-        <w:spacing w:line="480" w:lineRule="auto"/>
-        <w:jc w:val="both"/>
-        <w:rPr>
-          <w:rFonts w:ascii="Times New Roman" w:eastAsia="Times New Roman" w:hAnsi="Times New Roman" w:cs="Times New Roman"/>
-          <w:sz w:val="24"/>
-          <w:szCs w:val="24"/>
-        </w:rPr>
-      </w:pPr>
-    </w:p>
-    <w:p>
-      <w:pPr>
-        <w:spacing w:line="480" w:lineRule="auto"/>
-        <w:jc w:val="both"/>
-        <w:rPr>
-          <w:rFonts w:ascii="Times New Roman" w:eastAsia="Times New Roman" w:hAnsi="Times New Roman" w:cs="Times New Roman"/>
-          <w:sz w:val="24"/>
-          <w:szCs w:val="24"/>
-        </w:rPr>
-      </w:pPr>
-    </w:p>
-    <w:p>
-      <w:pPr>
-        <w:spacing w:line="480" w:lineRule="auto"/>
-        <w:jc w:val="both"/>
-        <w:rPr>
-          <w:rFonts w:ascii="Times New Roman" w:eastAsia="Times New Roman" w:hAnsi="Times New Roman" w:cs="Times New Roman"/>
-          <w:sz w:val="24"/>
-          <w:szCs w:val="24"/>
-        </w:rPr>
-      </w:pPr>
-    </w:p>
-    <w:p>
-      <w:pPr>
-        <w:pStyle w:val="BAB"/>
-      </w:pPr>
-      <w:bookmarkStart w:id="71" w:name="_Toc26531667"/>
-      <w:bookmarkStart w:id="72" w:name="_Toc48222366"/>
-      <w:r>
-        <w:t>DATAR PUSTAKA</w:t>
-      </w:r>
       <w:bookmarkEnd w:id="71"/>
-      <w:bookmarkEnd w:id="72"/>
     </w:p>
     <w:p>
       <w:pPr>
@@ -24892,6 +25892,71 @@
           <w:szCs w:val="24"/>
         </w:rPr>
         <w:t>, 305–310.</w:t>
+      </w:r>
+    </w:p>
+    <w:p>
+      <w:pPr>
+        <w:widowControl w:val="0"/>
+        <w:autoSpaceDE w:val="0"/>
+        <w:autoSpaceDN w:val="0"/>
+        <w:adjustRightInd w:val="0"/>
+        <w:spacing w:line="480" w:lineRule="auto"/>
+        <w:ind w:left="480" w:hanging="480"/>
+        <w:rPr>
+          <w:rFonts w:ascii="Times New Roman" w:hAnsi="Times New Roman" w:cs="Times New Roman"/>
+          <w:noProof/>
+          <w:sz w:val="24"/>
+          <w:szCs w:val="24"/>
+        </w:rPr>
+      </w:pPr>
+      <w:r>
+        <w:rPr>
+          <w:rFonts w:ascii="Times New Roman" w:hAnsi="Times New Roman" w:cs="Times New Roman"/>
+          <w:noProof/>
+          <w:sz w:val="24"/>
+          <w:szCs w:val="24"/>
+        </w:rPr>
+        <w:t xml:space="preserve">Serdano, A., Zarlis, M., Sawaluddin, &amp; Hartama, D. (2019). Pengamanan Pesan Menggunakna Algoritma Hill Cipher Dalam Keamanan Komputer. </w:t>
+      </w:r>
+      <w:r>
+        <w:rPr>
+          <w:rFonts w:ascii="Times New Roman" w:hAnsi="Times New Roman" w:cs="Times New Roman"/>
+          <w:i/>
+          <w:iCs/>
+          <w:noProof/>
+          <w:sz w:val="24"/>
+          <w:szCs w:val="24"/>
+        </w:rPr>
+        <w:t>Jurnal Mahajana Informasi</w:t>
+      </w:r>
+      <w:r>
+        <w:rPr>
+          <w:rFonts w:ascii="Times New Roman" w:hAnsi="Times New Roman" w:cs="Times New Roman"/>
+          <w:noProof/>
+          <w:sz w:val="24"/>
+          <w:szCs w:val="24"/>
+        </w:rPr>
+        <w:t xml:space="preserve">, </w:t>
+      </w:r>
+      <w:r>
+        <w:rPr>
+          <w:rFonts w:ascii="Times New Roman" w:hAnsi="Times New Roman" w:cs="Times New Roman"/>
+          <w:i/>
+          <w:iCs/>
+          <w:noProof/>
+          <w:sz w:val="24"/>
+          <w:szCs w:val="24"/>
+        </w:rPr>
+        <w:t>2</w:t>
+      </w:r>
+      <w:r>
+        <w:rPr>
+          <w:rFonts w:ascii="Times New Roman" w:hAnsi="Times New Roman" w:cs="Times New Roman"/>
+          <w:noProof/>
+          <w:sz w:val="24"/>
+          <w:szCs w:val="24"/>
+        </w:rPr>
+        <w:t>, 1–5.</w:t>
       </w:r>
     </w:p>
     <w:p>
@@ -25278,7 +26343,7 @@
           <w:rPr>
             <w:noProof/>
           </w:rPr>
-          <w:t>21</w:t>
+          <w:t>18</w:t>
         </w:r>
         <w:r>
           <w:rPr>
@@ -31277,7 +32342,7 @@
 </file>
 
 <file path=customXml/itemProps1.xml><?xml version="1.0" encoding="utf-8"?>
-<ds:datastoreItem xmlns:ds="http://schemas.openxmlformats.org/officeDocument/2006/customXml" ds:itemID="{BC01BD3A-EA7D-42E6-834E-47C6D0829852}">
+<ds:datastoreItem xmlns:ds="http://schemas.openxmlformats.org/officeDocument/2006/customXml" ds:itemID="{C38CD0B0-23E0-4C00-A0EC-25B60C1563CF}">
   <ds:schemaRefs>
     <ds:schemaRef ds:uri="http://schemas.openxmlformats.org/officeDocument/2006/bibliography"/>
   </ds:schemaRefs>

</xml_diff>

<commit_message>
insyallah sidang dapet nilai dan lulus
</commit_message>
<xml_diff>
--- a/new/Final Tugas Akhir 17615006/17615006_laporan tugas akhir/Seluruh Halaman Laporan Tugas Akhir.docx
+++ b/new/Final Tugas Akhir 17615006/17615006_laporan tugas akhir/Seluruh Halaman Laporan Tugas Akhir.docx
@@ -19572,7 +19572,499 @@
         </w:rPr>
       </w:pPr>
       <w:r>
-        <w:object w:dxaOrig="13891" w:dyaOrig="8641" w14:anchorId="2FFBD64F">
+        <w:t>c</w:t>
+      </w:r>
+      <w:r>
+        <w:rPr>
+          <w:rFonts w:ascii="Times New Roman" w:hAnsi="Times New Roman" w:cs="Times New Roman"/>
+          <w:sz w:val="24"/>
+        </w:rPr>
+        <w:t xml:space="preserve">Gambar </w:t>
+      </w:r>
+      <w:r>
+        <w:rPr>
+          <w:rFonts w:ascii="Times New Roman" w:hAnsi="Times New Roman" w:cs="Times New Roman"/>
+          <w:sz w:val="24"/>
+        </w:rPr>
+        <w:t>2</w:t>
+      </w:r>
+      <w:r>
+        <w:rPr>
+          <w:rFonts w:ascii="Times New Roman" w:hAnsi="Times New Roman" w:cs="Times New Roman"/>
+          <w:sz w:val="24"/>
+        </w:rPr>
+        <w:t>.</w:t>
+      </w:r>
+      <w:r>
+        <w:rPr>
+          <w:rFonts w:ascii="Times New Roman" w:hAnsi="Times New Roman" w:cs="Times New Roman"/>
+          <w:sz w:val="24"/>
+        </w:rPr>
+        <w:t>6</w:t>
+      </w:r>
+      <w:r>
+        <w:rPr>
+          <w:rFonts w:ascii="Times New Roman" w:hAnsi="Times New Roman" w:cs="Times New Roman"/>
+          <w:sz w:val="24"/>
+        </w:rPr>
+        <w:t xml:space="preserve"> </w:t>
+      </w:r>
+      <w:r>
+        <w:rPr>
+          <w:rFonts w:ascii="Times New Roman" w:hAnsi="Times New Roman" w:cs="Times New Roman"/>
+          <w:i/>
+          <w:sz w:val="24"/>
+        </w:rPr>
+        <w:t>Flow</w:t>
+      </w:r>
+      <w:r>
+        <w:rPr>
+          <w:rFonts w:ascii="Times New Roman" w:hAnsi="Times New Roman" w:cs="Times New Roman"/>
+          <w:sz w:val="24"/>
+        </w:rPr>
+        <w:t xml:space="preserve"> </w:t>
+      </w:r>
+      <w:r>
+        <w:rPr>
+          <w:rFonts w:ascii="Times New Roman" w:hAnsi="Times New Roman" w:cs="Times New Roman"/>
+          <w:i/>
+          <w:sz w:val="24"/>
+        </w:rPr>
+        <w:t>Exception</w:t>
+      </w:r>
+      <w:r>
+        <w:rPr>
+          <w:rFonts w:ascii="Times New Roman" w:hAnsi="Times New Roman" w:cs="Times New Roman"/>
+          <w:sz w:val="24"/>
+        </w:rPr>
+        <w:t xml:space="preserve"> </w:t>
+      </w:r>
+      <w:r>
+        <w:rPr>
+          <w:rFonts w:ascii="Times New Roman" w:hAnsi="Times New Roman" w:cs="Times New Roman"/>
+          <w:i/>
+          <w:sz w:val="24"/>
+        </w:rPr>
+        <w:t>Handling</w:t>
+      </w:r>
+    </w:p>
+    <w:p>
+      <w:pPr>
+        <w:pStyle w:val="NoSpacing"/>
+        <w:spacing w:line="480" w:lineRule="auto"/>
+        <w:ind w:firstLine="720"/>
+        <w:jc w:val="both"/>
+        <w:rPr>
+          <w:rFonts w:ascii="Times New Roman" w:hAnsi="Times New Roman" w:cs="Times New Roman"/>
+          <w:sz w:val="24"/>
+        </w:rPr>
+      </w:pPr>
+      <w:r>
+        <w:rPr>
+          <w:rFonts w:ascii="Times New Roman" w:hAnsi="Times New Roman" w:cs="Times New Roman"/>
+          <w:sz w:val="24"/>
+        </w:rPr>
+        <w:t xml:space="preserve">Tujuan utama dari mekanisme penanganan </w:t>
+      </w:r>
+      <w:r>
+        <w:rPr>
+          <w:rFonts w:ascii="Times New Roman" w:hAnsi="Times New Roman" w:cs="Times New Roman"/>
+          <w:i/>
+          <w:sz w:val="24"/>
+        </w:rPr>
+        <w:t>Exception</w:t>
+      </w:r>
+      <w:r>
+        <w:rPr>
+          <w:rFonts w:ascii="Times New Roman" w:hAnsi="Times New Roman" w:cs="Times New Roman"/>
+          <w:sz w:val="24"/>
+        </w:rPr>
+        <w:t xml:space="preserve"> adalah menyediakan cara untuk mendeteksi dan</w:t>
+      </w:r>
+      <w:r>
+        <w:rPr>
+          <w:rFonts w:ascii="Times New Roman" w:hAnsi="Times New Roman" w:cs="Times New Roman"/>
+          <w:sz w:val="24"/>
+        </w:rPr>
+        <w:t xml:space="preserve"> </w:t>
+      </w:r>
+      <w:r>
+        <w:rPr>
+          <w:rFonts w:ascii="Times New Roman" w:hAnsi="Times New Roman" w:cs="Times New Roman"/>
+          <w:sz w:val="24"/>
+        </w:rPr>
+        <w:t xml:space="preserve">melaporkan "keadaan pengecualian" sehingga tindakan yang sesuai dapat diambil. </w:t>
+      </w:r>
+      <w:r>
+        <w:rPr>
+          <w:rFonts w:ascii="Times New Roman" w:hAnsi="Times New Roman" w:cs="Times New Roman"/>
+          <w:sz w:val="24"/>
+        </w:rPr>
+        <w:fldChar w:fldCharType="begin" w:fldLock="1"/>
+      </w:r>
+      <w:r>
+        <w:rPr>
+          <w:rFonts w:ascii="Times New Roman" w:hAnsi="Times New Roman" w:cs="Times New Roman"/>
+          <w:sz w:val="24"/>
+        </w:rPr>
+        <w:instrText>ADDIN CSL_CITATION {"citationItems":[{"id":"ITEM-1","itemData":{"author":[{"dropping-particle":"","family":"Kumari","given":"Jyoti","non-dropping-particle":"","parse-names":false,"suffix":""},{"dropping-particle":"","family":"Singh","given":"Sanjula","non-dropping-particle":"","parse-names":false,"suffix":""},{"dropping-particle":"","family":"Saxena","given":"Ankur","non-dropping-particle":"","parse-names":false,"suffix":""}],"id":"ITEM-1","issue":"2","issued":{"date-parts":[["2015"]]},"page":"12-18","title":"An Exception Monitoring Using Java","type":"article-journal","volume":"3"},"uris":["http://www.mendeley.com/documents/?uuid=ee7c38f7-1257-4ba3-816b-2936b8e98250"]}],"mendeley":{"formattedCitation":"(Kumari dkk., 2015)","plainTextFormattedCitation":"(Kumari dkk., 2015)","previouslyFormattedCitation":"(Kumari dkk., 2015)"},"properties":{"noteIndex":0},"schema":"https://github.com/citation-style-language/schema/raw/master/csl-citation.json"}</w:instrText>
+      </w:r>
+      <w:r>
+        <w:rPr>
+          <w:rFonts w:ascii="Times New Roman" w:hAnsi="Times New Roman" w:cs="Times New Roman"/>
+          <w:sz w:val="24"/>
+        </w:rPr>
+        <w:fldChar w:fldCharType="separate"/>
+      </w:r>
+      <w:r>
+        <w:rPr>
+          <w:rFonts w:ascii="Times New Roman" w:hAnsi="Times New Roman" w:cs="Times New Roman"/>
+          <w:noProof/>
+          <w:sz w:val="24"/>
+        </w:rPr>
+        <w:t>(Kumari dkk., 2015)</w:t>
+      </w:r>
+      <w:r>
+        <w:rPr>
+          <w:rFonts w:ascii="Times New Roman" w:hAnsi="Times New Roman" w:cs="Times New Roman"/>
+          <w:sz w:val="24"/>
+        </w:rPr>
+        <w:fldChar w:fldCharType="end"/>
+      </w:r>
+      <w:r>
+        <w:rPr>
+          <w:rFonts w:ascii="Times New Roman" w:hAnsi="Times New Roman" w:cs="Times New Roman"/>
+          <w:sz w:val="24"/>
+        </w:rPr>
+        <w:t xml:space="preserve"> </w:t>
+      </w:r>
+      <w:r>
+        <w:rPr>
+          <w:rFonts w:ascii="Times New Roman" w:hAnsi="Times New Roman" w:cs="Times New Roman"/>
+          <w:sz w:val="24"/>
+        </w:rPr>
+        <w:t>Mekanisme tersebut menyarankan penggabungan kode penanganan kesalahan terpisah yang melakukan tugas berikut:</w:t>
+      </w:r>
+    </w:p>
+    <w:p>
+      <w:pPr>
+        <w:pStyle w:val="NoSpacing"/>
+        <w:spacing w:line="480" w:lineRule="auto"/>
+        <w:jc w:val="both"/>
+        <w:rPr>
+          <w:rFonts w:ascii="Times New Roman" w:hAnsi="Times New Roman" w:cs="Times New Roman"/>
+          <w:sz w:val="24"/>
+        </w:rPr>
+      </w:pPr>
+      <w:r>
+        <w:rPr>
+          <w:rFonts w:ascii="Times New Roman" w:hAnsi="Times New Roman" w:cs="Times New Roman"/>
+          <w:sz w:val="24"/>
+        </w:rPr>
+        <w:t xml:space="preserve">       1.</w:t>
+      </w:r>
+      <w:r>
+        <w:rPr>
+          <w:rFonts w:ascii="Times New Roman" w:hAnsi="Times New Roman" w:cs="Times New Roman"/>
+          <w:sz w:val="24"/>
+        </w:rPr>
+        <w:tab/>
+      </w:r>
+      <w:r>
+        <w:rPr>
+          <w:rFonts w:ascii="Times New Roman" w:hAnsi="Times New Roman" w:cs="Times New Roman"/>
+          <w:sz w:val="24"/>
+        </w:rPr>
+        <w:t xml:space="preserve">Menemukan masalah yaitu </w:t>
+      </w:r>
+      <w:r>
+        <w:rPr>
+          <w:rFonts w:ascii="Times New Roman" w:hAnsi="Times New Roman" w:cs="Times New Roman"/>
+          <w:i/>
+          <w:sz w:val="24"/>
+        </w:rPr>
+        <w:t>Hit</w:t>
+      </w:r>
+      <w:r>
+        <w:rPr>
+          <w:rFonts w:ascii="Times New Roman" w:hAnsi="Times New Roman" w:cs="Times New Roman"/>
+          <w:sz w:val="24"/>
+        </w:rPr>
+        <w:t xml:space="preserve"> </w:t>
+      </w:r>
+      <w:r>
+        <w:rPr>
+          <w:rFonts w:ascii="Times New Roman" w:hAnsi="Times New Roman" w:cs="Times New Roman"/>
+          <w:i/>
+          <w:sz w:val="24"/>
+        </w:rPr>
+        <w:t>the</w:t>
+      </w:r>
+      <w:r>
+        <w:rPr>
+          <w:rFonts w:ascii="Times New Roman" w:hAnsi="Times New Roman" w:cs="Times New Roman"/>
+          <w:sz w:val="24"/>
+        </w:rPr>
+        <w:t xml:space="preserve"> </w:t>
+      </w:r>
+      <w:r>
+        <w:rPr>
+          <w:rFonts w:ascii="Times New Roman" w:hAnsi="Times New Roman" w:cs="Times New Roman"/>
+          <w:i/>
+          <w:sz w:val="24"/>
+        </w:rPr>
+        <w:t>Exception</w:t>
+      </w:r>
+    </w:p>
+    <w:p>
+      <w:pPr>
+        <w:pStyle w:val="NoSpacing"/>
+        <w:spacing w:line="480" w:lineRule="auto"/>
+        <w:ind w:left="426"/>
+        <w:jc w:val="both"/>
+        <w:rPr>
+          <w:rFonts w:ascii="Times New Roman" w:hAnsi="Times New Roman" w:cs="Times New Roman"/>
+          <w:sz w:val="24"/>
+        </w:rPr>
+      </w:pPr>
+      <w:r>
+        <w:rPr>
+          <w:rFonts w:ascii="Times New Roman" w:hAnsi="Times New Roman" w:cs="Times New Roman"/>
+          <w:sz w:val="24"/>
+        </w:rPr>
+        <w:t>2.</w:t>
+      </w:r>
+      <w:r>
+        <w:rPr>
+          <w:rFonts w:ascii="Times New Roman" w:hAnsi="Times New Roman" w:cs="Times New Roman"/>
+          <w:sz w:val="24"/>
+        </w:rPr>
+        <w:tab/>
+      </w:r>
+      <w:r>
+        <w:rPr>
+          <w:rFonts w:ascii="Times New Roman" w:hAnsi="Times New Roman" w:cs="Times New Roman"/>
+          <w:sz w:val="24"/>
+        </w:rPr>
+        <w:t>Menginformasikan bahwa telah</w:t>
+      </w:r>
+      <w:r>
+        <w:rPr>
+          <w:rFonts w:ascii="Times New Roman" w:hAnsi="Times New Roman" w:cs="Times New Roman"/>
+          <w:sz w:val="24"/>
+        </w:rPr>
+        <w:t xml:space="preserve"> terjadi kesalahan yaitu Lempar       </w:t>
+      </w:r>
+      <w:r>
+        <w:rPr>
+          <w:rFonts w:ascii="Times New Roman" w:hAnsi="Times New Roman" w:cs="Times New Roman"/>
+          <w:sz w:val="24"/>
+        </w:rPr>
+        <w:t>Pengecualian</w:t>
+      </w:r>
+    </w:p>
+    <w:p>
+      <w:pPr>
+        <w:pStyle w:val="NoSpacing"/>
+        <w:spacing w:line="480" w:lineRule="auto"/>
+        <w:ind w:firstLine="426"/>
+        <w:jc w:val="both"/>
+        <w:rPr>
+          <w:rFonts w:ascii="Times New Roman" w:hAnsi="Times New Roman" w:cs="Times New Roman"/>
+          <w:sz w:val="24"/>
+        </w:rPr>
+      </w:pPr>
+      <w:r>
+        <w:rPr>
+          <w:rFonts w:ascii="Times New Roman" w:hAnsi="Times New Roman" w:cs="Times New Roman"/>
+          <w:sz w:val="24"/>
+        </w:rPr>
+        <w:t xml:space="preserve">3. </w:t>
+      </w:r>
+      <w:r>
+        <w:rPr>
+          <w:rFonts w:ascii="Times New Roman" w:hAnsi="Times New Roman" w:cs="Times New Roman"/>
+          <w:sz w:val="24"/>
+        </w:rPr>
+        <w:tab/>
+      </w:r>
+      <w:r>
+        <w:rPr>
+          <w:rFonts w:ascii="Times New Roman" w:hAnsi="Times New Roman" w:cs="Times New Roman"/>
+          <w:sz w:val="24"/>
+        </w:rPr>
+        <w:t>Menerima informasi kesalahan yaitu Menangkap pengecualian</w:t>
+      </w:r>
+    </w:p>
+    <w:p>
+      <w:pPr>
+        <w:pStyle w:val="NoSpacing"/>
+        <w:spacing w:line="480" w:lineRule="auto"/>
+        <w:ind w:firstLine="426"/>
+        <w:jc w:val="both"/>
+        <w:rPr>
+          <w:rFonts w:ascii="Times New Roman" w:hAnsi="Times New Roman" w:cs="Times New Roman"/>
+          <w:sz w:val="24"/>
+        </w:rPr>
+      </w:pPr>
+      <w:r>
+        <w:rPr>
+          <w:rFonts w:ascii="Times New Roman" w:hAnsi="Times New Roman" w:cs="Times New Roman"/>
+          <w:sz w:val="24"/>
+        </w:rPr>
+        <w:t>4.</w:t>
+      </w:r>
+      <w:r>
+        <w:rPr>
+          <w:rFonts w:ascii="Times New Roman" w:hAnsi="Times New Roman" w:cs="Times New Roman"/>
+          <w:sz w:val="24"/>
+        </w:rPr>
+        <w:tab/>
+      </w:r>
+      <w:r>
+        <w:rPr>
+          <w:rFonts w:ascii="Times New Roman" w:hAnsi="Times New Roman" w:cs="Times New Roman"/>
+          <w:sz w:val="24"/>
+        </w:rPr>
+        <w:t>Ambil tindakan korekti</w:t>
+      </w:r>
+      <w:r>
+        <w:rPr>
+          <w:rFonts w:ascii="Times New Roman" w:hAnsi="Times New Roman" w:cs="Times New Roman"/>
+          <w:sz w:val="24"/>
+        </w:rPr>
+        <w:t xml:space="preserve">f, yaitu Menangani pengecualian </w:t>
+      </w:r>
+      <w:r>
+        <w:rPr>
+          <w:rFonts w:ascii="Times New Roman" w:hAnsi="Times New Roman" w:cs="Times New Roman"/>
+          <w:sz w:val="24"/>
+        </w:rPr>
+        <w:t>Melempar</w:t>
+      </w:r>
+    </w:p>
+    <w:p>
+      <w:pPr>
+        <w:pStyle w:val="NoSpacing"/>
+        <w:spacing w:line="480" w:lineRule="auto"/>
+        <w:ind w:firstLine="720"/>
+        <w:jc w:val="both"/>
+        <w:rPr>
+          <w:rFonts w:ascii="Times New Roman" w:hAnsi="Times New Roman" w:cs="Times New Roman"/>
+          <w:sz w:val="24"/>
+        </w:rPr>
+      </w:pPr>
+    </w:p>
+    <w:p>
+      <w:pPr>
+        <w:pStyle w:val="NoSpacing"/>
+        <w:spacing w:line="480" w:lineRule="auto"/>
+        <w:ind w:firstLine="720"/>
+        <w:jc w:val="both"/>
+        <w:rPr>
+          <w:rFonts w:ascii="Times New Roman" w:hAnsi="Times New Roman" w:cs="Times New Roman"/>
+          <w:sz w:val="24"/>
+        </w:rPr>
+      </w:pPr>
+    </w:p>
+    <w:p>
+      <w:pPr>
+        <w:pStyle w:val="BAB"/>
+      </w:pPr>
+      <w:bookmarkStart w:id="40" w:name="_3znysh7" w:colFirst="0" w:colLast="0"/>
+      <w:bookmarkStart w:id="41" w:name="_Toc26531663"/>
+      <w:bookmarkStart w:id="42" w:name="_Toc48820234"/>
+      <w:bookmarkEnd w:id="40"/>
+      <w:r>
+        <w:t>BAB III</w:t>
+      </w:r>
+      <w:r>
+        <w:br/>
+      </w:r>
+      <w:r>
+        <w:t xml:space="preserve">KERANGKA KONSEP DAN </w:t>
+      </w:r>
+      <w:r>
+        <w:t>METODE PENELITIAN</w:t>
+      </w:r>
+      <w:bookmarkEnd w:id="41"/>
+      <w:bookmarkEnd w:id="42"/>
+    </w:p>
+    <w:p>
+      <w:pPr>
+        <w:pStyle w:val="NoSpacing"/>
+        <w:spacing w:line="480" w:lineRule="auto"/>
+      </w:pPr>
+    </w:p>
+    <w:p>
+      <w:pPr>
+        <w:pStyle w:val="NoSpacing"/>
+        <w:spacing w:line="480" w:lineRule="auto"/>
+      </w:pPr>
+    </w:p>
+    <w:p>
+      <w:pPr>
+        <w:pStyle w:val="SUBBAB"/>
+      </w:pPr>
+      <w:bookmarkStart w:id="43" w:name="_Toc26531664"/>
+      <w:bookmarkStart w:id="44" w:name="_Toc48820235"/>
+      <w:r>
+        <w:t xml:space="preserve">3.1 </w:t>
+      </w:r>
+      <w:r>
+        <w:tab/>
+      </w:r>
+      <w:r>
+        <w:t>Kerangka Konsep Penelitian</w:t>
+      </w:r>
+      <w:bookmarkEnd w:id="43"/>
+      <w:bookmarkEnd w:id="44"/>
+    </w:p>
+    <w:p>
+      <w:pPr>
+        <w:spacing w:line="480" w:lineRule="auto"/>
+        <w:ind w:firstLine="720"/>
+        <w:jc w:val="both"/>
+        <w:rPr>
+          <w:rFonts w:ascii="Times New Roman" w:eastAsia="Times New Roman" w:hAnsi="Times New Roman" w:cs="Times New Roman"/>
+          <w:sz w:val="24"/>
+          <w:szCs w:val="24"/>
+        </w:rPr>
+      </w:pPr>
+      <w:r>
+        <w:rPr>
+          <w:rFonts w:ascii="Times New Roman" w:eastAsia="Times New Roman" w:hAnsi="Times New Roman" w:cs="Times New Roman"/>
+          <w:sz w:val="24"/>
+          <w:szCs w:val="24"/>
+        </w:rPr>
+        <w:t xml:space="preserve">Kerangka konsep penelitian (teori atau konsep ilmiah yang digunakan sebagai dasar penelitian) menjelaskan hubungan atau gabungan alur sebagai ruang lingkup penelitian dan ruang lingkup ilmu </w:t>
+      </w:r>
+    </w:p>
+    <w:p>
+      <w:pPr>
+        <w:spacing w:line="480" w:lineRule="auto"/>
+        <w:ind w:firstLine="720"/>
+        <w:jc w:val="both"/>
+        <w:rPr>
+          <w:rFonts w:ascii="Times New Roman" w:eastAsia="Times New Roman" w:hAnsi="Times New Roman" w:cs="Times New Roman"/>
+          <w:sz w:val="24"/>
+          <w:szCs w:val="24"/>
+        </w:rPr>
+      </w:pPr>
+    </w:p>
+    <w:p>
+      <w:pPr>
+        <w:pStyle w:val="NoSpacing"/>
+        <w:spacing w:line="480" w:lineRule="auto"/>
+        <w:jc w:val="center"/>
+        <w:rPr>
+          <w:rFonts w:ascii="Times New Roman" w:hAnsi="Times New Roman" w:cs="Times New Roman"/>
+          <w:sz w:val="24"/>
+          <w:szCs w:val="24"/>
+        </w:rPr>
+      </w:pPr>
+      <w:r>
+        <w:object w:dxaOrig="11625" w:dyaOrig="6871" w14:anchorId="4D356E89">
           <v:shapetype id="_x0000_t75" coordsize="21600,21600" o:spt="75" o:preferrelative="t" path="m@4@5l@4@11@9@11@9@5xe" filled="f" stroked="f">
             <v:stroke joinstyle="miter"/>
             <v:formulas>
@@ -19592,507 +20084,10 @@
             <v:path o:extrusionok="f" gradientshapeok="t" o:connecttype="rect"/>
             <o:lock v:ext="edit" aspectratio="t"/>
           </v:shapetype>
-          <v:shape id="_x0000_i1025" type="#_x0000_t75" style="width:396.7pt;height:247.9pt" o:ole="">
+          <v:shape id="_x0000_i1026" type="#_x0000_t75" style="width:397.35pt;height:233.65pt" o:ole="">
             <v:imagedata r:id="rId10" o:title=""/>
           </v:shape>
-          <o:OLEObject Type="Embed" ProgID="Visio.Drawing.15" ShapeID="_x0000_i1025" DrawAspect="Content" ObjectID="_1660101315" r:id="rId11"/>
-        </w:object>
-      </w:r>
-      <w:r>
-        <w:rPr>
-          <w:rFonts w:ascii="Times New Roman" w:hAnsi="Times New Roman" w:cs="Times New Roman"/>
-          <w:sz w:val="24"/>
-        </w:rPr>
-        <w:t xml:space="preserve">Gambar </w:t>
-      </w:r>
-      <w:r>
-        <w:rPr>
-          <w:rFonts w:ascii="Times New Roman" w:hAnsi="Times New Roman" w:cs="Times New Roman"/>
-          <w:sz w:val="24"/>
-        </w:rPr>
-        <w:t>2</w:t>
-      </w:r>
-      <w:r>
-        <w:rPr>
-          <w:rFonts w:ascii="Times New Roman" w:hAnsi="Times New Roman" w:cs="Times New Roman"/>
-          <w:sz w:val="24"/>
-        </w:rPr>
-        <w:t>.</w:t>
-      </w:r>
-      <w:r>
-        <w:rPr>
-          <w:rFonts w:ascii="Times New Roman" w:hAnsi="Times New Roman" w:cs="Times New Roman"/>
-          <w:sz w:val="24"/>
-        </w:rPr>
-        <w:t>6</w:t>
-      </w:r>
-      <w:r>
-        <w:rPr>
-          <w:rFonts w:ascii="Times New Roman" w:hAnsi="Times New Roman" w:cs="Times New Roman"/>
-          <w:sz w:val="24"/>
-        </w:rPr>
-        <w:t xml:space="preserve"> </w:t>
-      </w:r>
-      <w:r>
-        <w:rPr>
-          <w:rFonts w:ascii="Times New Roman" w:hAnsi="Times New Roman" w:cs="Times New Roman"/>
-          <w:i/>
-          <w:sz w:val="24"/>
-        </w:rPr>
-        <w:t>Flow</w:t>
-      </w:r>
-      <w:r>
-        <w:rPr>
-          <w:rFonts w:ascii="Times New Roman" w:hAnsi="Times New Roman" w:cs="Times New Roman"/>
-          <w:sz w:val="24"/>
-        </w:rPr>
-        <w:t xml:space="preserve"> </w:t>
-      </w:r>
-      <w:r>
-        <w:rPr>
-          <w:rFonts w:ascii="Times New Roman" w:hAnsi="Times New Roman" w:cs="Times New Roman"/>
-          <w:i/>
-          <w:sz w:val="24"/>
-        </w:rPr>
-        <w:t>Exception</w:t>
-      </w:r>
-      <w:r>
-        <w:rPr>
-          <w:rFonts w:ascii="Times New Roman" w:hAnsi="Times New Roman" w:cs="Times New Roman"/>
-          <w:sz w:val="24"/>
-        </w:rPr>
-        <w:t xml:space="preserve"> </w:t>
-      </w:r>
-      <w:r>
-        <w:rPr>
-          <w:rFonts w:ascii="Times New Roman" w:hAnsi="Times New Roman" w:cs="Times New Roman"/>
-          <w:i/>
-          <w:sz w:val="24"/>
-        </w:rPr>
-        <w:t>Handling</w:t>
-      </w:r>
-    </w:p>
-    <w:p>
-      <w:pPr>
-        <w:pStyle w:val="NoSpacing"/>
-        <w:spacing w:line="480" w:lineRule="auto"/>
-        <w:ind w:firstLine="720"/>
-        <w:jc w:val="both"/>
-        <w:rPr>
-          <w:rFonts w:ascii="Times New Roman" w:hAnsi="Times New Roman" w:cs="Times New Roman"/>
-          <w:sz w:val="24"/>
-        </w:rPr>
-      </w:pPr>
-      <w:r>
-        <w:rPr>
-          <w:rFonts w:ascii="Times New Roman" w:hAnsi="Times New Roman" w:cs="Times New Roman"/>
-          <w:sz w:val="24"/>
-        </w:rPr>
-        <w:t xml:space="preserve">Tujuan utama dari mekanisme penanganan </w:t>
-      </w:r>
-      <w:r>
-        <w:rPr>
-          <w:rFonts w:ascii="Times New Roman" w:hAnsi="Times New Roman" w:cs="Times New Roman"/>
-          <w:i/>
-          <w:sz w:val="24"/>
-        </w:rPr>
-        <w:t>Exception</w:t>
-      </w:r>
-      <w:r>
-        <w:rPr>
-          <w:rFonts w:ascii="Times New Roman" w:hAnsi="Times New Roman" w:cs="Times New Roman"/>
-          <w:sz w:val="24"/>
-        </w:rPr>
-        <w:t xml:space="preserve"> adalah menyediakan cara untuk mendeteksi dan</w:t>
-      </w:r>
-      <w:r>
-        <w:rPr>
-          <w:rFonts w:ascii="Times New Roman" w:hAnsi="Times New Roman" w:cs="Times New Roman"/>
-          <w:sz w:val="24"/>
-        </w:rPr>
-        <w:t xml:space="preserve"> </w:t>
-      </w:r>
-      <w:r>
-        <w:rPr>
-          <w:rFonts w:ascii="Times New Roman" w:hAnsi="Times New Roman" w:cs="Times New Roman"/>
-          <w:sz w:val="24"/>
-        </w:rPr>
-        <w:t xml:space="preserve">melaporkan "keadaan pengecualian" sehingga tindakan yang sesuai dapat diambil. </w:t>
-      </w:r>
-      <w:r>
-        <w:rPr>
-          <w:rFonts w:ascii="Times New Roman" w:hAnsi="Times New Roman" w:cs="Times New Roman"/>
-          <w:sz w:val="24"/>
-        </w:rPr>
-        <w:fldChar w:fldCharType="begin" w:fldLock="1"/>
-      </w:r>
-      <w:r>
-        <w:rPr>
-          <w:rFonts w:ascii="Times New Roman" w:hAnsi="Times New Roman" w:cs="Times New Roman"/>
-          <w:sz w:val="24"/>
-        </w:rPr>
-        <w:instrText>ADDIN CSL_CITATION {"citationItems":[{"id":"ITEM-1","itemData":{"author":[{"dropping-particle":"","family":"Kumari","given":"Jyoti","non-dropping-particle":"","parse-names":false,"suffix":""},{"dropping-particle":"","family":"Singh","given":"Sanjula","non-dropping-particle":"","parse-names":false,"suffix":""},{"dropping-particle":"","family":"Saxena","given":"Ankur","non-dropping-particle":"","parse-names":false,"suffix":""}],"id":"ITEM-1","issue":"2","issued":{"date-parts":[["2015"]]},"page":"12-18","title":"An Exception Monitoring Using Java","type":"article-journal","volume":"3"},"uris":["http://www.mendeley.com/documents/?uuid=ee7c38f7-1257-4ba3-816b-2936b8e98250"]}],"mendeley":{"formattedCitation":"(Kumari dkk., 2015)","plainTextFormattedCitation":"(Kumari dkk., 2015)","previouslyFormattedCitation":"(Kumari dkk., 2015)"},"properties":{"noteIndex":0},"schema":"https://github.com/citation-style-language/schema/raw/master/csl-citation.json"}</w:instrText>
-      </w:r>
-      <w:r>
-        <w:rPr>
-          <w:rFonts w:ascii="Times New Roman" w:hAnsi="Times New Roman" w:cs="Times New Roman"/>
-          <w:sz w:val="24"/>
-        </w:rPr>
-        <w:fldChar w:fldCharType="separate"/>
-      </w:r>
-      <w:r>
-        <w:rPr>
-          <w:rFonts w:ascii="Times New Roman" w:hAnsi="Times New Roman" w:cs="Times New Roman"/>
-          <w:noProof/>
-          <w:sz w:val="24"/>
-        </w:rPr>
-        <w:t>(Kumari dkk., 2015)</w:t>
-      </w:r>
-      <w:r>
-        <w:rPr>
-          <w:rFonts w:ascii="Times New Roman" w:hAnsi="Times New Roman" w:cs="Times New Roman"/>
-          <w:sz w:val="24"/>
-        </w:rPr>
-        <w:fldChar w:fldCharType="end"/>
-      </w:r>
-      <w:r>
-        <w:rPr>
-          <w:rFonts w:ascii="Times New Roman" w:hAnsi="Times New Roman" w:cs="Times New Roman"/>
-          <w:sz w:val="24"/>
-        </w:rPr>
-        <w:t xml:space="preserve"> </w:t>
-      </w:r>
-      <w:r>
-        <w:rPr>
-          <w:rFonts w:ascii="Times New Roman" w:hAnsi="Times New Roman" w:cs="Times New Roman"/>
-          <w:sz w:val="24"/>
-        </w:rPr>
-        <w:t>Mekanisme tersebut menyarankan penggabungan kode penanganan kesalahan terpisah yang melakukan tugas berikut:</w:t>
-      </w:r>
-    </w:p>
-    <w:p>
-      <w:pPr>
-        <w:pStyle w:val="NoSpacing"/>
-        <w:spacing w:line="480" w:lineRule="auto"/>
-        <w:jc w:val="both"/>
-        <w:rPr>
-          <w:rFonts w:ascii="Times New Roman" w:hAnsi="Times New Roman" w:cs="Times New Roman"/>
-          <w:sz w:val="24"/>
-        </w:rPr>
-      </w:pPr>
-      <w:r>
-        <w:rPr>
-          <w:rFonts w:ascii="Times New Roman" w:hAnsi="Times New Roman" w:cs="Times New Roman"/>
-          <w:sz w:val="24"/>
-        </w:rPr>
-        <w:t xml:space="preserve">       1.</w:t>
-      </w:r>
-      <w:r>
-        <w:rPr>
-          <w:rFonts w:ascii="Times New Roman" w:hAnsi="Times New Roman" w:cs="Times New Roman"/>
-          <w:sz w:val="24"/>
-        </w:rPr>
-        <w:tab/>
-      </w:r>
-      <w:r>
-        <w:rPr>
-          <w:rFonts w:ascii="Times New Roman" w:hAnsi="Times New Roman" w:cs="Times New Roman"/>
-          <w:sz w:val="24"/>
-        </w:rPr>
-        <w:t xml:space="preserve">Menemukan masalah yaitu </w:t>
-      </w:r>
-      <w:r>
-        <w:rPr>
-          <w:rFonts w:ascii="Times New Roman" w:hAnsi="Times New Roman" w:cs="Times New Roman"/>
-          <w:i/>
-          <w:sz w:val="24"/>
-        </w:rPr>
-        <w:t>Hit</w:t>
-      </w:r>
-      <w:r>
-        <w:rPr>
-          <w:rFonts w:ascii="Times New Roman" w:hAnsi="Times New Roman" w:cs="Times New Roman"/>
-          <w:sz w:val="24"/>
-        </w:rPr>
-        <w:t xml:space="preserve"> </w:t>
-      </w:r>
-      <w:r>
-        <w:rPr>
-          <w:rFonts w:ascii="Times New Roman" w:hAnsi="Times New Roman" w:cs="Times New Roman"/>
-          <w:i/>
-          <w:sz w:val="24"/>
-        </w:rPr>
-        <w:t>the</w:t>
-      </w:r>
-      <w:r>
-        <w:rPr>
-          <w:rFonts w:ascii="Times New Roman" w:hAnsi="Times New Roman" w:cs="Times New Roman"/>
-          <w:sz w:val="24"/>
-        </w:rPr>
-        <w:t xml:space="preserve"> </w:t>
-      </w:r>
-      <w:r>
-        <w:rPr>
-          <w:rFonts w:ascii="Times New Roman" w:hAnsi="Times New Roman" w:cs="Times New Roman"/>
-          <w:i/>
-          <w:sz w:val="24"/>
-        </w:rPr>
-        <w:t>Exception</w:t>
-      </w:r>
-    </w:p>
-    <w:p>
-      <w:pPr>
-        <w:pStyle w:val="NoSpacing"/>
-        <w:spacing w:line="480" w:lineRule="auto"/>
-        <w:ind w:left="426"/>
-        <w:jc w:val="both"/>
-        <w:rPr>
-          <w:rFonts w:ascii="Times New Roman" w:hAnsi="Times New Roman" w:cs="Times New Roman"/>
-          <w:sz w:val="24"/>
-        </w:rPr>
-      </w:pPr>
-      <w:r>
-        <w:rPr>
-          <w:rFonts w:ascii="Times New Roman" w:hAnsi="Times New Roman" w:cs="Times New Roman"/>
-          <w:sz w:val="24"/>
-        </w:rPr>
-        <w:t>2.</w:t>
-      </w:r>
-      <w:r>
-        <w:rPr>
-          <w:rFonts w:ascii="Times New Roman" w:hAnsi="Times New Roman" w:cs="Times New Roman"/>
-          <w:sz w:val="24"/>
-        </w:rPr>
-        <w:tab/>
-      </w:r>
-      <w:r>
-        <w:rPr>
-          <w:rFonts w:ascii="Times New Roman" w:hAnsi="Times New Roman" w:cs="Times New Roman"/>
-          <w:sz w:val="24"/>
-        </w:rPr>
-        <w:t>Menginformasikan bahwa telah</w:t>
-      </w:r>
-      <w:r>
-        <w:rPr>
-          <w:rFonts w:ascii="Times New Roman" w:hAnsi="Times New Roman" w:cs="Times New Roman"/>
-          <w:sz w:val="24"/>
-        </w:rPr>
-        <w:t xml:space="preserve"> terjadi kesalahan yaitu Lempar       </w:t>
-      </w:r>
-      <w:r>
-        <w:rPr>
-          <w:rFonts w:ascii="Times New Roman" w:hAnsi="Times New Roman" w:cs="Times New Roman"/>
-          <w:sz w:val="24"/>
-        </w:rPr>
-        <w:t>Pengecualian</w:t>
-      </w:r>
-    </w:p>
-    <w:p>
-      <w:pPr>
-        <w:pStyle w:val="NoSpacing"/>
-        <w:spacing w:line="480" w:lineRule="auto"/>
-        <w:ind w:firstLine="426"/>
-        <w:jc w:val="both"/>
-        <w:rPr>
-          <w:rFonts w:ascii="Times New Roman" w:hAnsi="Times New Roman" w:cs="Times New Roman"/>
-          <w:sz w:val="24"/>
-        </w:rPr>
-      </w:pPr>
-      <w:r>
-        <w:rPr>
-          <w:rFonts w:ascii="Times New Roman" w:hAnsi="Times New Roman" w:cs="Times New Roman"/>
-          <w:sz w:val="24"/>
-        </w:rPr>
-        <w:t xml:space="preserve">3. </w:t>
-      </w:r>
-      <w:r>
-        <w:rPr>
-          <w:rFonts w:ascii="Times New Roman" w:hAnsi="Times New Roman" w:cs="Times New Roman"/>
-          <w:sz w:val="24"/>
-        </w:rPr>
-        <w:tab/>
-      </w:r>
-      <w:r>
-        <w:rPr>
-          <w:rFonts w:ascii="Times New Roman" w:hAnsi="Times New Roman" w:cs="Times New Roman"/>
-          <w:sz w:val="24"/>
-        </w:rPr>
-        <w:t>Menerima informasi kesalahan yaitu Menangkap pengecualian</w:t>
-      </w:r>
-    </w:p>
-    <w:p>
-      <w:pPr>
-        <w:pStyle w:val="NoSpacing"/>
-        <w:spacing w:line="480" w:lineRule="auto"/>
-        <w:ind w:firstLine="426"/>
-        <w:jc w:val="both"/>
-        <w:rPr>
-          <w:rFonts w:ascii="Times New Roman" w:hAnsi="Times New Roman" w:cs="Times New Roman"/>
-          <w:sz w:val="24"/>
-        </w:rPr>
-      </w:pPr>
-      <w:r>
-        <w:rPr>
-          <w:rFonts w:ascii="Times New Roman" w:hAnsi="Times New Roman" w:cs="Times New Roman"/>
-          <w:sz w:val="24"/>
-        </w:rPr>
-        <w:t>4.</w:t>
-      </w:r>
-      <w:r>
-        <w:rPr>
-          <w:rFonts w:ascii="Times New Roman" w:hAnsi="Times New Roman" w:cs="Times New Roman"/>
-          <w:sz w:val="24"/>
-        </w:rPr>
-        <w:tab/>
-      </w:r>
-      <w:r>
-        <w:rPr>
-          <w:rFonts w:ascii="Times New Roman" w:hAnsi="Times New Roman" w:cs="Times New Roman"/>
-          <w:sz w:val="24"/>
-        </w:rPr>
-        <w:t>Ambil tindakan korekti</w:t>
-      </w:r>
-      <w:r>
-        <w:rPr>
-          <w:rFonts w:ascii="Times New Roman" w:hAnsi="Times New Roman" w:cs="Times New Roman"/>
-          <w:sz w:val="24"/>
-        </w:rPr>
-        <w:t xml:space="preserve">f, yaitu Menangani pengecualian </w:t>
-      </w:r>
-      <w:r>
-        <w:rPr>
-          <w:rFonts w:ascii="Times New Roman" w:hAnsi="Times New Roman" w:cs="Times New Roman"/>
-          <w:sz w:val="24"/>
-        </w:rPr>
-        <w:t>Melempar</w:t>
-      </w:r>
-    </w:p>
-    <w:p>
-      <w:pPr>
-        <w:pStyle w:val="NoSpacing"/>
-        <w:spacing w:line="480" w:lineRule="auto"/>
-        <w:ind w:firstLine="720"/>
-        <w:jc w:val="both"/>
-        <w:rPr>
-          <w:rFonts w:ascii="Times New Roman" w:hAnsi="Times New Roman" w:cs="Times New Roman"/>
-          <w:sz w:val="24"/>
-        </w:rPr>
-      </w:pPr>
-    </w:p>
-    <w:p>
-      <w:pPr>
-        <w:pStyle w:val="NoSpacing"/>
-        <w:spacing w:line="480" w:lineRule="auto"/>
-        <w:ind w:firstLine="720"/>
-        <w:jc w:val="both"/>
-        <w:rPr>
-          <w:rFonts w:ascii="Times New Roman" w:hAnsi="Times New Roman" w:cs="Times New Roman"/>
-          <w:sz w:val="24"/>
-        </w:rPr>
-      </w:pPr>
-    </w:p>
-    <w:p>
-      <w:pPr>
-        <w:pStyle w:val="BAB"/>
-      </w:pPr>
-      <w:bookmarkStart w:id="40" w:name="_3znysh7" w:colFirst="0" w:colLast="0"/>
-      <w:bookmarkStart w:id="41" w:name="_Toc26531663"/>
-      <w:bookmarkStart w:id="42" w:name="_Toc48820234"/>
-      <w:bookmarkEnd w:id="40"/>
-      <w:r>
-        <w:t>BAB III</w:t>
-      </w:r>
-      <w:r>
-        <w:br/>
-      </w:r>
-      <w:r>
-        <w:t xml:space="preserve">KERANGKA KONSEP DAN </w:t>
-      </w:r>
-      <w:r>
-        <w:t>METODE PENELITIAN</w:t>
-      </w:r>
-      <w:bookmarkEnd w:id="41"/>
-      <w:bookmarkEnd w:id="42"/>
-    </w:p>
-    <w:p>
-      <w:pPr>
-        <w:pStyle w:val="NoSpacing"/>
-        <w:spacing w:line="480" w:lineRule="auto"/>
-      </w:pPr>
-    </w:p>
-    <w:p>
-      <w:pPr>
-        <w:pStyle w:val="NoSpacing"/>
-        <w:spacing w:line="480" w:lineRule="auto"/>
-      </w:pPr>
-    </w:p>
-    <w:p>
-      <w:pPr>
-        <w:pStyle w:val="SUBBAB"/>
-      </w:pPr>
-      <w:bookmarkStart w:id="43" w:name="_Toc26531664"/>
-      <w:bookmarkStart w:id="44" w:name="_Toc48820235"/>
-      <w:r>
-        <w:t xml:space="preserve">3.1 </w:t>
-      </w:r>
-      <w:r>
-        <w:tab/>
-      </w:r>
-      <w:r>
-        <w:t>Kerangka Konsep Penelitian</w:t>
-      </w:r>
-      <w:bookmarkEnd w:id="43"/>
-      <w:bookmarkEnd w:id="44"/>
-    </w:p>
-    <w:p>
-      <w:pPr>
-        <w:spacing w:line="480" w:lineRule="auto"/>
-        <w:ind w:firstLine="720"/>
-        <w:jc w:val="both"/>
-        <w:rPr>
-          <w:rFonts w:ascii="Times New Roman" w:eastAsia="Times New Roman" w:hAnsi="Times New Roman" w:cs="Times New Roman"/>
-          <w:sz w:val="24"/>
-          <w:szCs w:val="24"/>
-        </w:rPr>
-      </w:pPr>
-      <w:r>
-        <w:rPr>
-          <w:rFonts w:ascii="Times New Roman" w:eastAsia="Times New Roman" w:hAnsi="Times New Roman" w:cs="Times New Roman"/>
-          <w:sz w:val="24"/>
-          <w:szCs w:val="24"/>
-        </w:rPr>
-        <w:t xml:space="preserve">Kerangka konsep penelitian (teori atau konsep ilmiah yang digunakan sebagai dasar penelitian) menjelaskan hubungan atau gabungan alur sebagai ruang lingkup penelitian dan ruang lingkup ilmu </w:t>
-      </w:r>
-    </w:p>
-    <w:p>
-      <w:pPr>
-        <w:spacing w:line="480" w:lineRule="auto"/>
-        <w:ind w:firstLine="720"/>
-        <w:jc w:val="both"/>
-        <w:rPr>
-          <w:rFonts w:ascii="Times New Roman" w:eastAsia="Times New Roman" w:hAnsi="Times New Roman" w:cs="Times New Roman"/>
-          <w:sz w:val="24"/>
-          <w:szCs w:val="24"/>
-        </w:rPr>
-      </w:pPr>
-    </w:p>
-    <w:p>
-      <w:pPr>
-        <w:pStyle w:val="NoSpacing"/>
-        <w:spacing w:line="480" w:lineRule="auto"/>
-        <w:jc w:val="center"/>
-        <w:rPr>
-          <w:rFonts w:ascii="Times New Roman" w:hAnsi="Times New Roman" w:cs="Times New Roman"/>
-          <w:sz w:val="24"/>
-          <w:szCs w:val="24"/>
-        </w:rPr>
-      </w:pPr>
-      <w:r>
-        <w:object w:dxaOrig="11625" w:dyaOrig="6871" w14:anchorId="4D356E89">
-          <v:shape id="_x0000_i1026" type="#_x0000_t75" style="width:397.35pt;height:233.65pt" o:ole="">
-            <v:imagedata r:id="rId12" o:title=""/>
-          </v:shape>
-          <o:OLEObject Type="Embed" ProgID="Visio.Drawing.15" ShapeID="_x0000_i1026" DrawAspect="Content" ObjectID="_1660101316" r:id="rId13"/>
+          <o:OLEObject Type="Embed" ProgID="Visio.Drawing.15" ShapeID="_x0000_i1026" DrawAspect="Content" ObjectID="_1660105188" r:id="rId11"/>
         </w:object>
       </w:r>
       <w:r>
@@ -21264,9 +21259,9 @@
       <w:r>
         <w:object w:dxaOrig="11205" w:dyaOrig="10875" w14:anchorId="58B8E2D2">
           <v:shape id="_x0000_i1027" type="#_x0000_t75" style="width:358.65pt;height:348.45pt" o:ole="">
-            <v:imagedata r:id="rId14" o:title=""/>
+            <v:imagedata r:id="rId12" o:title=""/>
           </v:shape>
-          <o:OLEObject Type="Embed" ProgID="Visio.Drawing.15" ShapeID="_x0000_i1027" DrawAspect="Content" ObjectID="_1660101317" r:id="rId15"/>
+          <o:OLEObject Type="Embed" ProgID="Visio.Drawing.15" ShapeID="_x0000_i1027" DrawAspect="Content" ObjectID="_1660105189" r:id="rId13"/>
         </w:object>
       </w:r>
     </w:p>
@@ -22107,9 +22102,9 @@
       <w:r>
         <w:object w:dxaOrig="5206" w:dyaOrig="24855" w14:anchorId="6AF22481">
           <v:shape id="_x0000_i1028" type="#_x0000_t75" style="width:92.4pt;height:364.1pt" o:ole="">
-            <v:imagedata r:id="rId16" o:title=""/>
+            <v:imagedata r:id="rId14" o:title=""/>
           </v:shape>
-          <o:OLEObject Type="Embed" ProgID="Visio.Drawing.15" ShapeID="_x0000_i1028" DrawAspect="Content" ObjectID="_1660101318" r:id="rId17"/>
+          <o:OLEObject Type="Embed" ProgID="Visio.Drawing.15" ShapeID="_x0000_i1028" DrawAspect="Content" ObjectID="_1660105190" r:id="rId15"/>
         </w:object>
       </w:r>
     </w:p>
@@ -23723,9 +23718,9 @@
       <w:r>
         <w:object w:dxaOrig="22785" w:dyaOrig="23640" w14:anchorId="063651D2">
           <v:shape id="_x0000_i1029" type="#_x0000_t75" style="width:271pt;height:247.25pt" o:ole="">
-            <v:imagedata r:id="rId18" o:title=""/>
+            <v:imagedata r:id="rId16" o:title=""/>
           </v:shape>
-          <o:OLEObject Type="Embed" ProgID="Visio.Drawing.15" ShapeID="_x0000_i1029" DrawAspect="Content" ObjectID="_1660101319" r:id="rId19"/>
+          <o:OLEObject Type="Embed" ProgID="Visio.Drawing.15" ShapeID="_x0000_i1029" DrawAspect="Content" ObjectID="_1660105191" r:id="rId17"/>
         </w:object>
       </w:r>
     </w:p>
@@ -23826,7 +23821,7 @@
                     </pic:cNvPicPr>
                   </pic:nvPicPr>
                   <pic:blipFill>
-                    <a:blip r:embed="rId20">
+                    <a:blip r:embed="rId18">
                       <a:extLst>
                         <a:ext uri="{28A0092B-C50C-407E-A947-70E740481C1C}">
                           <a14:useLocalDpi xmlns:a14="http://schemas.microsoft.com/office/drawing/2010/main" val="0"/>
@@ -24660,7 +24655,7 @@
                     </pic:cNvPicPr>
                   </pic:nvPicPr>
                   <pic:blipFill>
-                    <a:blip r:embed="rId21">
+                    <a:blip r:embed="rId19">
                       <a:extLst>
                         <a:ext uri="{28A0092B-C50C-407E-A947-70E740481C1C}">
                           <a14:useLocalDpi xmlns:a14="http://schemas.microsoft.com/office/drawing/2010/main" val="0"/>
@@ -25035,7 +25030,7 @@
                     <pic:cNvPicPr/>
                   </pic:nvPicPr>
                   <pic:blipFill>
-                    <a:blip r:embed="rId22" cstate="print">
+                    <a:blip r:embed="rId20" cstate="print">
                       <a:extLst>
                         <a:ext uri="{28A0092B-C50C-407E-A947-70E740481C1C}">
                           <a14:useLocalDpi xmlns:a14="http://schemas.microsoft.com/office/drawing/2010/main" val="0"/>
@@ -27014,7 +27009,7 @@
                     </pic:cNvPicPr>
                   </pic:nvPicPr>
                   <pic:blipFill>
-                    <a:blip r:embed="rId23">
+                    <a:blip r:embed="rId21">
                       <a:extLst>
                         <a:ext uri="{28A0092B-C50C-407E-A947-70E740481C1C}">
                           <a14:useLocalDpi xmlns:a14="http://schemas.microsoft.com/office/drawing/2010/main" val="0"/>
@@ -27314,9 +27309,9 @@
       <w:r>
         <w:object w:dxaOrig="13741" w:dyaOrig="7906" w14:anchorId="05508CDF">
           <v:shape id="_x0000_i1030" type="#_x0000_t75" style="width:351.15pt;height:169.8pt" o:ole="">
-            <v:imagedata r:id="rId24" o:title=""/>
+            <v:imagedata r:id="rId22" o:title=""/>
           </v:shape>
-          <o:OLEObject Type="Embed" ProgID="Visio.Drawing.15" ShapeID="_x0000_i1030" DrawAspect="Content" ObjectID="_1660101320" r:id="rId25"/>
+          <o:OLEObject Type="Embed" ProgID="Visio.Drawing.15" ShapeID="_x0000_i1030" DrawAspect="Content" ObjectID="_1660105192" r:id="rId23"/>
         </w:object>
       </w:r>
       <w:r>
@@ -27376,7 +27371,7 @@
                     <pic:cNvPicPr/>
                   </pic:nvPicPr>
                   <pic:blipFill>
-                    <a:blip r:embed="rId26"/>
+                    <a:blip r:embed="rId24"/>
                     <a:stretch>
                       <a:fillRect/>
                     </a:stretch>
@@ -35664,7 +35659,7 @@
                     <pic:cNvPicPr/>
                   </pic:nvPicPr>
                   <pic:blipFill>
-                    <a:blip r:embed="rId27">
+                    <a:blip r:embed="rId25">
                       <a:extLst>
                         <a:ext uri="{28A0092B-C50C-407E-A947-70E740481C1C}">
                           <a14:useLocalDpi xmlns:a14="http://schemas.microsoft.com/office/drawing/2010/main" val="0"/>
@@ -35935,8 +35930,6 @@
         </w:rPr>
         <w:t>(p-1</w:t>
       </w:r>
-      <w:bookmarkStart w:id="65" w:name="_GoBack"/>
-      <w:bookmarkEnd w:id="65"/>
       <w:r>
         <w:rPr>
           <w:rFonts w:ascii="Times New Roman" w:hAnsi="Times New Roman" w:cs="Times New Roman"/>
@@ -35985,7 +35978,7 @@
             <wp:cNvGraphicFramePr/>
             <a:graphic xmlns:a="http://schemas.openxmlformats.org/drawingml/2006/main">
               <a:graphicData uri="http://schemas.openxmlformats.org/drawingml/2006/chart">
-                <c:chart xmlns:c="http://schemas.openxmlformats.org/drawingml/2006/chart" xmlns:r="http://schemas.openxmlformats.org/officeDocument/2006/relationships" r:id="rId28"/>
+                <c:chart xmlns:c="http://schemas.openxmlformats.org/drawingml/2006/chart" xmlns:r="http://schemas.openxmlformats.org/officeDocument/2006/relationships" r:id="rId26"/>
               </a:graphicData>
             </a:graphic>
           </wp:inline>
@@ -36612,7 +36605,7 @@
       <w:pPr>
         <w:pStyle w:val="BAB"/>
       </w:pPr>
-      <w:bookmarkStart w:id="66" w:name="_Toc48820253"/>
+      <w:bookmarkStart w:id="65" w:name="_Toc48820253"/>
       <w:r>
         <w:t xml:space="preserve">BAB V </w:t>
       </w:r>
@@ -36622,7 +36615,7 @@
       <w:r>
         <w:t>PENUTUP</w:t>
       </w:r>
-      <w:bookmarkEnd w:id="66"/>
+      <w:bookmarkEnd w:id="65"/>
     </w:p>
     <w:p>
       <w:pPr>
@@ -36640,7 +36633,7 @@
       <w:pPr>
         <w:pStyle w:val="SUBBAB"/>
       </w:pPr>
-      <w:bookmarkStart w:id="67" w:name="_Toc48820254"/>
+      <w:bookmarkStart w:id="66" w:name="_Toc48820254"/>
       <w:r>
         <w:t xml:space="preserve">5.1 </w:t>
       </w:r>
@@ -36650,7 +36643,7 @@
       <w:r>
         <w:t>Kesimpulan</w:t>
       </w:r>
-      <w:bookmarkEnd w:id="67"/>
+      <w:bookmarkEnd w:id="66"/>
     </w:p>
     <w:p>
       <w:pPr>
@@ -37133,7 +37126,16 @@
           <w:rFonts w:ascii="Times New Roman" w:hAnsi="Times New Roman" w:cs="Times New Roman"/>
           <w:sz w:val="24"/>
         </w:rPr>
-        <w:t>berdasarkan</w:t>
+        <w:t>berda</w:t>
+      </w:r>
+      <w:bookmarkStart w:id="67" w:name="_GoBack"/>
+      <w:bookmarkEnd w:id="67"/>
+      <w:r>
+        <w:rPr>
+          <w:rFonts w:ascii="Times New Roman" w:hAnsi="Times New Roman" w:cs="Times New Roman"/>
+          <w:sz w:val="24"/>
+        </w:rPr>
+        <w:t>sarkan</w:t>
       </w:r>
       <w:r>
         <w:rPr>
@@ -38893,7 +38895,7 @@
           <w:rPr>
             <w:noProof/>
           </w:rPr>
-          <w:t>38</w:t>
+          <w:t>25</w:t>
         </w:r>
         <w:r>
           <w:rPr>
@@ -45824,7 +45826,7 @@
 </file>
 
 <file path=customXml/itemProps1.xml><?xml version="1.0" encoding="utf-8"?>
-<ds:datastoreItem xmlns:ds="http://schemas.openxmlformats.org/officeDocument/2006/customXml" ds:itemID="{D4EBF12C-A40E-438C-91BB-33EF4C816BD6}">
+<ds:datastoreItem xmlns:ds="http://schemas.openxmlformats.org/officeDocument/2006/customXml" ds:itemID="{00EAB34C-F50E-4770-9433-72F65AAF00FB}">
   <ds:schemaRefs>
     <ds:schemaRef ds:uri="http://schemas.openxmlformats.org/officeDocument/2006/bibliography"/>
   </ds:schemaRefs>

</xml_diff>

<commit_message>
bismillah insyallah selesai print terakhir clear
</commit_message>
<xml_diff>
--- a/new/Final Tugas Akhir 17615006/17615006_laporan tugas akhir/Seluruh Halaman Laporan Tugas Akhir.docx
+++ b/new/Final Tugas Akhir 17615006/17615006_laporan tugas akhir/Seluruh Halaman Laporan Tugas Akhir.docx
@@ -780,6 +780,7 @@
         <w:pStyle w:val="BAB"/>
         <w:sectPr>
           <w:footerReference w:type="default" r:id="rId9"/>
+          <w:footerReference w:type="first" r:id="rId10"/>
           <w:pgSz w:w="11909" w:h="16834" w:code="9"/>
           <w:pgMar w:top="2268" w:right="1701" w:bottom="1701" w:left="2268" w:header="720" w:footer="720" w:gutter="0"/>
           <w:pgNumType w:start="1" w:chapStyle="1"/>
@@ -854,71 +855,6 @@
     </w:p>
     <w:p>
       <w:pPr>
-        <w:jc w:val="center"/>
-        <w:rPr>
-          <w:b/>
-        </w:rPr>
-      </w:pPr>
-    </w:p>
-    <w:p>
-      <w:pPr>
-        <w:jc w:val="center"/>
-        <w:rPr>
-          <w:b/>
-        </w:rPr>
-      </w:pPr>
-    </w:p>
-    <w:p>
-      <w:pPr>
-        <w:jc w:val="center"/>
-        <w:rPr>
-          <w:b/>
-        </w:rPr>
-      </w:pPr>
-    </w:p>
-    <w:p>
-      <w:pPr>
-        <w:jc w:val="center"/>
-        <w:rPr>
-          <w:b/>
-        </w:rPr>
-      </w:pPr>
-    </w:p>
-    <w:p>
-      <w:pPr>
-        <w:jc w:val="center"/>
-        <w:rPr>
-          <w:b/>
-        </w:rPr>
-      </w:pPr>
-    </w:p>
-    <w:p>
-      <w:pPr>
-        <w:jc w:val="center"/>
-        <w:rPr>
-          <w:b/>
-        </w:rPr>
-      </w:pPr>
-    </w:p>
-    <w:p>
-      <w:pPr>
-        <w:jc w:val="center"/>
-        <w:rPr>
-          <w:b/>
-        </w:rPr>
-      </w:pPr>
-    </w:p>
-    <w:p>
-      <w:pPr>
-        <w:jc w:val="center"/>
-        <w:rPr>
-          <w:b/>
-        </w:rPr>
-      </w:pPr>
-    </w:p>
-    <w:p>
-      <w:pPr>
-        <w:jc w:val="center"/>
         <w:rPr>
           <w:b/>
         </w:rPr>
@@ -934,32 +870,13 @@
     <w:p>
       <w:pPr>
         <w:pStyle w:val="BAB"/>
-        <w:sectPr>
-          <w:pgSz w:w="11909" w:h="16834" w:code="9"/>
-          <w:pgMar w:top="2268" w:right="1701" w:bottom="1701" w:left="2268" w:header="720" w:footer="720" w:gutter="0"/>
-          <w:pgNumType w:fmt="lowerRoman" w:start="2"/>
-          <w:cols w:space="720"/>
-          <w:docGrid w:linePitch="299"/>
-        </w:sectPr>
-      </w:pPr>
-    </w:p>
-    <w:p>
-      <w:pPr>
-        <w:pStyle w:val="BAB"/>
+        <w:jc w:val="left"/>
       </w:pPr>
       <w:bookmarkStart w:id="2" w:name="_Toc48820211"/>
       <w:r>
         <w:t>HALAMAN PERNYATAAN ORISINALITAS</w:t>
       </w:r>
       <w:bookmarkEnd w:id="2"/>
-    </w:p>
-    <w:p>
-      <w:pPr>
-        <w:pStyle w:val="NoSpacing"/>
-        <w:rPr>
-          <w:color w:val="000000" w:themeColor="text1"/>
-        </w:rPr>
-      </w:pPr>
     </w:p>
     <w:p>
       <w:pPr>
@@ -2623,7 +2540,11 @@
         <w:t xml:space="preserve">  </w:t>
       </w:r>
       <w:r>
-        <w:t xml:space="preserve">      Agustus</w:t>
+        <w:t xml:space="preserve">      </w:t>
+      </w:r>
+      <w:proofErr w:type="gramStart"/>
+      <w:r>
+        <w:t>Agustus</w:t>
       </w:r>
       <w:r>
         <w:t xml:space="preserve">  </w:t>
@@ -2634,6 +2555,7 @@
       <w:r>
         <w:t>20</w:t>
       </w:r>
+      <w:proofErr w:type="gramEnd"/>
     </w:p>
     <w:p>
       <w:pPr>
@@ -3000,7 +2922,7 @@
                 <w:webHidden/>
                 <w:sz w:val="24"/>
               </w:rPr>
-              <w:t>i</w:t>
+              <w:t>ii</w:t>
             </w:r>
             <w:r>
               <w:rPr>
@@ -3084,7 +3006,7 @@
                 <w:webHidden/>
                 <w:sz w:val="24"/>
               </w:rPr>
-              <w:t>i</w:t>
+              <w:t>iii</w:t>
             </w:r>
             <w:r>
               <w:rPr>
@@ -3168,7 +3090,7 @@
                 <w:webHidden/>
                 <w:sz w:val="24"/>
               </w:rPr>
-              <w:t>i</w:t>
+              <w:t>iv</w:t>
             </w:r>
             <w:r>
               <w:rPr>
@@ -3252,7 +3174,7 @@
                 <w:webHidden/>
                 <w:sz w:val="24"/>
               </w:rPr>
-              <w:t>i</w:t>
+              <w:t>v</w:t>
             </w:r>
             <w:r>
               <w:rPr>
@@ -3336,7 +3258,7 @@
                 <w:webHidden/>
                 <w:sz w:val="24"/>
               </w:rPr>
-              <w:t>i</w:t>
+              <w:t>vii</w:t>
             </w:r>
             <w:r>
               <w:rPr>
@@ -3420,7 +3342,7 @@
                 <w:webHidden/>
                 <w:sz w:val="24"/>
               </w:rPr>
-              <w:t>i</w:t>
+              <w:t>ix</w:t>
             </w:r>
             <w:r>
               <w:rPr>
@@ -3504,7 +3426,7 @@
                 <w:webHidden/>
                 <w:sz w:val="24"/>
               </w:rPr>
-              <w:t>i</w:t>
+              <w:t>x</w:t>
             </w:r>
             <w:r>
               <w:rPr>
@@ -3588,7 +3510,7 @@
                 <w:webHidden/>
                 <w:sz w:val="24"/>
               </w:rPr>
-              <w:t>i</w:t>
+              <w:t>xi</w:t>
             </w:r>
             <w:r>
               <w:rPr>
@@ -3672,7 +3594,7 @@
                 <w:webHidden/>
                 <w:sz w:val="24"/>
               </w:rPr>
-              <w:t>i</w:t>
+              <w:t>xii</w:t>
             </w:r>
             <w:r>
               <w:rPr>
@@ -3968,7 +3890,7 @@
                 <w:webHidden/>
                 <w:sz w:val="24"/>
               </w:rPr>
-              <w:t>1</w:t>
+              <w:t>3</w:t>
             </w:r>
             <w:r>
               <w:rPr>
@@ -4074,7 +3996,7 @@
                 <w:webHidden/>
                 <w:sz w:val="24"/>
               </w:rPr>
-              <w:t>1</w:t>
+              <w:t>3</w:t>
             </w:r>
             <w:r>
               <w:rPr>
@@ -4180,7 +4102,7 @@
                 <w:webHidden/>
                 <w:sz w:val="24"/>
               </w:rPr>
-              <w:t>1</w:t>
+              <w:t>3</w:t>
             </w:r>
             <w:r>
               <w:rPr>
@@ -4286,7 +4208,7 @@
                 <w:webHidden/>
                 <w:sz w:val="24"/>
               </w:rPr>
-              <w:t>1</w:t>
+              <w:t>3</w:t>
             </w:r>
             <w:r>
               <w:rPr>
@@ -4370,7 +4292,7 @@
                 <w:webHidden/>
                 <w:sz w:val="24"/>
               </w:rPr>
-              <w:t>1</w:t>
+              <w:t>4</w:t>
             </w:r>
             <w:r>
               <w:rPr>
@@ -4476,7 +4398,7 @@
                 <w:webHidden/>
                 <w:sz w:val="24"/>
               </w:rPr>
-              <w:t>1</w:t>
+              <w:t>4</w:t>
             </w:r>
             <w:r>
               <w:rPr>
@@ -4582,7 +4504,7 @@
                 <w:webHidden/>
                 <w:sz w:val="24"/>
               </w:rPr>
-              <w:t>1</w:t>
+              <w:t>5</w:t>
             </w:r>
             <w:r>
               <w:rPr>
@@ -4689,7 +4611,7 @@
                 <w:webHidden/>
                 <w:sz w:val="24"/>
               </w:rPr>
-              <w:t>1</w:t>
+              <w:t>5</w:t>
             </w:r>
             <w:r>
               <w:rPr>
@@ -4805,7 +4727,7 @@
                 <w:webHidden/>
                 <w:sz w:val="24"/>
               </w:rPr>
-              <w:t>1</w:t>
+              <w:t>12</w:t>
             </w:r>
             <w:r>
               <w:rPr>
@@ -4921,7 +4843,7 @@
                 <w:webHidden/>
                 <w:sz w:val="24"/>
               </w:rPr>
-              <w:t>1</w:t>
+              <w:t>13</w:t>
             </w:r>
             <w:r>
               <w:rPr>
@@ -5040,7 +4962,7 @@
                 <w:webHidden/>
                 <w:sz w:val="24"/>
               </w:rPr>
-              <w:t>1</w:t>
+              <w:t>14</w:t>
             </w:r>
             <w:r>
               <w:rPr>
@@ -5149,7 +5071,7 @@
                 <w:webHidden/>
                 <w:sz w:val="24"/>
               </w:rPr>
-              <w:t>1</w:t>
+              <w:t>15</w:t>
             </w:r>
             <w:r>
               <w:rPr>
@@ -5233,7 +5155,7 @@
                 <w:webHidden/>
                 <w:sz w:val="24"/>
               </w:rPr>
-              <w:t>1</w:t>
+              <w:t>16</w:t>
             </w:r>
             <w:r>
               <w:rPr>
@@ -5339,7 +5261,7 @@
                 <w:webHidden/>
                 <w:sz w:val="24"/>
               </w:rPr>
-              <w:t>1</w:t>
+              <w:t>16</w:t>
             </w:r>
             <w:r>
               <w:rPr>
@@ -5445,7 +5367,7 @@
                 <w:webHidden/>
                 <w:sz w:val="24"/>
               </w:rPr>
-              <w:t>1</w:t>
+              <w:t>19</w:t>
             </w:r>
             <w:r>
               <w:rPr>
@@ -5551,7 +5473,7 @@
                 <w:webHidden/>
                 <w:sz w:val="24"/>
               </w:rPr>
-              <w:t>1</w:t>
+              <w:t>20</w:t>
             </w:r>
             <w:r>
               <w:rPr>
@@ -5657,7 +5579,7 @@
                 <w:webHidden/>
                 <w:sz w:val="24"/>
               </w:rPr>
-              <w:t>1</w:t>
+              <w:t>20</w:t>
             </w:r>
             <w:r>
               <w:rPr>
@@ -5763,7 +5685,7 @@
                 <w:webHidden/>
                 <w:sz w:val="24"/>
               </w:rPr>
-              <w:t>1</w:t>
+              <w:t>20</w:t>
             </w:r>
             <w:r>
               <w:rPr>
@@ -5869,7 +5791,7 @@
                 <w:webHidden/>
                 <w:sz w:val="24"/>
               </w:rPr>
-              <w:t>1</w:t>
+              <w:t>20</w:t>
             </w:r>
             <w:r>
               <w:rPr>
@@ -5975,7 +5897,7 @@
                 <w:webHidden/>
                 <w:sz w:val="24"/>
               </w:rPr>
-              <w:t>1</w:t>
+              <w:t>22</w:t>
             </w:r>
             <w:r>
               <w:rPr>
@@ -6081,7 +6003,7 @@
                 <w:webHidden/>
                 <w:sz w:val="24"/>
               </w:rPr>
-              <w:t>1</w:t>
+              <w:t>22</w:t>
             </w:r>
             <w:r>
               <w:rPr>
@@ -6187,7 +6109,7 @@
                 <w:webHidden/>
                 <w:sz w:val="24"/>
               </w:rPr>
-              <w:t>1</w:t>
+              <w:t>22</w:t>
             </w:r>
             <w:r>
               <w:rPr>
@@ -6293,7 +6215,7 @@
                 <w:webHidden/>
                 <w:sz w:val="24"/>
               </w:rPr>
-              <w:t>1</w:t>
+              <w:t>23</w:t>
             </w:r>
             <w:r>
               <w:rPr>
@@ -6399,7 +6321,7 @@
                 <w:webHidden/>
                 <w:sz w:val="24"/>
               </w:rPr>
-              <w:t>1</w:t>
+              <w:t>23</w:t>
             </w:r>
             <w:r>
               <w:rPr>
@@ -6483,7 +6405,7 @@
                 <w:webHidden/>
                 <w:sz w:val="24"/>
               </w:rPr>
-              <w:t>1</w:t>
+              <w:t>24</w:t>
             </w:r>
             <w:r>
               <w:rPr>
@@ -6589,7 +6511,7 @@
                 <w:webHidden/>
                 <w:sz w:val="24"/>
               </w:rPr>
-              <w:t>1</w:t>
+              <w:t>24</w:t>
             </w:r>
             <w:r>
               <w:rPr>
@@ -6695,7 +6617,7 @@
                 <w:webHidden/>
                 <w:sz w:val="24"/>
               </w:rPr>
-              <w:t>1</w:t>
+              <w:t>25</w:t>
             </w:r>
             <w:r>
               <w:rPr>
@@ -6801,7 +6723,7 @@
                 <w:webHidden/>
                 <w:sz w:val="24"/>
               </w:rPr>
-              <w:t>1</w:t>
+              <w:t>26</w:t>
             </w:r>
             <w:r>
               <w:rPr>
@@ -6907,7 +6829,7 @@
                 <w:webHidden/>
                 <w:sz w:val="24"/>
               </w:rPr>
-              <w:t>1</w:t>
+              <w:t>27</w:t>
             </w:r>
             <w:r>
               <w:rPr>
@@ -7033,7 +6955,7 @@
                 <w:webHidden/>
                 <w:sz w:val="24"/>
               </w:rPr>
-              <w:t>1</w:t>
+              <w:t>30</w:t>
             </w:r>
             <w:r>
               <w:rPr>
@@ -7149,7 +7071,7 @@
                 <w:webHidden/>
                 <w:sz w:val="24"/>
               </w:rPr>
-              <w:t>1</w:t>
+              <w:t>33</w:t>
             </w:r>
             <w:r>
               <w:rPr>
@@ -7233,7 +7155,7 @@
                 <w:webHidden/>
                 <w:sz w:val="24"/>
               </w:rPr>
-              <w:t>1</w:t>
+              <w:t>35</w:t>
             </w:r>
             <w:r>
               <w:rPr>
@@ -7339,7 +7261,7 @@
                 <w:webHidden/>
                 <w:sz w:val="24"/>
               </w:rPr>
-              <w:t>1</w:t>
+              <w:t>35</w:t>
             </w:r>
             <w:r>
               <w:rPr>
@@ -7445,7 +7367,7 @@
                 <w:webHidden/>
                 <w:sz w:val="24"/>
               </w:rPr>
-              <w:t>1</w:t>
+              <w:t>36</w:t>
             </w:r>
             <w:r>
               <w:rPr>
@@ -7528,7 +7450,7 @@
                 <w:webHidden/>
                 <w:sz w:val="24"/>
               </w:rPr>
-              <w:t>1</w:t>
+              <w:t>37</w:t>
             </w:r>
             <w:r>
               <w:rPr>
@@ -10277,7 +10199,27 @@
           <w:szCs w:val="24"/>
           <w:lang w:val="en-ID"/>
         </w:rPr>
-        <w:t xml:space="preserve"> = 2,3,5,7,9..n. Kombinasi dan Aritmatika berhasil menentukan p = 179 dan q = 419. Hasil GCD (</w:t>
+        <w:t xml:space="preserve"> = 2</w:t>
+      </w:r>
+      <w:proofErr w:type="gramStart"/>
+      <w:r>
+        <w:rPr>
+          <w:rFonts w:ascii="Times New Roman" w:hAnsi="Times New Roman" w:cs="Times New Roman"/>
+          <w:sz w:val="24"/>
+          <w:szCs w:val="24"/>
+          <w:lang w:val="en-ID"/>
+        </w:rPr>
+        <w:t>,3,5,7,9</w:t>
+      </w:r>
+      <w:proofErr w:type="gramEnd"/>
+      <w:r>
+        <w:rPr>
+          <w:rFonts w:ascii="Times New Roman" w:hAnsi="Times New Roman" w:cs="Times New Roman"/>
+          <w:sz w:val="24"/>
+          <w:szCs w:val="24"/>
+          <w:lang w:val="en-ID"/>
+        </w:rPr>
+        <w:t>..n. Kombinasi dan Aritmatika berhasil menentukan p = 179 dan q = 419. Hasil GCD (</w:t>
       </w:r>
       <w:r>
         <w:rPr>
@@ -10440,8 +10382,19 @@
           <w:szCs w:val="24"/>
           <w:lang w:val="en-ID"/>
         </w:rPr>
-        <w:t xml:space="preserve"> dan </w:t>
-      </w:r>
+        <w:t xml:space="preserve"> </w:t>
+      </w:r>
+      <w:proofErr w:type="gramStart"/>
+      <w:r>
+        <w:rPr>
+          <w:rFonts w:ascii="Times New Roman" w:hAnsi="Times New Roman" w:cs="Times New Roman"/>
+          <w:sz w:val="24"/>
+          <w:szCs w:val="24"/>
+          <w:lang w:val="en-ID"/>
+        </w:rPr>
+        <w:t xml:space="preserve">dan </w:t>
+      </w:r>
+      <w:proofErr w:type="gramEnd"/>
       <m:oMath>
         <m:sSub>
           <m:sSubPr>
@@ -11279,7 +11232,27 @@
           <w:szCs w:val="24"/>
           <w:lang w:val="en-ID"/>
         </w:rPr>
-        <w:t xml:space="preserve">, dimana k adalah bilangan prima yang diketahui. Maka dari itu bilangan prima yang lebih dari 3 akan selalu memiliki antara dua bentuk tadi. Hasil selanjutnya didapat mengenai bilangan prima adalah bahwa bilangan prima ada tak hingga banyaknya </w:t>
+        <w:t xml:space="preserve">, dimana k adalah bilangan prima yang diketahui. Maka dari itu bilangan prima yang lebih dari 3 </w:t>
+      </w:r>
+      <w:proofErr w:type="gramStart"/>
+      <w:r>
+        <w:rPr>
+          <w:rFonts w:ascii="Times New Roman" w:hAnsi="Times New Roman" w:cs="Times New Roman"/>
+          <w:sz w:val="24"/>
+          <w:szCs w:val="24"/>
+          <w:lang w:val="en-ID"/>
+        </w:rPr>
+        <w:t>akan</w:t>
+      </w:r>
+      <w:proofErr w:type="gramEnd"/>
+      <w:r>
+        <w:rPr>
+          <w:rFonts w:ascii="Times New Roman" w:hAnsi="Times New Roman" w:cs="Times New Roman"/>
+          <w:sz w:val="24"/>
+          <w:szCs w:val="24"/>
+          <w:lang w:val="en-ID"/>
+        </w:rPr>
+        <w:t xml:space="preserve"> selalu memiliki antara dua bentuk tadi. Hasil selanjutnya didapat mengenai bilangan prima adalah bahwa bilangan prima ada tak hingga banyaknya </w:t>
       </w:r>
       <w:r>
         <w:rPr>
@@ -11926,7 +11899,27 @@
           <w:szCs w:val="24"/>
           <w:lang w:val="en-ID"/>
         </w:rPr>
-        <w:t>. Klausa tangkapan diikuti blok coba (</w:t>
+        <w:t xml:space="preserve">. Klausa tangkapan diikuti </w:t>
+      </w:r>
+      <w:proofErr w:type="gramStart"/>
+      <w:r>
+        <w:rPr>
+          <w:rFonts w:ascii="Times New Roman" w:hAnsi="Times New Roman" w:cs="Times New Roman"/>
+          <w:sz w:val="24"/>
+          <w:szCs w:val="24"/>
+          <w:lang w:val="en-ID"/>
+        </w:rPr>
+        <w:t>blok</w:t>
+      </w:r>
+      <w:proofErr w:type="gramEnd"/>
+      <w:r>
+        <w:rPr>
+          <w:rFonts w:ascii="Times New Roman" w:hAnsi="Times New Roman" w:cs="Times New Roman"/>
+          <w:sz w:val="24"/>
+          <w:szCs w:val="24"/>
+          <w:lang w:val="en-ID"/>
+        </w:rPr>
+        <w:t xml:space="preserve"> coba (</w:t>
       </w:r>
       <w:r>
         <w:rPr>
@@ -14441,7 +14434,23 @@
           <w:rFonts w:ascii="Times New Roman" w:hAnsi="Times New Roman" w:cs="Times New Roman"/>
           <w:sz w:val="24"/>
         </w:rPr>
-        <w:t>*... , −3, −2, − 1,0,1,2,3 ... +. Himpunan bilangan bulat dibagi tiga, yaitu</w:t>
+        <w:t>*</w:t>
+      </w:r>
+      <w:proofErr w:type="gramStart"/>
+      <w:r>
+        <w:rPr>
+          <w:rFonts w:ascii="Times New Roman" w:hAnsi="Times New Roman" w:cs="Times New Roman"/>
+          <w:sz w:val="24"/>
+        </w:rPr>
+        <w:t>... ,</w:t>
+      </w:r>
+      <w:proofErr w:type="gramEnd"/>
+      <w:r>
+        <w:rPr>
+          <w:rFonts w:ascii="Times New Roman" w:hAnsi="Times New Roman" w:cs="Times New Roman"/>
+          <w:sz w:val="24"/>
+        </w:rPr>
+        <w:t xml:space="preserve"> −3, −2, − 1,0,1,2,3 ... +. Himpunan bilangan bulat dibagi tiga, yaitu</w:t>
       </w:r>
       <w:r>
         <w:rPr>
@@ -14546,7 +14555,23 @@
           <w:rFonts w:ascii="Times New Roman" w:hAnsi="Times New Roman" w:cs="Times New Roman"/>
           <w:sz w:val="24"/>
         </w:rPr>
-        <w:t xml:space="preserve">an (Z, +,·) membentuk suatu </w:t>
+        <w:t>an (Z, +</w:t>
+      </w:r>
+      <w:proofErr w:type="gramStart"/>
+      <w:r>
+        <w:rPr>
+          <w:rFonts w:ascii="Times New Roman" w:hAnsi="Times New Roman" w:cs="Times New Roman"/>
+          <w:sz w:val="24"/>
+        </w:rPr>
+        <w:t>,·</w:t>
+      </w:r>
+      <w:proofErr w:type="gramEnd"/>
+      <w:r>
+        <w:rPr>
+          <w:rFonts w:ascii="Times New Roman" w:hAnsi="Times New Roman" w:cs="Times New Roman"/>
+          <w:sz w:val="24"/>
+        </w:rPr>
+        <w:t xml:space="preserve">) membentuk suatu </w:t>
       </w:r>
       <w:r>
         <w:rPr>
@@ -14872,7 +14897,23 @@
           <w:rFonts w:ascii="Times New Roman" w:hAnsi="Times New Roman" w:cs="Times New Roman"/>
           <w:sz w:val="24"/>
         </w:rPr>
-        <w:t>Algoritma pembagian adalah suatu cara atau pr</w:t>
+        <w:t xml:space="preserve">Algoritma pembagian adalah suatu </w:t>
+      </w:r>
+      <w:proofErr w:type="gramStart"/>
+      <w:r>
+        <w:rPr>
+          <w:rFonts w:ascii="Times New Roman" w:hAnsi="Times New Roman" w:cs="Times New Roman"/>
+          <w:sz w:val="24"/>
+        </w:rPr>
+        <w:t>cara</w:t>
+      </w:r>
+      <w:proofErr w:type="gramEnd"/>
+      <w:r>
+        <w:rPr>
+          <w:rFonts w:ascii="Times New Roman" w:hAnsi="Times New Roman" w:cs="Times New Roman"/>
+          <w:sz w:val="24"/>
+        </w:rPr>
+        <w:t xml:space="preserve"> atau pr</w:t>
       </w:r>
       <w:r>
         <w:rPr>
@@ -14993,7 +15034,23 @@
           <w:rFonts w:ascii="Times New Roman" w:hAnsi="Times New Roman" w:cs="Times New Roman"/>
           <w:sz w:val="24"/>
         </w:rPr>
-        <w:t xml:space="preserve">bilangan prima, maka φ(p) = p  - </w:t>
+        <w:t xml:space="preserve">bilangan prima, maka </w:t>
+      </w:r>
+      <w:proofErr w:type="gramStart"/>
+      <w:r>
+        <w:rPr>
+          <w:rFonts w:ascii="Times New Roman" w:hAnsi="Times New Roman" w:cs="Times New Roman"/>
+          <w:sz w:val="24"/>
+        </w:rPr>
+        <w:t>φ(</w:t>
+      </w:r>
+      <w:proofErr w:type="gramEnd"/>
+      <w:r>
+        <w:rPr>
+          <w:rFonts w:ascii="Times New Roman" w:hAnsi="Times New Roman" w:cs="Times New Roman"/>
+          <w:sz w:val="24"/>
+        </w:rPr>
+        <w:t xml:space="preserve">p) = p  - </w:t>
       </w:r>
       <w:r>
         <w:rPr>
@@ -15391,7 +15448,23 @@
           <w:rFonts w:ascii="Times New Roman" w:hAnsi="Times New Roman" w:cs="Times New Roman"/>
           <w:sz w:val="24"/>
         </w:rPr>
-        <w:t xml:space="preserve">aitu 2, 3, ... , bilangan prima </w:t>
+        <w:t xml:space="preserve">aitu 2, 3, </w:t>
+      </w:r>
+      <w:proofErr w:type="gramStart"/>
+      <w:r>
+        <w:rPr>
+          <w:rFonts w:ascii="Times New Roman" w:hAnsi="Times New Roman" w:cs="Times New Roman"/>
+          <w:sz w:val="24"/>
+        </w:rPr>
+        <w:t>... ,</w:t>
+      </w:r>
+      <w:proofErr w:type="gramEnd"/>
+      <w:r>
+        <w:rPr>
+          <w:rFonts w:ascii="Times New Roman" w:hAnsi="Times New Roman" w:cs="Times New Roman"/>
+          <w:sz w:val="24"/>
+        </w:rPr>
+        <w:t xml:space="preserve"> bilangan prima </w:t>
       </w:r>
       <w:r>
         <w:rPr>
@@ -15609,7 +15682,7 @@
           <w:rFonts w:ascii="Times New Roman" w:hAnsi="Times New Roman" w:cs="Times New Roman"/>
           <w:sz w:val="24"/>
         </w:rPr>
-        <w:instrText>ADDIN CSL_CITATION {"citationItems":[{"id":"ITEM-1","itemData":{"URL":"https://www.geeksforgeeks.org/prime-numbers/?ref=lbp","accessed":{"date-parts":[["2020","8","15"]]},"id":"ITEM-1","issued":{"date-parts":[["0"]]},"title":"Prime Numbers - GeeksforGeeks","type":"webpage"},"uris":["http://www.mendeley.com/documents/?uuid=67325fc1-e4e4-350c-b429-424520339bf2"]}],"mendeley":{"formattedCitation":"(&lt;i&gt;Prime Numbers - GeeksforGeeks&lt;/i&gt;, n.d.)","plainTextFormattedCitation":"(Prime Numbers - GeeksforGeeks, n.d.)"},"properties":{"noteIndex":0},"schema":"https://github.com/citation-style-language/schema/raw/master/csl-citation.json"}</w:instrText>
+        <w:instrText>ADDIN CSL_CITATION {"citationItems":[{"id":"ITEM-1","itemData":{"URL":"https://www.geeksforgeeks.org/prime-numbers/?ref=lbp","accessed":{"date-parts":[["2020","8","15"]]},"id":"ITEM-1","issued":{"date-parts":[["0"]]},"title":"Prime Numbers - GeeksforGeeks","type":"webpage"},"uris":["http://www.mendeley.com/documents/?uuid=67325fc1-e4e4-350c-b429-424520339bf2"]}],"mendeley":{"formattedCitation":"(&lt;i&gt;Prime Numbers - GeeksforGeeks&lt;/i&gt;, n.d.)","plainTextFormattedCitation":"(Prime Numbers - GeeksforGeeks, n.d.)","previouslyFormattedCitation":"(&lt;i&gt;Prime Numbers - GeeksforGeeks&lt;/i&gt;, n.d.)"},"properties":{"noteIndex":0},"schema":"https://github.com/citation-style-language/schema/raw/master/csl-citation.json"}</w:instrText>
       </w:r>
       <w:r>
         <w:rPr>
@@ -17032,7 +17105,23 @@
           <w:rFonts w:ascii="Times New Roman" w:hAnsi="Times New Roman" w:cs="Times New Roman"/>
           <w:sz w:val="24"/>
         </w:rPr>
-        <w:t>9)= 3 (Artinya 3 merupakan bilangan terbesar yang membagi 24 dan 9)</w:t>
+        <w:t>9</w:t>
+      </w:r>
+      <w:proofErr w:type="gramStart"/>
+      <w:r>
+        <w:rPr>
+          <w:rFonts w:ascii="Times New Roman" w:hAnsi="Times New Roman" w:cs="Times New Roman"/>
+          <w:sz w:val="24"/>
+        </w:rPr>
+        <w:t>)=</w:t>
+      </w:r>
+      <w:proofErr w:type="gramEnd"/>
+      <w:r>
+        <w:rPr>
+          <w:rFonts w:ascii="Times New Roman" w:hAnsi="Times New Roman" w:cs="Times New Roman"/>
+          <w:sz w:val="24"/>
+        </w:rPr>
+        <w:t xml:space="preserve"> 3 (Artinya 3 merupakan bilangan terbesar yang membagi 24 dan 9)</w:t>
       </w:r>
     </w:p>
     <w:p>
@@ -18809,21 +18898,49 @@
           <w:szCs w:val="24"/>
         </w:rPr>
       </w:pPr>
-      <w:r>
-        <w:rPr>
-          <w:rFonts w:ascii="Times New Roman" w:hAnsi="Times New Roman" w:cs="Times New Roman"/>
-          <w:sz w:val="24"/>
-          <w:szCs w:val="24"/>
-        </w:rPr>
-        <w:t>listrik dalam bentuk tenaga kimia. Tenaga listri</w:t>
-      </w:r>
-      <w:r>
-        <w:rPr>
-          <w:rFonts w:ascii="Times New Roman" w:hAnsi="Times New Roman" w:cs="Times New Roman"/>
-          <w:sz w:val="24"/>
-          <w:szCs w:val="24"/>
-        </w:rPr>
-        <w:t xml:space="preserve">k yang tersimpan akan dialirkan </w:t>
+      <w:proofErr w:type="gramStart"/>
+      <w:r>
+        <w:rPr>
+          <w:rFonts w:ascii="Times New Roman" w:hAnsi="Times New Roman" w:cs="Times New Roman"/>
+          <w:sz w:val="24"/>
+          <w:szCs w:val="24"/>
+        </w:rPr>
+        <w:t>listrik</w:t>
+      </w:r>
+      <w:proofErr w:type="gramEnd"/>
+      <w:r>
+        <w:rPr>
+          <w:rFonts w:ascii="Times New Roman" w:hAnsi="Times New Roman" w:cs="Times New Roman"/>
+          <w:sz w:val="24"/>
+          <w:szCs w:val="24"/>
+        </w:rPr>
+        <w:t xml:space="preserve"> dalam bentuk tenaga kimia. Tenaga listri</w:t>
+      </w:r>
+      <w:r>
+        <w:rPr>
+          <w:rFonts w:ascii="Times New Roman" w:hAnsi="Times New Roman" w:cs="Times New Roman"/>
+          <w:sz w:val="24"/>
+          <w:szCs w:val="24"/>
+        </w:rPr>
+        <w:t xml:space="preserve">k yang tersimpan </w:t>
+      </w:r>
+      <w:proofErr w:type="gramStart"/>
+      <w:r>
+        <w:rPr>
+          <w:rFonts w:ascii="Times New Roman" w:hAnsi="Times New Roman" w:cs="Times New Roman"/>
+          <w:sz w:val="24"/>
+          <w:szCs w:val="24"/>
+        </w:rPr>
+        <w:t>akan</w:t>
+      </w:r>
+      <w:proofErr w:type="gramEnd"/>
+      <w:r>
+        <w:rPr>
+          <w:rFonts w:ascii="Times New Roman" w:hAnsi="Times New Roman" w:cs="Times New Roman"/>
+          <w:sz w:val="24"/>
+          <w:szCs w:val="24"/>
+        </w:rPr>
+        <w:t xml:space="preserve"> dialirkan </w:t>
       </w:r>
       <w:r>
         <w:rPr>
@@ -19295,42 +19412,6 @@
     </w:p>
     <w:p>
       <w:pPr>
-        <w:pStyle w:val="SUBBAB"/>
-        <w:rPr>
-          <w:i/>
-          <w:lang w:val="en-ID"/>
-        </w:rPr>
-      </w:pPr>
-      <w:bookmarkStart w:id="39" w:name="_Toc48820233"/>
-      <w:r>
-        <w:rPr>
-          <w:lang w:val="en-ID"/>
-        </w:rPr>
-        <w:t>2.</w:t>
-      </w:r>
-      <w:r>
-        <w:rPr>
-          <w:lang w:val="en-ID"/>
-        </w:rPr>
-        <w:t>6</w:t>
-      </w:r>
-      <w:r>
-        <w:rPr>
-          <w:lang w:val="en-ID"/>
-        </w:rPr>
-        <w:tab/>
-      </w:r>
-      <w:r>
-        <w:rPr>
-          <w:i/>
-          <w:lang w:val="en-ID"/>
-        </w:rPr>
-        <w:t>Exception Handling</w:t>
-      </w:r>
-      <w:bookmarkEnd w:id="39"/>
-    </w:p>
-    <w:p>
-      <w:pPr>
         <w:pStyle w:val="NoSpacing"/>
         <w:spacing w:line="480" w:lineRule="auto"/>
         <w:ind w:firstLine="720"/>
@@ -19340,41 +19421,41 @@
           <w:sz w:val="24"/>
         </w:rPr>
       </w:pPr>
-      <w:r>
-        <w:rPr>
-          <w:rFonts w:ascii="Times New Roman" w:hAnsi="Times New Roman" w:cs="Times New Roman"/>
-          <w:sz w:val="24"/>
-        </w:rPr>
-        <w:t>M</w:t>
-      </w:r>
-      <w:r>
-        <w:rPr>
-          <w:rFonts w:ascii="Times New Roman" w:hAnsi="Times New Roman" w:cs="Times New Roman"/>
-          <w:sz w:val="24"/>
-        </w:rPr>
-        <w:t>emeriksa semua kemungkinan kesalahan</w:t>
-      </w:r>
-      <w:r>
-        <w:rPr>
-          <w:rFonts w:ascii="Times New Roman" w:hAnsi="Times New Roman" w:cs="Times New Roman"/>
-          <w:sz w:val="24"/>
-        </w:rPr>
-        <w:t xml:space="preserve"> atau yang disebut </w:t>
-      </w:r>
-      <w:r>
-        <w:rPr>
-          <w:rFonts w:ascii="Times New Roman" w:hAnsi="Times New Roman" w:cs="Times New Roman"/>
+    </w:p>
+    <w:p>
+      <w:pPr>
+        <w:pStyle w:val="SUBBAB"/>
+        <w:rPr>
           <w:i/>
-          <w:sz w:val="24"/>
-        </w:rPr>
-        <w:t>Exception Handling</w:t>
-      </w:r>
-      <w:r>
-        <w:rPr>
-          <w:rFonts w:ascii="Times New Roman" w:hAnsi="Times New Roman" w:cs="Times New Roman"/>
-          <w:sz w:val="24"/>
-        </w:rPr>
-        <w:t xml:space="preserve"> untuk setiap metode karena ini dapat membuat kode tidak dapat dipahami jika setiap pemanggilan metode memeriksa semua kemungkinan kesalahan sebelum menjalankan pernyataan berikutnya. Hal ini menciptakan kebingungan antara kebenaran (memeriksa semua kemungkinan kesalahan) dan kejelasan (tidak mengacaukan aliran kode dasar dengan banyak pemeriksaan kesalahan). Jadi, untuk mengatasinya, diperlukan jalan tengah dan persyaratan ini dipenuhi oleh PENGECUALIAN. </w:t>
+          <w:lang w:val="en-ID"/>
+        </w:rPr>
+      </w:pPr>
+      <w:bookmarkStart w:id="39" w:name="_Toc48820233"/>
+      <w:r>
+        <w:rPr>
+          <w:lang w:val="en-ID"/>
+        </w:rPr>
+        <w:t>2.</w:t>
+      </w:r>
+      <w:r>
+        <w:rPr>
+          <w:lang w:val="en-ID"/>
+        </w:rPr>
+        <w:t>6</w:t>
+      </w:r>
+      <w:r>
+        <w:rPr>
+          <w:lang w:val="en-ID"/>
+        </w:rPr>
+        <w:tab/>
+      </w:r>
+      <w:bookmarkEnd w:id="39"/>
+      <w:r>
+        <w:rPr>
+          <w:i/>
+          <w:lang w:val="en-ID"/>
+        </w:rPr>
+        <w:t>Shannon Entropy</w:t>
       </w:r>
     </w:p>
     <w:p>
@@ -19391,10 +19472,243 @@
       <w:r>
         <w:rPr>
           <w:rFonts w:ascii="Times New Roman" w:hAnsi="Times New Roman" w:cs="Times New Roman"/>
+          <w:noProof/>
+          <w:sz w:val="24"/>
+        </w:rPr>
+        <mc:AlternateContent>
+          <mc:Choice Requires="wps">
+            <w:drawing>
+              <wp:anchor distT="0" distB="0" distL="114300" distR="114300" simplePos="0" relativeHeight="251659264" behindDoc="0" locked="0" layoutInCell="1" allowOverlap="1" wp14:anchorId="7F9EB5B7" wp14:editId="3400ED2D">
+                <wp:simplePos x="0" y="0"/>
+                <wp:positionH relativeFrom="column">
+                  <wp:posOffset>4519930</wp:posOffset>
+                </wp:positionH>
+                <wp:positionV relativeFrom="paragraph">
+                  <wp:posOffset>3946829</wp:posOffset>
+                </wp:positionV>
+                <wp:extent cx="1017767" cy="365760"/>
+                <wp:effectExtent l="0" t="0" r="0" b="34290"/>
+                <wp:wrapNone/>
+                <wp:docPr id="2" name="Rectangle 2"/>
+                <wp:cNvGraphicFramePr/>
+                <a:graphic xmlns:a="http://schemas.openxmlformats.org/drawingml/2006/main">
+                  <a:graphicData uri="http://schemas.microsoft.com/office/word/2010/wordprocessingShape">
+                    <wps:wsp>
+                      <wps:cNvSpPr/>
+                      <wps:spPr>
+                        <a:xfrm>
+                          <a:off x="0" y="0"/>
+                          <a:ext cx="1017767" cy="365760"/>
+                        </a:xfrm>
+                        <a:prstGeom prst="rect">
+                          <a:avLst/>
+                        </a:prstGeom>
+                        <a:noFill/>
+                        <a:ln>
+                          <a:noFill/>
+                        </a:ln>
+                      </wps:spPr>
+                      <wps:style>
+                        <a:lnRef idx="1">
+                          <a:schemeClr val="accent1"/>
+                        </a:lnRef>
+                        <a:fillRef idx="3">
+                          <a:schemeClr val="accent1"/>
+                        </a:fillRef>
+                        <a:effectRef idx="2">
+                          <a:schemeClr val="accent1"/>
+                        </a:effectRef>
+                        <a:fontRef idx="minor">
+                          <a:schemeClr val="lt1"/>
+                        </a:fontRef>
+                      </wps:style>
+                      <wps:txbx>
+                        <w:txbxContent>
+                          <w:p>
+                            <w:pPr>
+                              <w:pStyle w:val="NoSpacing"/>
+                              <w:spacing w:line="480" w:lineRule="auto"/>
+                              <w:jc w:val="both"/>
+                              <w:rPr>
+                                <w:rFonts w:ascii="Times New Roman" w:hAnsi="Times New Roman" w:cs="Times New Roman"/>
+                                <w:color w:val="000000" w:themeColor="text1"/>
+                                <w:sz w:val="24"/>
+                              </w:rPr>
+                            </w:pPr>
+                            <w:r>
+                              <w:rPr>
+                                <w:rFonts w:ascii="Times New Roman" w:hAnsi="Times New Roman" w:cs="Times New Roman"/>
+                                <w:color w:val="000000" w:themeColor="text1"/>
+                                <w:sz w:val="24"/>
+                              </w:rPr>
+                              <w:t>(2.6.1)</w:t>
+                            </w:r>
+                          </w:p>
+                          <w:p>
+                            <w:pPr>
+                              <w:jc w:val="center"/>
+                              <w:rPr>
+                                <w:color w:val="000000" w:themeColor="text1"/>
+                              </w:rPr>
+                            </w:pPr>
+                          </w:p>
+                        </w:txbxContent>
+                      </wps:txbx>
+                      <wps:bodyPr rot="0" spcFirstLastPara="0" vertOverflow="overflow" horzOverflow="overflow" vert="horz" wrap="square" lIns="91440" tIns="45720" rIns="91440" bIns="45720" numCol="1" spcCol="0" rtlCol="0" fromWordArt="0" anchor="ctr" anchorCtr="0" forceAA="0" compatLnSpc="1">
+                        <a:prstTxWarp prst="textNoShape">
+                          <a:avLst/>
+                        </a:prstTxWarp>
+                        <a:noAutofit/>
+                      </wps:bodyPr>
+                    </wps:wsp>
+                  </a:graphicData>
+                </a:graphic>
+                <wp14:sizeRelH relativeFrom="margin">
+                  <wp14:pctWidth>0</wp14:pctWidth>
+                </wp14:sizeRelH>
+              </wp:anchor>
+            </w:drawing>
+          </mc:Choice>
+          <mc:Fallback>
+            <w:pict>
+              <v:rect w14:anchorId="7F9EB5B7" id="Rectangle 2" o:spid="_x0000_s1026" style="position:absolute;left:0;text-align:left;margin-left:355.9pt;margin-top:310.75pt;width:80.15pt;height:28.8pt;z-index:251659264;visibility:visible;mso-wrap-style:square;mso-width-percent:0;mso-wrap-distance-left:9pt;mso-wrap-distance-top:0;mso-wrap-distance-right:9pt;mso-wrap-distance-bottom:0;mso-position-horizontal:absolute;mso-position-horizontal-relative:text;mso-position-vertical:absolute;mso-position-vertical-relative:text;mso-width-percent:0;mso-width-relative:margin;v-text-anchor:middle" o:gfxdata="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" filled="f" stroked="f">
+                <v:shadow on="t" color="black" opacity="22937f" origin=",.5" offset="0,.63889mm"/>
+                <v:textbox>
+                  <w:txbxContent>
+                    <w:p>
+                      <w:pPr>
+                        <w:pStyle w:val="NoSpacing"/>
+                        <w:spacing w:line="480" w:lineRule="auto"/>
+                        <w:jc w:val="both"/>
+                        <w:rPr>
+                          <w:rFonts w:ascii="Times New Roman" w:hAnsi="Times New Roman" w:cs="Times New Roman"/>
+                          <w:color w:val="000000" w:themeColor="text1"/>
+                          <w:sz w:val="24"/>
+                        </w:rPr>
+                      </w:pPr>
+                      <w:r>
+                        <w:rPr>
+                          <w:rFonts w:ascii="Times New Roman" w:hAnsi="Times New Roman" w:cs="Times New Roman"/>
+                          <w:color w:val="000000" w:themeColor="text1"/>
+                          <w:sz w:val="24"/>
+                        </w:rPr>
+                        <w:t>(2.6.1)</w:t>
+                      </w:r>
+                    </w:p>
+                    <w:p>
+                      <w:pPr>
+                        <w:jc w:val="center"/>
+                        <w:rPr>
+                          <w:color w:val="000000" w:themeColor="text1"/>
+                        </w:rPr>
+                      </w:pPr>
+                    </w:p>
+                  </w:txbxContent>
+                </v:textbox>
+              </v:rect>
+            </w:pict>
+          </mc:Fallback>
+        </mc:AlternateContent>
+      </w:r>
+      <w:r>
+        <w:rPr>
+          <w:rFonts w:ascii="Times New Roman" w:hAnsi="Times New Roman" w:cs="Times New Roman"/>
+          <w:sz w:val="24"/>
+        </w:rPr>
+        <w:t xml:space="preserve">Entropi merupakan konsep dasar yang dikemumakan pada teori informasi Shannon, ide ini diadopsi dari salah satu cabang ilmu fisika yaitu termodinamika. Dalam hal ini </w:t>
+      </w:r>
+      <w:r>
+        <w:rPr>
+          <w:rFonts w:ascii="Times New Roman" w:hAnsi="Times New Roman" w:cs="Times New Roman"/>
+          <w:sz w:val="24"/>
+        </w:rPr>
+        <w:t xml:space="preserve">Entropi </w:t>
+      </w:r>
+      <w:r>
+        <w:rPr>
+          <w:rFonts w:ascii="Times New Roman" w:hAnsi="Times New Roman" w:cs="Times New Roman"/>
+          <w:sz w:val="24"/>
+        </w:rPr>
+        <w:t xml:space="preserve">(H) </w:t>
+      </w:r>
+      <w:r>
+        <w:rPr>
+          <w:rFonts w:ascii="Times New Roman" w:hAnsi="Times New Roman" w:cs="Times New Roman"/>
+          <w:sz w:val="24"/>
+        </w:rPr>
+        <w:t>digunaka</w:t>
+      </w:r>
+      <w:r>
+        <w:rPr>
+          <w:rFonts w:ascii="Times New Roman" w:hAnsi="Times New Roman" w:cs="Times New Roman"/>
+          <w:sz w:val="24"/>
+        </w:rPr>
+        <w:t xml:space="preserve">n untuk mengukur keacakan data </w:t>
+      </w:r>
+      <w:r>
+        <w:rPr>
+          <w:rFonts w:ascii="Times New Roman" w:hAnsi="Times New Roman" w:cs="Times New Roman"/>
+          <w:sz w:val="24"/>
+        </w:rPr>
+        <w:fldChar w:fldCharType="begin" w:fldLock="1"/>
+      </w:r>
+      <w:r>
+        <w:rPr>
+          <w:rFonts w:ascii="Times New Roman" w:hAnsi="Times New Roman" w:cs="Times New Roman"/>
+          <w:sz w:val="24"/>
+        </w:rPr>
+        <w:instrText>ADDIN CSL_CITATION {"citationItems":[{"id":"ITEM-1","itemData":{"DOI":"10.14710/jtsiskom.2020.13476","abstract":"Information that can be in the form of text, image, audio, and video, is a valuable asset that needs to be secured from unauthorized parties. This research aims to study the implementation of Vigenere cipher 128 (VC-128) and square rotation to secure text information. The square rotation is applied to increase the security of the encryption results obtained from VC-128. The randomness of the rotation results was measured using Shannon entropy based on the distance between characters, and the Avalanche Effect measured changes in the encryption results compared to the original text. The square rotation can increase the randomness of the VC-128 encryption results, as indicated by an increase in entropy values. The highest increase in entropy of 34.8 % occurs in repetitive texts with the square size that produces optimal entropy was a 9x9 medium-size square. The Avalanche effect for each test data shows inconsistent results ranging from 44.5 % to 49 %.","author":[{"dropping-particle":"","family":"Rihartanto","given":"Rihartanto","non-dropping-particle":"","parse-names":false,"suffix":""},{"dropping-particle":"","family":"Ningsih","given":"Riris Kurnia","non-dropping-particle":"","parse-names":false,"suffix":""},{"dropping-particle":"","family":"Gaffar","given":"Achmad Fanany Onnilita","non-dropping-particle":"","parse-names":false,"suffix":""},{"dropping-particle":"","family":"Utomo","given":"Didi Susilo Budi","non-dropping-particle":"","parse-names":false,"suffix":""}],"container-title":"Jurnal Teknologi dan Sistem Komputer","id":"ITEM-1","issue":"3","issued":{"date-parts":[["2020"]]},"page":"201-209","title":"Implementation of vigenere cipher 128 and square rotation in securing text messages","type":"article-journal","volume":"8"},"uris":["http://www.mendeley.com/documents/?uuid=e2e95e08-8ed2-4f0a-9275-da507d92937b"]}],"mendeley":{"formattedCitation":"(Rihartanto dkk., 2020)","plainTextFormattedCitation":"(Rihartanto dkk., 2020)","previouslyFormattedCitation":"(Rihartanto dkk., 2020)"},"properties":{"noteIndex":0},"schema":"https://github.com/citation-style-language/schema/raw/master/csl-citation.json"}</w:instrText>
+      </w:r>
+      <w:r>
+        <w:rPr>
+          <w:rFonts w:ascii="Times New Roman" w:hAnsi="Times New Roman" w:cs="Times New Roman"/>
+          <w:sz w:val="24"/>
+        </w:rPr>
+        <w:fldChar w:fldCharType="separate"/>
+      </w:r>
+      <w:r>
+        <w:rPr>
+          <w:rFonts w:ascii="Times New Roman" w:hAnsi="Times New Roman" w:cs="Times New Roman"/>
+          <w:noProof/>
+          <w:sz w:val="24"/>
+        </w:rPr>
+        <w:t>(Rihartanto dkk., 2020)</w:t>
+      </w:r>
+      <w:r>
+        <w:rPr>
+          <w:rFonts w:ascii="Times New Roman" w:hAnsi="Times New Roman" w:cs="Times New Roman"/>
+          <w:sz w:val="24"/>
+        </w:rPr>
+        <w:fldChar w:fldCharType="end"/>
+      </w:r>
+      <w:r>
+        <w:rPr>
+          <w:rFonts w:ascii="Times New Roman" w:hAnsi="Times New Roman" w:cs="Times New Roman"/>
+          <w:sz w:val="24"/>
+        </w:rPr>
+        <w:t xml:space="preserve"> dimana terdapat suatu keadaan yang tidak dapat dipastikan kemungkinannya</w:t>
+      </w:r>
+      <w:r>
+        <w:rPr>
+          <w:rFonts w:ascii="Times New Roman" w:hAnsi="Times New Roman" w:cs="Times New Roman"/>
+          <w:sz w:val="24"/>
+        </w:rPr>
+        <w:t xml:space="preserve">. </w:t>
+      </w:r>
+      <w:r>
+        <w:rPr>
+          <w:rFonts w:ascii="Times New Roman" w:hAnsi="Times New Roman" w:cs="Times New Roman"/>
+          <w:sz w:val="24"/>
+        </w:rPr>
+        <w:t>Entropi timbul jika prediktabilitas/kemungkinan rendah (</w:t>
+      </w:r>
+      <w:r>
+        <w:rPr>
+          <w:rFonts w:ascii="Times New Roman" w:hAnsi="Times New Roman" w:cs="Times New Roman"/>
           <w:i/>
           <w:sz w:val="24"/>
         </w:rPr>
-        <w:t>Java</w:t>
+        <w:t>low</w:t>
       </w:r>
       <w:r>
         <w:rPr>
@@ -19406,24 +19720,17 @@
       <w:r>
         <w:rPr>
           <w:rFonts w:ascii="Times New Roman" w:hAnsi="Times New Roman" w:cs="Times New Roman"/>
-          <w:sz w:val="24"/>
-        </w:rPr>
-        <w:t xml:space="preserve">menyediakan cara yang efisien untuk menangani kondisi tak terduga yang terjadi selama eksekusi program. Ketika ada kesalahan atau </w:t>
-      </w:r>
-      <w:r>
-        <w:rPr>
-          <w:rFonts w:ascii="Times New Roman" w:hAnsi="Times New Roman" w:cs="Times New Roman"/>
           <w:i/>
           <w:sz w:val="24"/>
         </w:rPr>
-        <w:t>bug</w:t>
-      </w:r>
-      <w:r>
-        <w:rPr>
-          <w:rFonts w:ascii="Times New Roman" w:hAnsi="Times New Roman" w:cs="Times New Roman"/>
-          <w:sz w:val="24"/>
-        </w:rPr>
-        <w:t xml:space="preserve"> dalam program maka program akan segera berhenti setelah kesalahan ditemukan. Ini membuat program dalam keadaan tidak konsisten. Untuk menghindari situasi seperti itu, </w:t>
+        <w:t>predictable</w:t>
+      </w:r>
+      <w:r>
+        <w:rPr>
+          <w:rFonts w:ascii="Times New Roman" w:hAnsi="Times New Roman" w:cs="Times New Roman"/>
+          <w:sz w:val="24"/>
+        </w:rPr>
+        <w:t>) dan informasi yang ada (</w:t>
       </w:r>
       <w:r>
         <w:rPr>
@@ -19431,14 +19738,14 @@
           <w:i/>
           <w:sz w:val="24"/>
         </w:rPr>
-        <w:t>Java</w:t>
-      </w:r>
-      <w:r>
-        <w:rPr>
-          <w:rFonts w:ascii="Times New Roman" w:hAnsi="Times New Roman" w:cs="Times New Roman"/>
-          <w:sz w:val="24"/>
-        </w:rPr>
-        <w:t xml:space="preserve"> menggunakan </w:t>
+        <w:t>high</w:t>
+      </w:r>
+      <w:r>
+        <w:rPr>
+          <w:rFonts w:ascii="Times New Roman" w:hAnsi="Times New Roman" w:cs="Times New Roman"/>
+          <w:sz w:val="24"/>
+        </w:rPr>
+        <w:t xml:space="preserve"> </w:t>
       </w:r>
       <w:r>
         <w:rPr>
@@ -19446,206 +19753,91 @@
           <w:i/>
           <w:sz w:val="24"/>
         </w:rPr>
-        <w:t>Exception</w:t>
-      </w:r>
-      <w:r>
-        <w:rPr>
-          <w:rFonts w:ascii="Times New Roman" w:hAnsi="Times New Roman" w:cs="Times New Roman"/>
-          <w:sz w:val="24"/>
-        </w:rPr>
-        <w:t xml:space="preserve"> </w:t>
-      </w:r>
-      <w:r>
-        <w:rPr>
-          <w:rFonts w:ascii="Times New Roman" w:hAnsi="Times New Roman" w:cs="Times New Roman"/>
-          <w:i/>
-          <w:sz w:val="24"/>
-        </w:rPr>
-        <w:t>Handling</w:t>
-      </w:r>
-      <w:r>
-        <w:rPr>
-          <w:rFonts w:ascii="Times New Roman" w:hAnsi="Times New Roman" w:cs="Times New Roman"/>
-          <w:sz w:val="24"/>
-        </w:rPr>
-        <w:t xml:space="preserve"> yang merupakan keuntungan besar sehingga setiap kali ada kondisi luar biasa, program akan menanganinya dengan cara dan melanjutkan eksekusi program tanpa meninggalkannya dengan cara yang tidak konsisten. </w:t>
-      </w:r>
-      <w:r>
-        <w:rPr>
-          <w:rFonts w:ascii="Times New Roman" w:hAnsi="Times New Roman" w:cs="Times New Roman"/>
-          <w:i/>
-          <w:sz w:val="24"/>
-        </w:rPr>
-        <w:t>java.lang</w:t>
-      </w:r>
-      <w:r>
-        <w:rPr>
-          <w:rFonts w:ascii="Times New Roman" w:hAnsi="Times New Roman" w:cs="Times New Roman"/>
-          <w:sz w:val="24"/>
-        </w:rPr>
-        <w:t xml:space="preserve">. Kelas </w:t>
-      </w:r>
-      <w:r>
-        <w:rPr>
-          <w:rFonts w:ascii="Times New Roman" w:hAnsi="Times New Roman" w:cs="Times New Roman"/>
-          <w:i/>
-          <w:sz w:val="24"/>
-        </w:rPr>
-        <w:t>Throw</w:t>
-      </w:r>
-      <w:r>
-        <w:rPr>
-          <w:rFonts w:ascii="Times New Roman" w:hAnsi="Times New Roman" w:cs="Times New Roman"/>
-          <w:sz w:val="24"/>
-        </w:rPr>
-        <w:t xml:space="preserve"> mampu menangani seluruh konsep pengecualian dan kesalahan. Dalam makalah ini kami fokus pada keuntungan dari penanganan </w:t>
-      </w:r>
-      <w:r>
-        <w:rPr>
-          <w:rFonts w:ascii="Times New Roman" w:hAnsi="Times New Roman" w:cs="Times New Roman"/>
-          <w:i/>
-          <w:sz w:val="24"/>
-        </w:rPr>
-        <w:t>Exception</w:t>
-      </w:r>
-      <w:r>
-        <w:rPr>
-          <w:rFonts w:ascii="Times New Roman" w:hAnsi="Times New Roman" w:cs="Times New Roman"/>
-          <w:sz w:val="24"/>
-        </w:rPr>
-        <w:t xml:space="preserve"> dan implementasinya dalam program untuk membuatnya kuat. </w:t>
-      </w:r>
-      <w:r>
-        <w:rPr>
-          <w:rFonts w:ascii="Times New Roman" w:hAnsi="Times New Roman" w:cs="Times New Roman"/>
-          <w:i/>
-          <w:sz w:val="24"/>
-        </w:rPr>
-        <w:t>Exception</w:t>
-      </w:r>
-      <w:r>
-        <w:rPr>
-          <w:rFonts w:ascii="Times New Roman" w:hAnsi="Times New Roman" w:cs="Times New Roman"/>
-          <w:sz w:val="24"/>
-        </w:rPr>
-        <w:t xml:space="preserve"> menyediakan cara yang bersih untuk memeriksa </w:t>
-      </w:r>
-      <w:r>
-        <w:rPr>
-          <w:rFonts w:ascii="Times New Roman" w:hAnsi="Times New Roman" w:cs="Times New Roman"/>
-          <w:i/>
-          <w:sz w:val="24"/>
-        </w:rPr>
-        <w:t>error</w:t>
-      </w:r>
-      <w:r>
-        <w:rPr>
-          <w:rFonts w:ascii="Times New Roman" w:hAnsi="Times New Roman" w:cs="Times New Roman"/>
-          <w:sz w:val="24"/>
-        </w:rPr>
-        <w:t xml:space="preserve"> tanpa kode yang berantakan. </w:t>
-      </w:r>
-      <w:r>
-        <w:rPr>
-          <w:rFonts w:ascii="Times New Roman" w:hAnsi="Times New Roman" w:cs="Times New Roman"/>
-          <w:sz w:val="24"/>
-        </w:rPr>
-        <w:t>P</w:t>
-      </w:r>
-      <w:r>
-        <w:rPr>
-          <w:rFonts w:ascii="Times New Roman" w:hAnsi="Times New Roman" w:cs="Times New Roman"/>
-          <w:sz w:val="24"/>
-        </w:rPr>
-        <w:t>engecualian yang ditentukan pengguna untuk membuat program lebih dapat diandalkan. Penanganan pengecualian adalah fitur penting untuk toleransi kesalahan perangkat lunak yang memungkinkan pengembang menghasilkan sistem perangkat lunak yang andal dan kuat</w:t>
-      </w:r>
-    </w:p>
-    <w:p>
-      <w:pPr>
-        <w:pStyle w:val="NoSpacing"/>
-        <w:spacing w:line="480" w:lineRule="auto"/>
-        <w:ind w:firstLine="720"/>
-        <w:jc w:val="center"/>
-        <w:rPr>
-          <w:rFonts w:ascii="Times New Roman" w:hAnsi="Times New Roman" w:cs="Times New Roman"/>
-          <w:sz w:val="24"/>
-        </w:rPr>
-      </w:pPr>
-      <w:r>
-        <w:t>c</w:t>
-      </w:r>
-      <w:r>
-        <w:rPr>
-          <w:rFonts w:ascii="Times New Roman" w:hAnsi="Times New Roman" w:cs="Times New Roman"/>
-          <w:sz w:val="24"/>
-        </w:rPr>
-        <w:t xml:space="preserve">Gambar </w:t>
-      </w:r>
-      <w:r>
-        <w:rPr>
-          <w:rFonts w:ascii="Times New Roman" w:hAnsi="Times New Roman" w:cs="Times New Roman"/>
-          <w:sz w:val="24"/>
-        </w:rPr>
-        <w:t>2</w:t>
-      </w:r>
-      <w:r>
-        <w:rPr>
-          <w:rFonts w:ascii="Times New Roman" w:hAnsi="Times New Roman" w:cs="Times New Roman"/>
-          <w:sz w:val="24"/>
-        </w:rPr>
-        <w:t>.</w:t>
-      </w:r>
-      <w:r>
-        <w:rPr>
-          <w:rFonts w:ascii="Times New Roman" w:hAnsi="Times New Roman" w:cs="Times New Roman"/>
-          <w:sz w:val="24"/>
-        </w:rPr>
-        <w:t>6</w:t>
-      </w:r>
-      <w:r>
-        <w:rPr>
-          <w:rFonts w:ascii="Times New Roman" w:hAnsi="Times New Roman" w:cs="Times New Roman"/>
-          <w:sz w:val="24"/>
-        </w:rPr>
-        <w:t xml:space="preserve"> </w:t>
-      </w:r>
-      <w:r>
-        <w:rPr>
-          <w:rFonts w:ascii="Times New Roman" w:hAnsi="Times New Roman" w:cs="Times New Roman"/>
-          <w:i/>
-          <w:sz w:val="24"/>
-        </w:rPr>
-        <w:t>Flow</w:t>
-      </w:r>
-      <w:r>
-        <w:rPr>
-          <w:rFonts w:ascii="Times New Roman" w:hAnsi="Times New Roman" w:cs="Times New Roman"/>
-          <w:sz w:val="24"/>
-        </w:rPr>
-        <w:t xml:space="preserve"> </w:t>
-      </w:r>
-      <w:r>
-        <w:rPr>
-          <w:rFonts w:ascii="Times New Roman" w:hAnsi="Times New Roman" w:cs="Times New Roman"/>
-          <w:i/>
-          <w:sz w:val="24"/>
-        </w:rPr>
-        <w:t>Exception</w:t>
-      </w:r>
-      <w:r>
-        <w:rPr>
-          <w:rFonts w:ascii="Times New Roman" w:hAnsi="Times New Roman" w:cs="Times New Roman"/>
-          <w:sz w:val="24"/>
-        </w:rPr>
-        <w:t xml:space="preserve"> </w:t>
-      </w:r>
-      <w:r>
-        <w:rPr>
-          <w:rFonts w:ascii="Times New Roman" w:hAnsi="Times New Roman" w:cs="Times New Roman"/>
-          <w:i/>
-          <w:sz w:val="24"/>
-        </w:rPr>
-        <w:t>Handling</w:t>
+        <w:t>information</w:t>
+      </w:r>
+      <w:r>
+        <w:rPr>
+          <w:rFonts w:ascii="Times New Roman" w:hAnsi="Times New Roman" w:cs="Times New Roman"/>
+          <w:sz w:val="24"/>
+        </w:rPr>
+        <w:t xml:space="preserve">). </w:t>
+      </w:r>
+      <w:r>
+        <w:rPr>
+          <w:rFonts w:ascii="Times New Roman" w:hAnsi="Times New Roman" w:cs="Times New Roman"/>
+          <w:sz w:val="24"/>
+        </w:rPr>
+        <w:t xml:space="preserve">Entropi dihitung menggunakan formula entropi Shannon yang ditunjukkan pada Persamaan </w:t>
+      </w:r>
+      <w:r>
+        <w:rPr>
+          <w:rFonts w:ascii="Times New Roman" w:hAnsi="Times New Roman" w:cs="Times New Roman"/>
+          <w:sz w:val="24"/>
+        </w:rPr>
+        <w:t>2.6.1</w:t>
+      </w:r>
+      <w:r>
+        <w:rPr>
+          <w:rFonts w:ascii="Times New Roman" w:hAnsi="Times New Roman" w:cs="Times New Roman"/>
+          <w:sz w:val="24"/>
+        </w:rPr>
+        <w:t xml:space="preserve">. Nilai entropi tertinggi yang dapat dicapai pada sebuah citra adalah 8, sementara pada teks yang hanya menggunakan </w:t>
+      </w:r>
+      <w:r>
+        <w:rPr>
+          <w:rFonts w:ascii="Times New Roman" w:hAnsi="Times New Roman" w:cs="Times New Roman"/>
+          <w:sz w:val="24"/>
+        </w:rPr>
+        <w:t xml:space="preserve">ASCII standar entropi tertinggi </w:t>
+      </w:r>
+      <w:r>
+        <w:rPr>
+          <w:rFonts w:ascii="Times New Roman" w:hAnsi="Times New Roman" w:cs="Times New Roman"/>
+          <w:sz w:val="24"/>
+        </w:rPr>
+        <w:t>yang mungkin diperoleh</w:t>
+      </w:r>
+      <w:r>
+        <w:rPr>
+          <w:rFonts w:ascii="Times New Roman" w:hAnsi="Times New Roman" w:cs="Times New Roman"/>
+          <w:sz w:val="24"/>
+        </w:rPr>
+        <w:t xml:space="preserve"> adalah </w:t>
+      </w:r>
+      <w:r>
+        <w:rPr>
+          <w:rFonts w:ascii="Times New Roman" w:hAnsi="Times New Roman" w:cs="Times New Roman"/>
+          <w:sz w:val="24"/>
+        </w:rPr>
+        <w:t>7</w:t>
+      </w:r>
+      <w:r>
+        <w:rPr>
+          <w:rFonts w:ascii="Times New Roman" w:hAnsi="Times New Roman" w:cs="Times New Roman"/>
+          <w:sz w:val="24"/>
+        </w:rPr>
+        <w:t xml:space="preserve">. Semakin tinggi nilai </w:t>
+      </w:r>
+      <w:r>
+        <w:rPr>
+          <w:rFonts w:ascii="Times New Roman" w:hAnsi="Times New Roman" w:cs="Times New Roman"/>
+          <w:sz w:val="24"/>
+        </w:rPr>
+        <w:t>entropi menunjukka</w:t>
+      </w:r>
+      <w:r>
+        <w:rPr>
+          <w:rFonts w:ascii="Times New Roman" w:hAnsi="Times New Roman" w:cs="Times New Roman"/>
+          <w:sz w:val="24"/>
+        </w:rPr>
+        <w:t xml:space="preserve">n tingkat keacakan yang semakin </w:t>
+      </w:r>
+      <w:r>
+        <w:rPr>
+          <w:rFonts w:ascii="Times New Roman" w:hAnsi="Times New Roman" w:cs="Times New Roman"/>
+          <w:sz w:val="24"/>
+        </w:rPr>
+        <w:t>tinggi.</w:t>
       </w:r>
     </w:p>
     <w:p>
@@ -19659,289 +19851,185 @@
           <w:sz w:val="24"/>
         </w:rPr>
       </w:pPr>
-      <w:r>
-        <w:rPr>
-          <w:rFonts w:ascii="Times New Roman" w:hAnsi="Times New Roman" w:cs="Times New Roman"/>
-          <w:sz w:val="24"/>
-        </w:rPr>
-        <w:t xml:space="preserve">Tujuan utama dari mekanisme penanganan </w:t>
-      </w:r>
-      <w:r>
-        <w:rPr>
-          <w:rFonts w:ascii="Times New Roman" w:hAnsi="Times New Roman" w:cs="Times New Roman"/>
-          <w:i/>
-          <w:sz w:val="24"/>
-        </w:rPr>
-        <w:t>Exception</w:t>
-      </w:r>
-      <w:r>
-        <w:rPr>
-          <w:rFonts w:ascii="Times New Roman" w:hAnsi="Times New Roman" w:cs="Times New Roman"/>
-          <w:sz w:val="24"/>
-        </w:rPr>
-        <w:t xml:space="preserve"> adalah menyediakan cara untuk mendeteksi dan</w:t>
-      </w:r>
-      <w:r>
-        <w:rPr>
-          <w:rFonts w:ascii="Times New Roman" w:hAnsi="Times New Roman" w:cs="Times New Roman"/>
-          <w:sz w:val="24"/>
-        </w:rPr>
-        <w:t xml:space="preserve"> </w:t>
-      </w:r>
-      <w:r>
-        <w:rPr>
-          <w:rFonts w:ascii="Times New Roman" w:hAnsi="Times New Roman" w:cs="Times New Roman"/>
-          <w:sz w:val="24"/>
-        </w:rPr>
-        <w:t xml:space="preserve">melaporkan "keadaan pengecualian" sehingga tindakan yang sesuai dapat diambil. </w:t>
-      </w:r>
-      <w:r>
-        <w:rPr>
-          <w:rFonts w:ascii="Times New Roman" w:hAnsi="Times New Roman" w:cs="Times New Roman"/>
-          <w:sz w:val="24"/>
-        </w:rPr>
-        <w:fldChar w:fldCharType="begin" w:fldLock="1"/>
-      </w:r>
-      <w:r>
-        <w:rPr>
-          <w:rFonts w:ascii="Times New Roman" w:hAnsi="Times New Roman" w:cs="Times New Roman"/>
-          <w:sz w:val="24"/>
-        </w:rPr>
-        <w:instrText>ADDIN CSL_CITATION {"citationItems":[{"id":"ITEM-1","itemData":{"author":[{"dropping-particle":"","family":"Kumari","given":"Jyoti","non-dropping-particle":"","parse-names":false,"suffix":""},{"dropping-particle":"","family":"Singh","given":"Sanjula","non-dropping-particle":"","parse-names":false,"suffix":""},{"dropping-particle":"","family":"Saxena","given":"Ankur","non-dropping-particle":"","parse-names":false,"suffix":""}],"id":"ITEM-1","issue":"2","issued":{"date-parts":[["2015"]]},"page":"12-18","title":"An Exception Monitoring Using Java","type":"article-journal","volume":"3"},"uris":["http://www.mendeley.com/documents/?uuid=ee7c38f7-1257-4ba3-816b-2936b8e98250"]}],"mendeley":{"formattedCitation":"(Kumari dkk., 2015)","plainTextFormattedCitation":"(Kumari dkk., 2015)","previouslyFormattedCitation":"(Kumari dkk., 2015)"},"properties":{"noteIndex":0},"schema":"https://github.com/citation-style-language/schema/raw/master/csl-citation.json"}</w:instrText>
-      </w:r>
-      <w:r>
-        <w:rPr>
-          <w:rFonts w:ascii="Times New Roman" w:hAnsi="Times New Roman" w:cs="Times New Roman"/>
-          <w:sz w:val="24"/>
-        </w:rPr>
-        <w:fldChar w:fldCharType="separate"/>
-      </w:r>
-      <w:r>
-        <w:rPr>
-          <w:rFonts w:ascii="Times New Roman" w:hAnsi="Times New Roman" w:cs="Times New Roman"/>
-          <w:noProof/>
-          <w:sz w:val="24"/>
-        </w:rPr>
-        <w:t>(Kumari dkk., 2015)</w:t>
-      </w:r>
-      <w:r>
-        <w:rPr>
-          <w:rFonts w:ascii="Times New Roman" w:hAnsi="Times New Roman" w:cs="Times New Roman"/>
-          <w:sz w:val="24"/>
-        </w:rPr>
-        <w:fldChar w:fldCharType="end"/>
-      </w:r>
-      <w:r>
-        <w:rPr>
-          <w:rFonts w:ascii="Times New Roman" w:hAnsi="Times New Roman" w:cs="Times New Roman"/>
-          <w:sz w:val="24"/>
-        </w:rPr>
-        <w:t xml:space="preserve"> </w:t>
-      </w:r>
-      <w:r>
-        <w:rPr>
-          <w:rFonts w:ascii="Times New Roman" w:hAnsi="Times New Roman" w:cs="Times New Roman"/>
-          <w:sz w:val="24"/>
-        </w:rPr>
-        <w:t>Mekanisme tersebut menyarankan penggabungan kode penanganan kesalahan terpisah yang melakukan tugas berikut:</w:t>
-      </w:r>
-    </w:p>
-    <w:p>
-      <w:pPr>
-        <w:pStyle w:val="NoSpacing"/>
-        <w:spacing w:line="480" w:lineRule="auto"/>
-        <w:jc w:val="both"/>
-        <w:rPr>
-          <w:rFonts w:ascii="Times New Roman" w:hAnsi="Times New Roman" w:cs="Times New Roman"/>
-          <w:sz w:val="24"/>
-        </w:rPr>
-      </w:pPr>
-      <w:r>
-        <w:rPr>
-          <w:rFonts w:ascii="Times New Roman" w:hAnsi="Times New Roman" w:cs="Times New Roman"/>
-          <w:sz w:val="24"/>
-        </w:rPr>
-        <w:t xml:space="preserve">       1.</w:t>
-      </w:r>
-      <w:r>
-        <w:rPr>
-          <w:rFonts w:ascii="Times New Roman" w:hAnsi="Times New Roman" w:cs="Times New Roman"/>
-          <w:sz w:val="24"/>
-        </w:rPr>
-        <w:tab/>
-      </w:r>
-      <w:r>
-        <w:rPr>
-          <w:rFonts w:ascii="Times New Roman" w:hAnsi="Times New Roman" w:cs="Times New Roman"/>
-          <w:sz w:val="24"/>
-        </w:rPr>
-        <w:t xml:space="preserve">Menemukan masalah yaitu </w:t>
-      </w:r>
-      <w:r>
-        <w:rPr>
-          <w:rFonts w:ascii="Times New Roman" w:hAnsi="Times New Roman" w:cs="Times New Roman"/>
-          <w:i/>
-          <w:sz w:val="24"/>
-        </w:rPr>
-        <w:t>Hit</w:t>
-      </w:r>
-      <w:r>
-        <w:rPr>
-          <w:rFonts w:ascii="Times New Roman" w:hAnsi="Times New Roman" w:cs="Times New Roman"/>
-          <w:sz w:val="24"/>
-        </w:rPr>
-        <w:t xml:space="preserve"> </w:t>
-      </w:r>
-      <w:r>
-        <w:rPr>
-          <w:rFonts w:ascii="Times New Roman" w:hAnsi="Times New Roman" w:cs="Times New Roman"/>
-          <w:i/>
-          <w:sz w:val="24"/>
-        </w:rPr>
-        <w:t>the</w:t>
-      </w:r>
-      <w:r>
-        <w:rPr>
-          <w:rFonts w:ascii="Times New Roman" w:hAnsi="Times New Roman" w:cs="Times New Roman"/>
-          <w:sz w:val="24"/>
-        </w:rPr>
-        <w:t xml:space="preserve"> </w:t>
-      </w:r>
-      <w:r>
-        <w:rPr>
-          <w:rFonts w:ascii="Times New Roman" w:hAnsi="Times New Roman" w:cs="Times New Roman"/>
-          <w:i/>
-          <w:sz w:val="24"/>
-        </w:rPr>
-        <w:t>Exception</w:t>
-      </w:r>
-    </w:p>
-    <w:p>
-      <w:pPr>
-        <w:pStyle w:val="NoSpacing"/>
-        <w:spacing w:line="480" w:lineRule="auto"/>
-        <w:ind w:left="426"/>
-        <w:jc w:val="both"/>
-        <w:rPr>
-          <w:rFonts w:ascii="Times New Roman" w:hAnsi="Times New Roman" w:cs="Times New Roman"/>
-          <w:sz w:val="24"/>
-        </w:rPr>
-      </w:pPr>
-      <w:r>
-        <w:rPr>
-          <w:rFonts w:ascii="Times New Roman" w:hAnsi="Times New Roman" w:cs="Times New Roman"/>
-          <w:sz w:val="24"/>
-        </w:rPr>
-        <w:t>2.</w:t>
-      </w:r>
-      <w:r>
-        <w:rPr>
-          <w:rFonts w:ascii="Times New Roman" w:hAnsi="Times New Roman" w:cs="Times New Roman"/>
-          <w:sz w:val="24"/>
-        </w:rPr>
-        <w:tab/>
-      </w:r>
-      <w:r>
-        <w:rPr>
-          <w:rFonts w:ascii="Times New Roman" w:hAnsi="Times New Roman" w:cs="Times New Roman"/>
-          <w:sz w:val="24"/>
-        </w:rPr>
-        <w:t>Menginformasikan bahwa telah</w:t>
-      </w:r>
-      <w:r>
-        <w:rPr>
-          <w:rFonts w:ascii="Times New Roman" w:hAnsi="Times New Roman" w:cs="Times New Roman"/>
-          <w:sz w:val="24"/>
-        </w:rPr>
-        <w:t xml:space="preserve"> terjadi kesalahan yaitu Lempar       </w:t>
-      </w:r>
-      <w:r>
-        <w:rPr>
-          <w:rFonts w:ascii="Times New Roman" w:hAnsi="Times New Roman" w:cs="Times New Roman"/>
-          <w:sz w:val="24"/>
-        </w:rPr>
-        <w:t>Pengecualian</w:t>
-      </w:r>
-    </w:p>
-    <w:p>
-      <w:pPr>
-        <w:pStyle w:val="NoSpacing"/>
-        <w:spacing w:line="480" w:lineRule="auto"/>
-        <w:ind w:firstLine="426"/>
-        <w:jc w:val="both"/>
-        <w:rPr>
-          <w:rFonts w:ascii="Times New Roman" w:hAnsi="Times New Roman" w:cs="Times New Roman"/>
-          <w:sz w:val="24"/>
-        </w:rPr>
-      </w:pPr>
-      <w:r>
-        <w:rPr>
-          <w:rFonts w:ascii="Times New Roman" w:hAnsi="Times New Roman" w:cs="Times New Roman"/>
-          <w:sz w:val="24"/>
-        </w:rPr>
-        <w:t xml:space="preserve">3. </w:t>
-      </w:r>
-      <w:r>
-        <w:rPr>
-          <w:rFonts w:ascii="Times New Roman" w:hAnsi="Times New Roman" w:cs="Times New Roman"/>
-          <w:sz w:val="24"/>
-        </w:rPr>
-        <w:tab/>
-      </w:r>
-      <w:r>
-        <w:rPr>
-          <w:rFonts w:ascii="Times New Roman" w:hAnsi="Times New Roman" w:cs="Times New Roman"/>
-          <w:sz w:val="24"/>
-        </w:rPr>
-        <w:t>Menerima informasi kesalahan yaitu Menangkap pengecualian</w:t>
-      </w:r>
-    </w:p>
-    <w:p>
-      <w:pPr>
-        <w:pStyle w:val="NoSpacing"/>
-        <w:spacing w:line="480" w:lineRule="auto"/>
-        <w:ind w:firstLine="426"/>
-        <w:jc w:val="both"/>
-        <w:rPr>
-          <w:rFonts w:ascii="Times New Roman" w:hAnsi="Times New Roman" w:cs="Times New Roman"/>
-          <w:sz w:val="24"/>
-        </w:rPr>
-      </w:pPr>
-      <w:r>
-        <w:rPr>
-          <w:rFonts w:ascii="Times New Roman" w:hAnsi="Times New Roman" w:cs="Times New Roman"/>
-          <w:sz w:val="24"/>
-        </w:rPr>
-        <w:t>4.</w:t>
-      </w:r>
-      <w:r>
-        <w:rPr>
-          <w:rFonts w:ascii="Times New Roman" w:hAnsi="Times New Roman" w:cs="Times New Roman"/>
-          <w:sz w:val="24"/>
-        </w:rPr>
-        <w:tab/>
-      </w:r>
-      <w:r>
-        <w:rPr>
-          <w:rFonts w:ascii="Times New Roman" w:hAnsi="Times New Roman" w:cs="Times New Roman"/>
-          <w:sz w:val="24"/>
-        </w:rPr>
-        <w:t>Ambil tindakan korekti</w:t>
-      </w:r>
-      <w:r>
-        <w:rPr>
-          <w:rFonts w:ascii="Times New Roman" w:hAnsi="Times New Roman" w:cs="Times New Roman"/>
-          <w:sz w:val="24"/>
-        </w:rPr>
-        <w:t xml:space="preserve">f, yaitu Menangani pengecualian </w:t>
-      </w:r>
-      <w:r>
-        <w:rPr>
-          <w:rFonts w:ascii="Times New Roman" w:hAnsi="Times New Roman" w:cs="Times New Roman"/>
-          <w:sz w:val="24"/>
-        </w:rPr>
-        <w:t>Melempar</w:t>
-      </w:r>
+      <m:oMathPara>
+        <m:oMath>
+          <m:r>
+            <w:rPr>
+              <w:rFonts w:ascii="Cambria Math" w:hAnsi="Cambria Math" w:cs="Times New Roman"/>
+              <w:sz w:val="24"/>
+            </w:rPr>
+            <m:t>H</m:t>
+          </m:r>
+          <m:d>
+            <m:dPr>
+              <m:ctrlPr>
+                <w:rPr>
+                  <w:rFonts w:ascii="Cambria Math" w:hAnsi="Cambria Math" w:cs="Times New Roman"/>
+                  <w:i/>
+                  <w:sz w:val="24"/>
+                </w:rPr>
+              </m:ctrlPr>
+            </m:dPr>
+            <m:e>
+              <m:r>
+                <w:rPr>
+                  <w:rFonts w:ascii="Cambria Math" w:hAnsi="Cambria Math" w:cs="Times New Roman"/>
+                  <w:sz w:val="24"/>
+                </w:rPr>
+                <m:t>x</m:t>
+              </m:r>
+            </m:e>
+          </m:d>
+          <m:r>
+            <w:rPr>
+              <w:rFonts w:ascii="Cambria Math" w:hAnsi="Cambria Math" w:cs="Times New Roman"/>
+              <w:sz w:val="24"/>
+            </w:rPr>
+            <m:t xml:space="preserve">= - </m:t>
+          </m:r>
+          <m:nary>
+            <m:naryPr>
+              <m:chr m:val="∑"/>
+              <m:limLoc m:val="undOvr"/>
+              <m:ctrlPr>
+                <w:rPr>
+                  <w:rFonts w:ascii="Cambria Math" w:hAnsi="Cambria Math" w:cs="Times New Roman"/>
+                  <w:i/>
+                  <w:sz w:val="24"/>
+                </w:rPr>
+              </m:ctrlPr>
+            </m:naryPr>
+            <m:sub>
+              <m:r>
+                <w:rPr>
+                  <w:rFonts w:ascii="Cambria Math" w:hAnsi="Cambria Math" w:cs="Times New Roman"/>
+                  <w:sz w:val="24"/>
+                </w:rPr>
+                <m:t>i=1</m:t>
+              </m:r>
+            </m:sub>
+            <m:sup>
+              <m:r>
+                <w:rPr>
+                  <w:rFonts w:ascii="Cambria Math" w:hAnsi="Cambria Math" w:cs="Times New Roman"/>
+                  <w:sz w:val="24"/>
+                </w:rPr>
+                <m:t>n</m:t>
+              </m:r>
+            </m:sup>
+            <m:e>
+              <m:r>
+                <w:rPr>
+                  <w:rFonts w:ascii="Cambria Math" w:hAnsi="Cambria Math" w:cs="Times New Roman"/>
+                  <w:sz w:val="24"/>
+                </w:rPr>
+                <m:t>P</m:t>
+              </m:r>
+              <m:d>
+                <m:dPr>
+                  <m:ctrlPr>
+                    <w:rPr>
+                      <w:rFonts w:ascii="Cambria Math" w:hAnsi="Cambria Math" w:cs="Times New Roman"/>
+                      <w:i/>
+                      <w:sz w:val="24"/>
+                    </w:rPr>
+                  </m:ctrlPr>
+                </m:dPr>
+                <m:e>
+                  <m:sSub>
+                    <m:sSubPr>
+                      <m:ctrlPr>
+                        <w:rPr>
+                          <w:rFonts w:ascii="Cambria Math" w:hAnsi="Cambria Math" w:cs="Times New Roman"/>
+                          <w:i/>
+                          <w:sz w:val="24"/>
+                        </w:rPr>
+                      </m:ctrlPr>
+                    </m:sSubPr>
+                    <m:e>
+                      <m:r>
+                        <w:rPr>
+                          <w:rFonts w:ascii="Cambria Math" w:hAnsi="Cambria Math" w:cs="Times New Roman"/>
+                          <w:sz w:val="24"/>
+                        </w:rPr>
+                        <m:t>x</m:t>
+                      </m:r>
+                    </m:e>
+                    <m:sub>
+                      <m:r>
+                        <w:rPr>
+                          <w:rFonts w:ascii="Cambria Math" w:hAnsi="Cambria Math" w:cs="Times New Roman"/>
+                          <w:sz w:val="24"/>
+                        </w:rPr>
+                        <m:t xml:space="preserve">i </m:t>
+                      </m:r>
+                    </m:sub>
+                  </m:sSub>
+                </m:e>
+              </m:d>
+              <m:r>
+                <w:rPr>
+                  <w:rFonts w:ascii="Cambria Math" w:hAnsi="Cambria Math" w:cs="Times New Roman"/>
+                  <w:sz w:val="24"/>
+                </w:rPr>
+                <m:t>log2 P</m:t>
+              </m:r>
+              <m:d>
+                <m:dPr>
+                  <m:ctrlPr>
+                    <w:rPr>
+                      <w:rFonts w:ascii="Cambria Math" w:hAnsi="Cambria Math" w:cs="Times New Roman"/>
+                      <w:i/>
+                      <w:sz w:val="24"/>
+                    </w:rPr>
+                  </m:ctrlPr>
+                </m:dPr>
+                <m:e>
+                  <m:sSub>
+                    <m:sSubPr>
+                      <m:ctrlPr>
+                        <w:rPr>
+                          <w:rFonts w:ascii="Cambria Math" w:hAnsi="Cambria Math" w:cs="Times New Roman"/>
+                          <w:i/>
+                          <w:sz w:val="24"/>
+                        </w:rPr>
+                      </m:ctrlPr>
+                    </m:sSubPr>
+                    <m:e>
+                      <m:r>
+                        <w:rPr>
+                          <w:rFonts w:ascii="Cambria Math" w:hAnsi="Cambria Math" w:cs="Times New Roman"/>
+                          <w:sz w:val="24"/>
+                        </w:rPr>
+                        <m:t>x</m:t>
+                      </m:r>
+                    </m:e>
+                    <m:sub>
+                      <m:r>
+                        <w:rPr>
+                          <w:rFonts w:ascii="Cambria Math" w:hAnsi="Cambria Math" w:cs="Times New Roman"/>
+                          <w:sz w:val="24"/>
+                        </w:rPr>
+                        <m:t>i</m:t>
+                      </m:r>
+                    </m:sub>
+                  </m:sSub>
+                </m:e>
+              </m:d>
+              <m:r>
+                <m:rPr>
+                  <m:sty m:val="p"/>
+                </m:rPr>
+                <w:rPr>
+                  <w:rFonts w:ascii="Cambria Math" w:hAnsi="Cambria Math" w:cs="Times New Roman"/>
+                  <w:sz w:val="24"/>
+                </w:rPr>
+                <m:t xml:space="preserve">  </m:t>
+              </m:r>
+            </m:e>
+          </m:nary>
+        </m:oMath>
+      </m:oMathPara>
     </w:p>
     <w:p>
       <w:pPr>
@@ -19954,18 +20042,99 @@
           <w:sz w:val="24"/>
         </w:rPr>
       </w:pPr>
-    </w:p>
-    <w:p>
-      <w:pPr>
-        <w:pStyle w:val="NoSpacing"/>
-        <w:spacing w:line="480" w:lineRule="auto"/>
-        <w:ind w:firstLine="720"/>
-        <w:jc w:val="both"/>
-        <w:rPr>
-          <w:rFonts w:ascii="Times New Roman" w:hAnsi="Times New Roman" w:cs="Times New Roman"/>
-          <w:sz w:val="24"/>
-        </w:rPr>
-      </w:pPr>
+      <w:r>
+        <w:rPr>
+          <w:rFonts w:ascii="Times New Roman" w:hAnsi="Times New Roman" w:cs="Times New Roman"/>
+          <w:sz w:val="24"/>
+        </w:rPr>
+        <w:t>Dalam penelitian ini, entropi dihitung ber</w:t>
+      </w:r>
+      <w:r>
+        <w:rPr>
+          <w:rFonts w:ascii="Times New Roman" w:hAnsi="Times New Roman" w:cs="Times New Roman"/>
+          <w:sz w:val="24"/>
+        </w:rPr>
+        <w:t xml:space="preserve">dasarkan </w:t>
+      </w:r>
+      <w:r>
+        <w:rPr>
+          <w:rFonts w:ascii="Times New Roman" w:hAnsi="Times New Roman" w:cs="Times New Roman"/>
+          <w:sz w:val="24"/>
+        </w:rPr>
+        <w:t>…………….</w:t>
+      </w:r>
+      <w:r>
+        <w:rPr>
+          <w:rFonts w:ascii="Times New Roman" w:hAnsi="Times New Roman" w:cs="Times New Roman"/>
+          <w:sz w:val="24"/>
+        </w:rPr>
+        <w:t xml:space="preserve"> Dari hal ini, jika </w:t>
+      </w:r>
+      <w:r>
+        <w:rPr>
+          <w:rFonts w:ascii="Times New Roman" w:hAnsi="Times New Roman" w:cs="Times New Roman"/>
+          <w:sz w:val="24"/>
+        </w:rPr>
+        <w:t>entropi diukur</w:t>
+      </w:r>
+      <w:r>
+        <w:rPr>
+          <w:rFonts w:ascii="Times New Roman" w:hAnsi="Times New Roman" w:cs="Times New Roman"/>
+          <w:sz w:val="24"/>
+        </w:rPr>
+        <w:t xml:space="preserve"> berdasarkan </w:t>
+      </w:r>
+      <w:r>
+        <w:rPr>
+          <w:rFonts w:ascii="Times New Roman" w:hAnsi="Times New Roman" w:cs="Times New Roman"/>
+          <w:sz w:val="24"/>
+        </w:rPr>
+        <w:t>p dan q yang didapatkan secara default</w:t>
+      </w:r>
+      <w:r>
+        <w:rPr>
+          <w:rFonts w:ascii="Times New Roman" w:hAnsi="Times New Roman" w:cs="Times New Roman"/>
+          <w:sz w:val="24"/>
+        </w:rPr>
+        <w:t>, maka dipe</w:t>
+      </w:r>
+      <w:r>
+        <w:rPr>
+          <w:rFonts w:ascii="Times New Roman" w:hAnsi="Times New Roman" w:cs="Times New Roman"/>
+          <w:sz w:val="24"/>
+        </w:rPr>
+        <w:t xml:space="preserve">roleh </w:t>
+      </w:r>
+      <w:r>
+        <w:rPr>
+          <w:rFonts w:ascii="Times New Roman" w:hAnsi="Times New Roman" w:cs="Times New Roman"/>
+          <w:sz w:val="24"/>
+        </w:rPr>
+        <w:t>hasil uji …………………..</w:t>
+      </w:r>
+      <w:r>
+        <w:rPr>
+          <w:rFonts w:ascii="Times New Roman" w:hAnsi="Times New Roman" w:cs="Times New Roman"/>
+          <w:sz w:val="24"/>
+        </w:rPr>
+        <w:t>Perbandingan nilai entropi</w:t>
+      </w:r>
+    </w:p>
+    <w:p>
+      <w:pPr>
+        <w:rPr>
+          <w:rFonts w:ascii="Times New Roman" w:hAnsi="Times New Roman" w:cs="Times New Roman"/>
+          <w:sz w:val="24"/>
+          <w:lang w:val="en-US"/>
+        </w:rPr>
+      </w:pPr>
+      <w:r>
+        <w:rPr>
+          <w:rFonts w:ascii="Times New Roman" w:hAnsi="Times New Roman" w:cs="Times New Roman"/>
+          <w:sz w:val="24"/>
+        </w:rPr>
+        <w:br w:type="page"/>
+      </w:r>
     </w:p>
     <w:p>
       <w:pPr>
@@ -20084,10 +20253,10 @@
             <v:path o:extrusionok="f" gradientshapeok="t" o:connecttype="rect"/>
             <o:lock v:ext="edit" aspectratio="t"/>
           </v:shapetype>
-          <v:shape id="_x0000_i1026" type="#_x0000_t75" style="width:397.35pt;height:233.65pt" o:ole="">
-            <v:imagedata r:id="rId10" o:title=""/>
+          <v:shape id="_x0000_i1025" type="#_x0000_t75" style="width:397.25pt;height:233.4pt" o:ole="">
+            <v:imagedata r:id="rId11" o:title=""/>
           </v:shape>
-          <o:OLEObject Type="Embed" ProgID="Visio.Drawing.15" ShapeID="_x0000_i1026" DrawAspect="Content" ObjectID="_1660105188" r:id="rId11"/>
+          <o:OLEObject Type="Embed" ProgID="Visio.Drawing.15" ShapeID="_x0000_i1025" DrawAspect="Content" ObjectID="_1660221630" r:id="rId12"/>
         </w:object>
       </w:r>
       <w:r>
@@ -21258,10 +21427,10 @@
       </w:pPr>
       <w:r>
         <w:object w:dxaOrig="11205" w:dyaOrig="10875" w14:anchorId="58B8E2D2">
-          <v:shape id="_x0000_i1027" type="#_x0000_t75" style="width:358.65pt;height:348.45pt" o:ole="">
-            <v:imagedata r:id="rId12" o:title=""/>
+          <v:shape id="_x0000_i1026" type="#_x0000_t75" style="width:358.75pt;height:348.85pt" o:ole="">
+            <v:imagedata r:id="rId13" o:title=""/>
           </v:shape>
-          <o:OLEObject Type="Embed" ProgID="Visio.Drawing.15" ShapeID="_x0000_i1027" DrawAspect="Content" ObjectID="_1660105189" r:id="rId13"/>
+          <o:OLEObject Type="Embed" ProgID="Visio.Drawing.15" ShapeID="_x0000_i1026" DrawAspect="Content" ObjectID="_1660221631" r:id="rId14"/>
         </w:object>
       </w:r>
     </w:p>
@@ -22101,10 +22270,10 @@
       </w:pPr>
       <w:r>
         <w:object w:dxaOrig="5206" w:dyaOrig="24855" w14:anchorId="6AF22481">
-          <v:shape id="_x0000_i1028" type="#_x0000_t75" style="width:92.4pt;height:364.1pt" o:ole="">
-            <v:imagedata r:id="rId14" o:title=""/>
+          <v:shape id="_x0000_i1027" type="#_x0000_t75" style="width:91.85pt;height:363.7pt" o:ole="">
+            <v:imagedata r:id="rId15" o:title=""/>
           </v:shape>
-          <o:OLEObject Type="Embed" ProgID="Visio.Drawing.15" ShapeID="_x0000_i1028" DrawAspect="Content" ObjectID="_1660105190" r:id="rId15"/>
+          <o:OLEObject Type="Embed" ProgID="Visio.Drawing.15" ShapeID="_x0000_i1027" DrawAspect="Content" ObjectID="_1660221632" r:id="rId16"/>
         </w:object>
       </w:r>
     </w:p>
@@ -22201,12 +22370,21 @@
         </w:rPr>
         <w:t xml:space="preserve">, pada intinya informasi yang </w:t>
       </w:r>
-      <w:r>
-        <w:rPr>
-          <w:rFonts w:ascii="Times New Roman" w:hAnsi="Times New Roman" w:cs="Times New Roman"/>
-          <w:sz w:val="24"/>
-        </w:rPr>
-        <w:t xml:space="preserve">akan </w:t>
+      <w:proofErr w:type="gramStart"/>
+      <w:r>
+        <w:rPr>
+          <w:rFonts w:ascii="Times New Roman" w:hAnsi="Times New Roman" w:cs="Times New Roman"/>
+          <w:sz w:val="24"/>
+        </w:rPr>
+        <w:t>akan</w:t>
+      </w:r>
+      <w:proofErr w:type="gramEnd"/>
+      <w:r>
+        <w:rPr>
+          <w:rFonts w:ascii="Times New Roman" w:hAnsi="Times New Roman" w:cs="Times New Roman"/>
+          <w:sz w:val="24"/>
+        </w:rPr>
+        <w:t xml:space="preserve"> </w:t>
       </w:r>
       <w:r>
         <w:rPr>
@@ -22309,6 +22487,7 @@
         </w:rPr>
         <w:t xml:space="preserve"> </w:t>
       </w:r>
+      <w:proofErr w:type="gramStart"/>
       <w:r>
         <w:rPr>
           <w:rFonts w:ascii="Times New Roman" w:hAnsi="Times New Roman" w:cs="Times New Roman"/>
@@ -22316,6 +22495,7 @@
         </w:rPr>
         <w:t>akan</w:t>
       </w:r>
+      <w:proofErr w:type="gramEnd"/>
       <w:r>
         <w:rPr>
           <w:rFonts w:ascii="Times New Roman" w:hAnsi="Times New Roman" w:cs="Times New Roman"/>
@@ -22541,7 +22721,23 @@
           <w:rFonts w:ascii="Times New Roman" w:hAnsi="Times New Roman" w:cs="Times New Roman"/>
           <w:sz w:val="24"/>
         </w:rPr>
-        <w:t xml:space="preserve"> dengan menggabungkan syaratnya, syarat dua akan menjadi posisi yang menjadikan syarat pertama menjadi outputnya sedemikian rupa</w:t>
+        <w:t xml:space="preserve"> dengan menggabungkan syaratnya, syarat dua </w:t>
+      </w:r>
+      <w:proofErr w:type="gramStart"/>
+      <w:r>
+        <w:rPr>
+          <w:rFonts w:ascii="Times New Roman" w:hAnsi="Times New Roman" w:cs="Times New Roman"/>
+          <w:sz w:val="24"/>
+        </w:rPr>
+        <w:t>akan</w:t>
+      </w:r>
+      <w:proofErr w:type="gramEnd"/>
+      <w:r>
+        <w:rPr>
+          <w:rFonts w:ascii="Times New Roman" w:hAnsi="Times New Roman" w:cs="Times New Roman"/>
+          <w:sz w:val="24"/>
+        </w:rPr>
+        <w:t xml:space="preserve"> menjadi posisi yang menjadikan syarat pertama menjadi outputnya sedemikian rupa</w:t>
       </w:r>
       <w:r>
         <w:rPr>
@@ -23717,10 +23913,10 @@
       </w:pPr>
       <w:r>
         <w:object w:dxaOrig="22785" w:dyaOrig="23640" w14:anchorId="063651D2">
-          <v:shape id="_x0000_i1029" type="#_x0000_t75" style="width:271pt;height:247.25pt" o:ole="">
-            <v:imagedata r:id="rId16" o:title=""/>
+          <v:shape id="_x0000_i1028" type="#_x0000_t75" style="width:270.6pt;height:247.05pt" o:ole="">
+            <v:imagedata r:id="rId17" o:title=""/>
           </v:shape>
-          <o:OLEObject Type="Embed" ProgID="Visio.Drawing.15" ShapeID="_x0000_i1029" DrawAspect="Content" ObjectID="_1660105191" r:id="rId17"/>
+          <o:OLEObject Type="Embed" ProgID="Visio.Drawing.15" ShapeID="_x0000_i1028" DrawAspect="Content" ObjectID="_1660221633" r:id="rId18"/>
         </w:object>
       </w:r>
     </w:p>
@@ -23821,7 +24017,7 @@
                     </pic:cNvPicPr>
                   </pic:nvPicPr>
                   <pic:blipFill>
-                    <a:blip r:embed="rId18">
+                    <a:blip r:embed="rId19">
                       <a:extLst>
                         <a:ext uri="{28A0092B-C50C-407E-A947-70E740481C1C}">
                           <a14:useLocalDpi xmlns:a14="http://schemas.microsoft.com/office/drawing/2010/main" val="0"/>
@@ -24655,7 +24851,7 @@
                     </pic:cNvPicPr>
                   </pic:nvPicPr>
                   <pic:blipFill>
-                    <a:blip r:embed="rId19">
+                    <a:blip r:embed="rId20">
                       <a:extLst>
                         <a:ext uri="{28A0092B-C50C-407E-A947-70E740481C1C}">
                           <a14:useLocalDpi xmlns:a14="http://schemas.microsoft.com/office/drawing/2010/main" val="0"/>
@@ -25030,7 +25226,7 @@
                     <pic:cNvPicPr/>
                   </pic:nvPicPr>
                   <pic:blipFill>
-                    <a:blip r:embed="rId20" cstate="print">
+                    <a:blip r:embed="rId21" cstate="print">
                       <a:extLst>
                         <a:ext uri="{28A0092B-C50C-407E-A947-70E740481C1C}">
                           <a14:useLocalDpi xmlns:a14="http://schemas.microsoft.com/office/drawing/2010/main" val="0"/>
@@ -25600,12 +25796,21 @@
         </w:rPr>
         <w:t>…………………………………</w:t>
       </w:r>
-      <w:r>
-        <w:rPr>
-          <w:rFonts w:ascii="Times New Roman" w:hAnsi="Times New Roman" w:cs="Times New Roman"/>
-          <w:sz w:val="24"/>
-        </w:rPr>
-        <w:t>…(1.1)</w:t>
+      <w:proofErr w:type="gramStart"/>
+      <w:r>
+        <w:rPr>
+          <w:rFonts w:ascii="Times New Roman" w:hAnsi="Times New Roman" w:cs="Times New Roman"/>
+          <w:sz w:val="24"/>
+        </w:rPr>
+        <w:t>…(</w:t>
+      </w:r>
+      <w:proofErr w:type="gramEnd"/>
+      <w:r>
+        <w:rPr>
+          <w:rFonts w:ascii="Times New Roman" w:hAnsi="Times New Roman" w:cs="Times New Roman"/>
+          <w:sz w:val="24"/>
+        </w:rPr>
+        <w:t>1.1)</w:t>
       </w:r>
     </w:p>
     <w:p>
@@ -25641,6 +25846,7 @@
           <w:sz w:val="24"/>
         </w:rPr>
       </w:pPr>
+      <w:proofErr w:type="gramStart"/>
       <w:r>
         <w:rPr>
           <w:rFonts w:ascii="Times New Roman" w:hAnsi="Times New Roman" w:cs="Times New Roman"/>
@@ -25648,6 +25854,7 @@
         </w:rPr>
         <w:t>Dimana :</w:t>
       </w:r>
+      <w:proofErr w:type="gramEnd"/>
     </w:p>
     <w:p>
       <w:pPr>
@@ -25761,6 +25968,7 @@
           <w:sz w:val="24"/>
         </w:rPr>
       </w:pPr>
+      <w:proofErr w:type="gramStart"/>
       <w:r>
         <w:rPr>
           <w:rFonts w:ascii="Times New Roman" w:hAnsi="Times New Roman" w:cs="Times New Roman"/>
@@ -25777,6 +25985,7 @@
         </w:rPr>
         <w:t>nisial</w:t>
       </w:r>
+      <w:proofErr w:type="gramEnd"/>
       <w:r>
         <w:rPr>
           <w:rFonts w:ascii="Times New Roman" w:hAnsi="Times New Roman" w:cs="Times New Roman"/>
@@ -25812,6 +26021,7 @@
           <w:sz w:val="24"/>
         </w:rPr>
       </w:pPr>
+      <w:proofErr w:type="gramStart"/>
       <w:r>
         <w:rPr>
           <w:rFonts w:ascii="Times New Roman" w:hAnsi="Times New Roman" w:cs="Times New Roman"/>
@@ -25820,6 +26030,7 @@
         </w:rPr>
         <w:t>hh</w:t>
       </w:r>
+      <w:proofErr w:type="gramEnd"/>
       <w:r>
         <w:rPr>
           <w:rFonts w:ascii="Times New Roman" w:hAnsi="Times New Roman" w:cs="Times New Roman"/>
@@ -26026,8 +26237,17 @@
           <w:rFonts w:ascii="Times New Roman" w:hAnsi="Times New Roman" w:cs="Times New Roman"/>
           <w:sz w:val="24"/>
         </w:rPr>
-        <w:t xml:space="preserve"> GCD(</w:t>
-      </w:r>
+        <w:t xml:space="preserve"> </w:t>
+      </w:r>
+      <w:proofErr w:type="gramStart"/>
+      <w:r>
+        <w:rPr>
+          <w:rFonts w:ascii="Times New Roman" w:hAnsi="Times New Roman" w:cs="Times New Roman"/>
+          <w:sz w:val="24"/>
+        </w:rPr>
+        <w:t>GCD(</w:t>
+      </w:r>
+      <w:proofErr w:type="gramEnd"/>
       <w:r>
         <w:rPr>
           <w:rFonts w:ascii="Times New Roman" w:hAnsi="Times New Roman" w:cs="Times New Roman"/>
@@ -26322,7 +26542,23 @@
           <w:rFonts w:ascii="Times New Roman" w:hAnsi="Times New Roman" w:cs="Times New Roman"/>
           <w:sz w:val="24"/>
         </w:rPr>
-        <w:t>………..…(2.1)</w:t>
+        <w:t>………..</w:t>
+      </w:r>
+      <w:proofErr w:type="gramStart"/>
+      <w:r>
+        <w:rPr>
+          <w:rFonts w:ascii="Times New Roman" w:hAnsi="Times New Roman" w:cs="Times New Roman"/>
+          <w:sz w:val="24"/>
+        </w:rPr>
+        <w:t>…(</w:t>
+      </w:r>
+      <w:proofErr w:type="gramEnd"/>
+      <w:r>
+        <w:rPr>
+          <w:rFonts w:ascii="Times New Roman" w:hAnsi="Times New Roman" w:cs="Times New Roman"/>
+          <w:sz w:val="24"/>
+        </w:rPr>
+        <w:t>2.1)</w:t>
       </w:r>
     </w:p>
     <w:p>
@@ -26450,7 +26686,23 @@
           <w:rFonts w:ascii="Times New Roman" w:hAnsi="Times New Roman" w:cs="Times New Roman"/>
           <w:sz w:val="24"/>
         </w:rPr>
-        <w:t>…….……….(2.2)</w:t>
+        <w:t>…….………</w:t>
+      </w:r>
+      <w:proofErr w:type="gramStart"/>
+      <w:r>
+        <w:rPr>
+          <w:rFonts w:ascii="Times New Roman" w:hAnsi="Times New Roman" w:cs="Times New Roman"/>
+          <w:sz w:val="24"/>
+        </w:rPr>
+        <w:t>.(</w:t>
+      </w:r>
+      <w:proofErr w:type="gramEnd"/>
+      <w:r>
+        <w:rPr>
+          <w:rFonts w:ascii="Times New Roman" w:hAnsi="Times New Roman" w:cs="Times New Roman"/>
+          <w:sz w:val="24"/>
+        </w:rPr>
+        <w:t>2.2)</w:t>
       </w:r>
     </w:p>
     <w:p>
@@ -26547,6 +26799,14 @@
                       <w:sz w:val="24"/>
                       <w:szCs w:val="24"/>
                     </w:rPr>
+                    <m:t xml:space="preserve"> </m:t>
+                  </m:r>
+                  <m:r>
+                    <w:rPr>
+                      <w:rFonts w:ascii="Cambria Math" w:hAnsi="Cambria Math"/>
+                      <w:sz w:val="24"/>
+                      <w:szCs w:val="24"/>
+                    </w:rPr>
                     <m:t>inisial*</m:t>
                   </m:r>
                   <m:d>
@@ -26567,23 +26827,7 @@
                           <w:sz w:val="24"/>
                           <w:szCs w:val="24"/>
                         </w:rPr>
-                        <m:t>K1</m:t>
-                      </m:r>
-                      <m:r>
-                        <w:rPr>
-                          <w:rFonts w:ascii="Cambria Math" w:hAnsi="Cambria Math"/>
-                          <w:sz w:val="24"/>
-                          <w:szCs w:val="24"/>
-                        </w:rPr>
-                        <m:t>+</m:t>
-                      </m:r>
-                      <m:r>
-                        <w:rPr>
-                          <w:rFonts w:ascii="Cambria Math" w:hAnsi="Cambria Math"/>
-                          <w:sz w:val="24"/>
-                          <w:szCs w:val="24"/>
-                        </w:rPr>
-                        <m:t>K2</m:t>
+                        <m:t>K1+K2</m:t>
                       </m:r>
                     </m:e>
                   </m:d>
@@ -26732,13 +26976,23 @@
           <w:sz w:val="24"/>
         </w:rPr>
       </w:pPr>
+      <w:proofErr w:type="gramStart"/>
       <w:r>
         <w:rPr>
           <w:rFonts w:ascii="Times New Roman" w:hAnsi="Times New Roman" w:cs="Times New Roman"/>
           <w:i/>
           <w:sz w:val="24"/>
         </w:rPr>
-        <w:t xml:space="preserve">inisial </w:t>
+        <w:t>inisial</w:t>
+      </w:r>
+      <w:proofErr w:type="gramEnd"/>
+      <w:r>
+        <w:rPr>
+          <w:rFonts w:ascii="Times New Roman" w:hAnsi="Times New Roman" w:cs="Times New Roman"/>
+          <w:i/>
+          <w:sz w:val="24"/>
+        </w:rPr>
+        <w:t xml:space="preserve"> </w:t>
       </w:r>
       <w:r>
         <w:rPr>
@@ -27009,7 +27263,7 @@
                     </pic:cNvPicPr>
                   </pic:nvPicPr>
                   <pic:blipFill>
-                    <a:blip r:embed="rId21">
+                    <a:blip r:embed="rId22">
                       <a:extLst>
                         <a:ext uri="{28A0092B-C50C-407E-A947-70E740481C1C}">
                           <a14:useLocalDpi xmlns:a14="http://schemas.microsoft.com/office/drawing/2010/main" val="0"/>
@@ -27308,10 +27562,10 @@
       </w:pPr>
       <w:r>
         <w:object w:dxaOrig="13741" w:dyaOrig="7906" w14:anchorId="05508CDF">
-          <v:shape id="_x0000_i1030" type="#_x0000_t75" style="width:351.15pt;height:169.8pt" o:ole="">
-            <v:imagedata r:id="rId22" o:title=""/>
+          <v:shape id="_x0000_i1029" type="#_x0000_t75" style="width:351.3pt;height:170.05pt" o:ole="">
+            <v:imagedata r:id="rId23" o:title=""/>
           </v:shape>
-          <o:OLEObject Type="Embed" ProgID="Visio.Drawing.15" ShapeID="_x0000_i1030" DrawAspect="Content" ObjectID="_1660105192" r:id="rId23"/>
+          <o:OLEObject Type="Embed" ProgID="Visio.Drawing.15" ShapeID="_x0000_i1029" DrawAspect="Content" ObjectID="_1660221634" r:id="rId24"/>
         </w:object>
       </w:r>
       <w:r>
@@ -27371,7 +27625,7 @@
                     <pic:cNvPicPr/>
                   </pic:nvPicPr>
                   <pic:blipFill>
-                    <a:blip r:embed="rId24"/>
+                    <a:blip r:embed="rId25"/>
                     <a:stretch>
                       <a:fillRect/>
                     </a:stretch>
@@ -27626,9 +27880,11 @@
         <w:ind w:firstLine="720"/>
         <w:jc w:val="center"/>
       </w:pPr>
+      <w:proofErr w:type="gramStart"/>
       <w:r>
         <w:t>c</w:t>
       </w:r>
+      <w:proofErr w:type="gramEnd"/>
     </w:p>
     <w:p>
       <w:pPr>
@@ -35659,7 +35915,7 @@
                     <pic:cNvPicPr/>
                   </pic:nvPicPr>
                   <pic:blipFill>
-                    <a:blip r:embed="rId25">
+                    <a:blip r:embed="rId26">
                       <a:extLst>
                         <a:ext uri="{28A0092B-C50C-407E-A947-70E740481C1C}">
                           <a14:useLocalDpi xmlns:a14="http://schemas.microsoft.com/office/drawing/2010/main" val="0"/>
@@ -35978,7 +36234,7 @@
             <wp:cNvGraphicFramePr/>
             <a:graphic xmlns:a="http://schemas.openxmlformats.org/drawingml/2006/main">
               <a:graphicData uri="http://schemas.openxmlformats.org/drawingml/2006/chart">
-                <c:chart xmlns:c="http://schemas.openxmlformats.org/drawingml/2006/chart" xmlns:r="http://schemas.openxmlformats.org/officeDocument/2006/relationships" r:id="rId26"/>
+                <c:chart xmlns:c="http://schemas.openxmlformats.org/drawingml/2006/chart" xmlns:r="http://schemas.openxmlformats.org/officeDocument/2006/relationships" r:id="rId27"/>
               </a:graphicData>
             </a:graphic>
           </wp:inline>
@@ -37126,16 +37382,7 @@
           <w:rFonts w:ascii="Times New Roman" w:hAnsi="Times New Roman" w:cs="Times New Roman"/>
           <w:sz w:val="24"/>
         </w:rPr>
-        <w:t>berda</w:t>
-      </w:r>
-      <w:bookmarkStart w:id="67" w:name="_GoBack"/>
-      <w:bookmarkEnd w:id="67"/>
-      <w:r>
-        <w:rPr>
-          <w:rFonts w:ascii="Times New Roman" w:hAnsi="Times New Roman" w:cs="Times New Roman"/>
-          <w:sz w:val="24"/>
-        </w:rPr>
-        <w:t>sarkan</w:t>
+        <w:t>berdasarkan</w:t>
       </w:r>
       <w:r>
         <w:rPr>
@@ -37251,7 +37498,7 @@
       <w:pPr>
         <w:pStyle w:val="SUBBAB"/>
       </w:pPr>
-      <w:bookmarkStart w:id="68" w:name="_Toc48820255"/>
+      <w:bookmarkStart w:id="67" w:name="_Toc48820255"/>
       <w:r>
         <w:t xml:space="preserve">5.2 </w:t>
       </w:r>
@@ -37261,7 +37508,7 @@
       <w:r>
         <w:t>Saran</w:t>
       </w:r>
-      <w:bookmarkEnd w:id="68"/>
+      <w:bookmarkEnd w:id="67"/>
     </w:p>
     <w:p>
       <w:pPr>
@@ -37484,13 +37731,13 @@
       <w:pPr>
         <w:pStyle w:val="BAB"/>
       </w:pPr>
-      <w:bookmarkStart w:id="69" w:name="_Toc26531667"/>
-      <w:bookmarkStart w:id="70" w:name="_Toc48820256"/>
+      <w:bookmarkStart w:id="68" w:name="_Toc26531667"/>
+      <w:bookmarkStart w:id="69" w:name="_Toc48820256"/>
       <w:r>
         <w:t>DATAR PUSTAKA</w:t>
       </w:r>
+      <w:bookmarkEnd w:id="68"/>
       <w:bookmarkEnd w:id="69"/>
-      <w:bookmarkEnd w:id="70"/>
     </w:p>
     <w:p>
       <w:pPr>
@@ -37563,7 +37810,20 @@
           <w:sz w:val="24"/>
           <w:szCs w:val="24"/>
         </w:rPr>
-        <w:t>Heuristic - For Mathematical Olympiad Approach</w:t>
+        <w:t>Heuristic - For Mathematical Olympiad Appro</w:t>
+      </w:r>
+      <w:bookmarkStart w:id="70" w:name="_GoBack"/>
+      <w:bookmarkEnd w:id="70"/>
+      <w:r>
+        <w:rPr>
+          <w:rFonts w:ascii="Times New Roman" w:hAnsi="Times New Roman" w:cs="Times New Roman"/>
+          <w:i/>
+          <w:iCs/>
+          <w:noProof/>
+          <w:sz w:val="24"/>
+          <w:szCs w:val="24"/>
+        </w:rPr>
+        <w:t>ach</w:t>
       </w:r>
       <w:r>
         <w:rPr>
@@ -37686,22 +37946,35 @@
         <w:ind w:left="480" w:hanging="480"/>
         <w:rPr>
           <w:rFonts w:ascii="Times New Roman" w:hAnsi="Times New Roman" w:cs="Times New Roman"/>
-          <w:sz w:val="24"/>
-          <w:szCs w:val="24"/>
-        </w:rPr>
-      </w:pPr>
-      <w:r>
-        <w:rPr>
-          <w:rFonts w:ascii="Times New Roman" w:hAnsi="Times New Roman" w:cs="Times New Roman"/>
-          <w:sz w:val="24"/>
-          <w:szCs w:val="24"/>
-          <w:lang w:val="en-ID"/>
-        </w:rPr>
-        <w:t>Fernanda</w:t>
-      </w:r>
-      <w:r>
-        <w:rPr>
-          <w:rFonts w:ascii="Times New Roman" w:hAnsi="Times New Roman" w:cs="Times New Roman"/>
+          <w:noProof/>
+          <w:sz w:val="24"/>
+          <w:szCs w:val="24"/>
+        </w:rPr>
+      </w:pPr>
+      <w:r>
+        <w:rPr>
+          <w:rFonts w:ascii="Times New Roman" w:hAnsi="Times New Roman" w:cs="Times New Roman"/>
+          <w:noProof/>
+          <w:sz w:val="24"/>
+          <w:szCs w:val="24"/>
+        </w:rPr>
+        <w:t xml:space="preserve">Ferreira, J. W. P. (2017). The Pattern of Prime Numbers. </w:t>
+      </w:r>
+      <w:r>
+        <w:rPr>
+          <w:rFonts w:ascii="Times New Roman" w:hAnsi="Times New Roman" w:cs="Times New Roman"/>
+          <w:i/>
+          <w:iCs/>
+          <w:noProof/>
+          <w:sz w:val="24"/>
+          <w:szCs w:val="24"/>
+        </w:rPr>
+        <w:t>Applied Mathematics</w:t>
+      </w:r>
+      <w:r>
+        <w:rPr>
+          <w:rFonts w:ascii="Times New Roman" w:hAnsi="Times New Roman" w:cs="Times New Roman"/>
+          <w:noProof/>
           <w:sz w:val="24"/>
           <w:szCs w:val="24"/>
         </w:rPr>
@@ -37710,198 +37983,22 @@
       <w:r>
         <w:rPr>
           <w:rFonts w:ascii="Times New Roman" w:hAnsi="Times New Roman" w:cs="Times New Roman"/>
-          <w:sz w:val="24"/>
-          <w:szCs w:val="24"/>
-          <w:lang w:val="en-ID"/>
-        </w:rPr>
-        <w:t>P</w:t>
-      </w:r>
-      <w:r>
-        <w:rPr>
-          <w:rFonts w:ascii="Times New Roman" w:hAnsi="Times New Roman" w:cs="Times New Roman"/>
-          <w:sz w:val="24"/>
-          <w:szCs w:val="24"/>
-        </w:rPr>
-        <w:t>.</w:t>
-      </w:r>
-      <w:r>
-        <w:rPr>
-          <w:rFonts w:ascii="Times New Roman" w:hAnsi="Times New Roman" w:cs="Times New Roman"/>
-          <w:sz w:val="24"/>
-          <w:szCs w:val="24"/>
-        </w:rPr>
-        <w:t xml:space="preserve"> 20</w:t>
-      </w:r>
-      <w:r>
-        <w:rPr>
-          <w:rFonts w:ascii="Times New Roman" w:hAnsi="Times New Roman" w:cs="Times New Roman"/>
-          <w:sz w:val="24"/>
-          <w:szCs w:val="24"/>
-          <w:lang w:val="en-ID"/>
-        </w:rPr>
-        <w:t>20</w:t>
-      </w:r>
-      <w:r>
-        <w:rPr>
-          <w:rFonts w:ascii="Times New Roman" w:hAnsi="Times New Roman" w:cs="Times New Roman"/>
-          <w:sz w:val="24"/>
-          <w:szCs w:val="24"/>
-        </w:rPr>
-        <w:t xml:space="preserve">. </w:t>
-      </w:r>
-      <w:r>
-        <w:rPr>
-          <w:rFonts w:ascii="Times New Roman" w:hAnsi="Times New Roman" w:cs="Times New Roman"/>
-          <w:sz w:val="24"/>
-          <w:szCs w:val="24"/>
-        </w:rPr>
-        <w:t>K</w:t>
-      </w:r>
-      <w:r>
-        <w:rPr>
-          <w:rFonts w:ascii="Times New Roman" w:hAnsi="Times New Roman" w:cs="Times New Roman"/>
-          <w:sz w:val="24"/>
-          <w:szCs w:val="24"/>
-          <w:lang w:val="en-ID"/>
-        </w:rPr>
-        <w:t>eterbagian</w:t>
-      </w:r>
-      <w:r>
-        <w:rPr>
-          <w:rFonts w:ascii="Times New Roman" w:hAnsi="Times New Roman" w:cs="Times New Roman"/>
-          <w:sz w:val="24"/>
-          <w:szCs w:val="24"/>
-        </w:rPr>
-        <w:t xml:space="preserve"> </w:t>
-      </w:r>
-      <w:r>
-        <w:rPr>
-          <w:rFonts w:ascii="Times New Roman" w:hAnsi="Times New Roman" w:cs="Times New Roman"/>
-          <w:sz w:val="24"/>
-          <w:szCs w:val="24"/>
-          <w:lang w:val="en-ID"/>
-        </w:rPr>
-        <w:t>Oleh</w:t>
-      </w:r>
-      <w:r>
-        <w:rPr>
-          <w:rFonts w:ascii="Times New Roman" w:hAnsi="Times New Roman" w:cs="Times New Roman"/>
-          <w:sz w:val="24"/>
-          <w:szCs w:val="24"/>
-        </w:rPr>
-        <w:t xml:space="preserve">   </w:t>
-      </w:r>
-      <w:r>
-        <w:rPr>
-          <w:rFonts w:ascii="Times New Roman" w:hAnsi="Times New Roman" w:cs="Times New Roman"/>
-          <w:sz w:val="24"/>
-          <w:szCs w:val="24"/>
-          <w:lang w:val="en-ID"/>
-        </w:rPr>
-        <w:t>Dari</w:t>
-      </w:r>
-      <w:r>
-        <w:rPr>
-          <w:rFonts w:ascii="Times New Roman" w:hAnsi="Times New Roman" w:cs="Times New Roman"/>
-          <w:sz w:val="24"/>
-          <w:szCs w:val="24"/>
-        </w:rPr>
-        <w:t xml:space="preserve"> </w:t>
-      </w:r>
-      <w:r>
-        <w:rPr>
-          <w:rFonts w:ascii="Times New Roman" w:hAnsi="Times New Roman" w:cs="Times New Roman"/>
-          <w:sz w:val="24"/>
-          <w:szCs w:val="24"/>
-          <w:lang w:val="en-ID"/>
-        </w:rPr>
-        <w:t>Bilangan</w:t>
-      </w:r>
-      <w:r>
-        <w:rPr>
-          <w:rFonts w:ascii="Times New Roman" w:hAnsi="Times New Roman" w:cs="Times New Roman"/>
-          <w:sz w:val="24"/>
-          <w:szCs w:val="24"/>
-        </w:rPr>
-        <w:t xml:space="preserve"> </w:t>
-      </w:r>
-      <w:r>
-        <w:rPr>
-          <w:rFonts w:ascii="Times New Roman" w:hAnsi="Times New Roman" w:cs="Times New Roman"/>
           <w:i/>
-          <w:sz w:val="24"/>
-          <w:szCs w:val="24"/>
-          <w:lang w:val="en-ID"/>
-        </w:rPr>
-        <w:t>Perfect</w:t>
-      </w:r>
-      <w:r>
-        <w:rPr>
-          <w:rFonts w:ascii="Times New Roman" w:hAnsi="Times New Roman" w:cs="Times New Roman"/>
-          <w:sz w:val="24"/>
-          <w:szCs w:val="24"/>
-        </w:rPr>
-        <w:t xml:space="preserve"> </w:t>
-      </w:r>
-      <w:r>
-        <w:rPr>
-          <w:rFonts w:ascii="Times New Roman" w:hAnsi="Times New Roman" w:cs="Times New Roman"/>
-          <w:sz w:val="24"/>
-          <w:szCs w:val="24"/>
-          <w:lang w:val="en-ID"/>
-        </w:rPr>
-        <w:t xml:space="preserve">dan 4 - </w:t>
-      </w:r>
-      <w:r>
-        <w:rPr>
-          <w:rFonts w:ascii="Times New Roman" w:hAnsi="Times New Roman" w:cs="Times New Roman"/>
-          <w:i/>
-          <w:sz w:val="24"/>
-          <w:szCs w:val="24"/>
-          <w:lang w:val="en-ID"/>
-        </w:rPr>
-        <w:t>Perfect</w:t>
-      </w:r>
-      <w:r>
-        <w:rPr>
-          <w:rFonts w:ascii="Times New Roman" w:hAnsi="Times New Roman" w:cs="Times New Roman"/>
-          <w:sz w:val="24"/>
-          <w:szCs w:val="24"/>
-        </w:rPr>
-        <w:t xml:space="preserve"> [skripsi]. </w:t>
-      </w:r>
-      <w:r>
-        <w:rPr>
-          <w:rFonts w:ascii="Times New Roman" w:hAnsi="Times New Roman" w:cs="Times New Roman"/>
-          <w:sz w:val="24"/>
-          <w:szCs w:val="24"/>
-          <w:lang w:val="en-ID"/>
-        </w:rPr>
-        <w:t>Lampung</w:t>
-      </w:r>
-      <w:r>
-        <w:rPr>
-          <w:rFonts w:ascii="Times New Roman" w:hAnsi="Times New Roman" w:cs="Times New Roman"/>
-          <w:sz w:val="24"/>
-          <w:szCs w:val="24"/>
-        </w:rPr>
-        <w:t xml:space="preserve"> (ID): </w:t>
-      </w:r>
-      <w:r>
-        <w:rPr>
-          <w:rFonts w:ascii="Times New Roman" w:hAnsi="Times New Roman" w:cs="Times New Roman"/>
-          <w:sz w:val="24"/>
-          <w:szCs w:val="24"/>
-        </w:rPr>
-        <w:t>UNIVERSITAS LAMPUNG BANDAR LAMPUNG 2020</w:t>
-      </w:r>
-      <w:r>
-        <w:rPr>
-          <w:rFonts w:ascii="Times New Roman" w:hAnsi="Times New Roman" w:cs="Times New Roman"/>
-          <w:sz w:val="24"/>
-          <w:szCs w:val="24"/>
-        </w:rPr>
-        <w:t>.</w:t>
+          <w:iCs/>
+          <w:noProof/>
+          <w:sz w:val="24"/>
+          <w:szCs w:val="24"/>
+        </w:rPr>
+        <w:t>08</w:t>
+      </w:r>
+      <w:r>
+        <w:rPr>
+          <w:rFonts w:ascii="Times New Roman" w:hAnsi="Times New Roman" w:cs="Times New Roman"/>
+          <w:noProof/>
+          <w:sz w:val="24"/>
+          <w:szCs w:val="24"/>
+        </w:rPr>
+        <w:t>(02), 180–192. https://doi.org/10.4236/am.2017.82015</w:t>
       </w:r>
     </w:p>
     <w:p>
@@ -37926,7 +38023,7 @@
           <w:sz w:val="24"/>
           <w:szCs w:val="24"/>
         </w:rPr>
-        <w:t xml:space="preserve">Ferreira, J. W. P. (2017). The Pattern of Prime Numbers. </w:t>
+        <w:t xml:space="preserve">Firmansyah, F. F. (2015). </w:t>
       </w:r>
       <w:r>
         <w:rPr>
@@ -37937,7 +38034,7 @@
           <w:sz w:val="24"/>
           <w:szCs w:val="24"/>
         </w:rPr>
-        <w:t>Applied Mathematics</w:t>
+        <w:t>Kajian matematis dan penggunaan bilangan prima pada algoritma kriptografi RSA (Rivest, Shamir, dan Adleman) dan algoritma kriptografi Elgamal [skripsi]</w:t>
       </w:r>
       <w:r>
         <w:rPr>
@@ -37946,27 +38043,7 @@
           <w:sz w:val="24"/>
           <w:szCs w:val="24"/>
         </w:rPr>
-        <w:t xml:space="preserve">, </w:t>
-      </w:r>
-      <w:r>
-        <w:rPr>
-          <w:rFonts w:ascii="Times New Roman" w:hAnsi="Times New Roman" w:cs="Times New Roman"/>
-          <w:i/>
-          <w:iCs/>
-          <w:noProof/>
-          <w:sz w:val="24"/>
-          <w:szCs w:val="24"/>
-        </w:rPr>
-        <w:t>08</w:t>
-      </w:r>
-      <w:r>
-        <w:rPr>
-          <w:rFonts w:ascii="Times New Roman" w:hAnsi="Times New Roman" w:cs="Times New Roman"/>
-          <w:noProof/>
-          <w:sz w:val="24"/>
-          <w:szCs w:val="24"/>
-        </w:rPr>
-        <w:t>(02), 180–192. https://doi.org/10.4236/am.2017.82015</w:t>
+        <w:t>.</w:t>
       </w:r>
     </w:p>
     <w:p>
@@ -37979,57 +38056,59 @@
         <w:ind w:left="480" w:hanging="480"/>
         <w:rPr>
           <w:rFonts w:ascii="Times New Roman" w:hAnsi="Times New Roman" w:cs="Times New Roman"/>
-          <w:sz w:val="24"/>
-          <w:szCs w:val="24"/>
-        </w:rPr>
-      </w:pPr>
-      <w:r>
-        <w:rPr>
-          <w:rFonts w:ascii="Times New Roman" w:hAnsi="Times New Roman" w:cs="Times New Roman"/>
-          <w:sz w:val="24"/>
-          <w:szCs w:val="24"/>
-        </w:rPr>
-        <w:t>Firmansyah, F. F</w:t>
-      </w:r>
-      <w:r>
-        <w:rPr>
-          <w:rFonts w:ascii="Times New Roman" w:hAnsi="Times New Roman" w:cs="Times New Roman"/>
-          <w:sz w:val="24"/>
-          <w:szCs w:val="24"/>
-        </w:rPr>
-        <w:t>. 201</w:t>
-      </w:r>
-      <w:r>
-        <w:rPr>
-          <w:rFonts w:ascii="Times New Roman" w:hAnsi="Times New Roman" w:cs="Times New Roman"/>
-          <w:sz w:val="24"/>
-          <w:szCs w:val="24"/>
-        </w:rPr>
-        <w:t>5</w:t>
-      </w:r>
-      <w:r>
-        <w:rPr>
-          <w:rFonts w:ascii="Times New Roman" w:hAnsi="Times New Roman" w:cs="Times New Roman"/>
-          <w:sz w:val="24"/>
-          <w:szCs w:val="24"/>
-        </w:rPr>
-        <w:t xml:space="preserve">. Kajian matematis dan penggunaan bilangan prima pada algoritma kriptografi RSA (Rivest, Shamir, dan Adleman) dan algoritma kriptografi Elgamal [skripsi]. </w:t>
-      </w:r>
-      <w:r>
-        <w:rPr>
-          <w:rFonts w:ascii="Times New Roman" w:hAnsi="Times New Roman" w:cs="Times New Roman"/>
-          <w:sz w:val="24"/>
-          <w:szCs w:val="24"/>
-        </w:rPr>
-        <w:t>Malang</w:t>
-      </w:r>
-      <w:r>
-        <w:rPr>
-          <w:rFonts w:ascii="Times New Roman" w:hAnsi="Times New Roman" w:cs="Times New Roman"/>
-          <w:sz w:val="24"/>
-          <w:szCs w:val="24"/>
-        </w:rPr>
-        <w:t xml:space="preserve"> (ID): Universitas Islam Negeri Maulana Malik Ibrahuim Malang.</w:t>
+          <w:noProof/>
+          <w:sz w:val="24"/>
+          <w:szCs w:val="24"/>
+        </w:rPr>
+      </w:pPr>
+      <w:r>
+        <w:rPr>
+          <w:rFonts w:ascii="Times New Roman" w:hAnsi="Times New Roman" w:cs="Times New Roman"/>
+          <w:noProof/>
+          <w:sz w:val="24"/>
+          <w:szCs w:val="24"/>
+        </w:rPr>
+        <w:t xml:space="preserve">Harahap, M. K. (2019). </w:t>
+      </w:r>
+      <w:r>
+        <w:rPr>
+          <w:rFonts w:ascii="Times New Roman" w:hAnsi="Times New Roman" w:cs="Times New Roman"/>
+          <w:i/>
+          <w:iCs/>
+          <w:noProof/>
+          <w:sz w:val="24"/>
+          <w:szCs w:val="24"/>
+        </w:rPr>
+        <w:t>Membangkitkan Bilangan Prima Marsenne dengan metode Bilangan Prima Probabilistik Solovay – Strassen</w:t>
+      </w:r>
+      <w:r>
+        <w:rPr>
+          <w:rFonts w:ascii="Times New Roman" w:hAnsi="Times New Roman" w:cs="Times New Roman"/>
+          <w:noProof/>
+          <w:sz w:val="24"/>
+          <w:szCs w:val="24"/>
+        </w:rPr>
+        <w:t xml:space="preserve">. </w:t>
+      </w:r>
+      <w:r>
+        <w:rPr>
+          <w:rFonts w:ascii="Times New Roman" w:hAnsi="Times New Roman" w:cs="Times New Roman"/>
+          <w:i/>
+          <w:iCs/>
+          <w:noProof/>
+          <w:sz w:val="24"/>
+          <w:szCs w:val="24"/>
+        </w:rPr>
+        <w:t>1</w:t>
+      </w:r>
+      <w:r>
+        <w:rPr>
+          <w:rFonts w:ascii="Times New Roman" w:hAnsi="Times New Roman" w:cs="Times New Roman"/>
+          <w:noProof/>
+          <w:sz w:val="24"/>
+          <w:szCs w:val="24"/>
+        </w:rPr>
+        <w:t>(Oktober).</w:t>
       </w:r>
     </w:p>
     <w:p>
@@ -38054,7 +38133,7 @@
           <w:sz w:val="24"/>
           <w:szCs w:val="24"/>
         </w:rPr>
-        <w:t xml:space="preserve">Harahap, M. K. (2019). </w:t>
+        <w:t xml:space="preserve">Kumari, J., Singh, S., &amp; Saxena, A. (2015). </w:t>
       </w:r>
       <w:r>
         <w:rPr>
@@ -38065,7 +38144,7 @@
           <w:sz w:val="24"/>
           <w:szCs w:val="24"/>
         </w:rPr>
-        <w:t>Membangkitkan Bilangan Prima Marsenne dengan metode Bilangan Prima Probabilistik Solovay – Strassen</w:t>
+        <w:t>An Exception Monitoring Using Java</w:t>
       </w:r>
       <w:r>
         <w:rPr>
@@ -38085,7 +38164,7 @@
           <w:sz w:val="24"/>
           <w:szCs w:val="24"/>
         </w:rPr>
-        <w:t>1</w:t>
+        <w:t>3</w:t>
       </w:r>
       <w:r>
         <w:rPr>
@@ -38094,7 +38173,7 @@
           <w:sz w:val="24"/>
           <w:szCs w:val="24"/>
         </w:rPr>
-        <w:t>(Oktober).</w:t>
+        <w:t>(2), 12–18.</w:t>
       </w:r>
     </w:p>
     <w:p>
@@ -38119,7 +38198,7 @@
           <w:sz w:val="24"/>
           <w:szCs w:val="24"/>
         </w:rPr>
-        <w:t xml:space="preserve">Kumari, J., Singh, S., &amp; Saxena, A. (2015). </w:t>
+        <w:t xml:space="preserve">Kvålseth, T. O. (2016). On the measurement of randomness (uncertainty): A more informative entropy. </w:t>
       </w:r>
       <w:r>
         <w:rPr>
@@ -38130,7 +38209,7 @@
           <w:sz w:val="24"/>
           <w:szCs w:val="24"/>
         </w:rPr>
-        <w:t>An Exception Monitoring Using Java</w:t>
+        <w:t>Entropy</w:t>
       </w:r>
       <w:r>
         <w:rPr>
@@ -38139,7 +38218,7 @@
           <w:sz w:val="24"/>
           <w:szCs w:val="24"/>
         </w:rPr>
-        <w:t xml:space="preserve">. </w:t>
+        <w:t xml:space="preserve">, </w:t>
       </w:r>
       <w:r>
         <w:rPr>
@@ -38150,7 +38229,7 @@
           <w:sz w:val="24"/>
           <w:szCs w:val="24"/>
         </w:rPr>
-        <w:t>3</w:t>
+        <w:t>18</w:t>
       </w:r>
       <w:r>
         <w:rPr>
@@ -38159,7 +38238,7 @@
           <w:sz w:val="24"/>
           <w:szCs w:val="24"/>
         </w:rPr>
-        <w:t>(2), 12–18.</w:t>
+        <w:t>(5), 1–15. https://doi.org/10.3390/e18050159</w:t>
       </w:r>
     </w:p>
     <w:p>
@@ -38371,6 +38450,71 @@
           <w:szCs w:val="24"/>
         </w:rPr>
         <w:t>. (n.d.). Diambil 15 Agustus 2020, dari https://www.geeksforgeeks.org/prime-numbers/?ref=lbp</w:t>
+      </w:r>
+    </w:p>
+    <w:p>
+      <w:pPr>
+        <w:widowControl w:val="0"/>
+        <w:autoSpaceDE w:val="0"/>
+        <w:autoSpaceDN w:val="0"/>
+        <w:adjustRightInd w:val="0"/>
+        <w:spacing w:line="480" w:lineRule="auto"/>
+        <w:ind w:left="480" w:hanging="480"/>
+        <w:rPr>
+          <w:rFonts w:ascii="Times New Roman" w:hAnsi="Times New Roman" w:cs="Times New Roman"/>
+          <w:noProof/>
+          <w:sz w:val="24"/>
+          <w:szCs w:val="24"/>
+        </w:rPr>
+      </w:pPr>
+      <w:r>
+        <w:rPr>
+          <w:rFonts w:ascii="Times New Roman" w:hAnsi="Times New Roman" w:cs="Times New Roman"/>
+          <w:noProof/>
+          <w:sz w:val="24"/>
+          <w:szCs w:val="24"/>
+        </w:rPr>
+        <w:t xml:space="preserve">Rihartanto, R., Ningsih, R. K., Gaffar, A. F. O., &amp; Utomo, D. S. B. (2020). Implementation of vigenere cipher 128 and square rotation in securing text messages. </w:t>
+      </w:r>
+      <w:r>
+        <w:rPr>
+          <w:rFonts w:ascii="Times New Roman" w:hAnsi="Times New Roman" w:cs="Times New Roman"/>
+          <w:i/>
+          <w:iCs/>
+          <w:noProof/>
+          <w:sz w:val="24"/>
+          <w:szCs w:val="24"/>
+        </w:rPr>
+        <w:t>Jurnal Teknologi dan Sistem Komputer</w:t>
+      </w:r>
+      <w:r>
+        <w:rPr>
+          <w:rFonts w:ascii="Times New Roman" w:hAnsi="Times New Roman" w:cs="Times New Roman"/>
+          <w:noProof/>
+          <w:sz w:val="24"/>
+          <w:szCs w:val="24"/>
+        </w:rPr>
+        <w:t xml:space="preserve">, </w:t>
+      </w:r>
+      <w:r>
+        <w:rPr>
+          <w:rFonts w:ascii="Times New Roman" w:hAnsi="Times New Roman" w:cs="Times New Roman"/>
+          <w:i/>
+          <w:iCs/>
+          <w:noProof/>
+          <w:sz w:val="24"/>
+          <w:szCs w:val="24"/>
+        </w:rPr>
+        <w:t>8</w:t>
+      </w:r>
+      <w:r>
+        <w:rPr>
+          <w:rFonts w:ascii="Times New Roman" w:hAnsi="Times New Roman" w:cs="Times New Roman"/>
+          <w:noProof/>
+          <w:sz w:val="24"/>
+          <w:szCs w:val="24"/>
+        </w:rPr>
+        <w:t>(3), 201–209. https://doi.org/10.14710/jtsiskom.2020.13476</w:t>
       </w:r>
     </w:p>
     <w:p>
@@ -38895,7 +39039,7 @@
           <w:rPr>
             <w:noProof/>
           </w:rPr>
-          <w:t>25</w:t>
+          <w:t>38</w:t>
         </w:r>
         <w:r>
           <w:rPr>
@@ -38913,6 +39057,59 @@
       <w:rPr>
         <w:lang w:val="en-ID"/>
       </w:rPr>
+    </w:pPr>
+  </w:p>
+</w:ftr>
+</file>
+
+<file path=word/footer2.xml><?xml version="1.0" encoding="utf-8"?>
+<w:ftr xmlns:wpc="http://schemas.microsoft.com/office/word/2010/wordprocessingCanvas" xmlns:mc="http://schemas.openxmlformats.org/markup-compatibility/2006" xmlns:o="urn:schemas-microsoft-com:office:office" xmlns:r="http://schemas.openxmlformats.org/officeDocument/2006/relationships" xmlns:m="http://schemas.openxmlformats.org/officeDocument/2006/math" xmlns:v="urn:schemas-microsoft-com:vml" xmlns:wp14="http://schemas.microsoft.com/office/word/2010/wordprocessingDrawing" xmlns:wp="http://schemas.openxmlformats.org/drawingml/2006/wordprocessingDrawing" xmlns:w10="urn:schemas-microsoft-com:office:word" xmlns:w="http://schemas.openxmlformats.org/wordprocessingml/2006/main" xmlns:w14="http://schemas.microsoft.com/office/word/2010/wordml" xmlns:w15="http://schemas.microsoft.com/office/word/2012/wordml" xmlns:wpg="http://schemas.microsoft.com/office/word/2010/wordprocessingGroup" xmlns:wpi="http://schemas.microsoft.com/office/word/2010/wordprocessingInk" xmlns:wne="http://schemas.microsoft.com/office/word/2006/wordml" xmlns:wps="http://schemas.microsoft.com/office/word/2010/wordprocessingShape" mc:Ignorable="w14 w15 wp14">
+  <w:sdt>
+    <w:sdtPr>
+      <w:id w:val="-1259444038"/>
+      <w:docPartObj>
+        <w:docPartGallery w:val="Page Numbers (Bottom of Page)"/>
+        <w:docPartUnique/>
+      </w:docPartObj>
+    </w:sdtPr>
+    <w:sdtEndPr>
+      <w:rPr>
+        <w:noProof/>
+      </w:rPr>
+    </w:sdtEndPr>
+    <w:sdtContent>
+      <w:p>
+        <w:pPr>
+          <w:pStyle w:val="Footer"/>
+          <w:jc w:val="center"/>
+        </w:pPr>
+        <w:r>
+          <w:fldChar w:fldCharType="begin"/>
+        </w:r>
+        <w:r>
+          <w:instrText xml:space="preserve"> PAGE   \* MERGEFORMAT </w:instrText>
+        </w:r>
+        <w:r>
+          <w:fldChar w:fldCharType="separate"/>
+        </w:r>
+        <w:r>
+          <w:rPr>
+            <w:noProof/>
+          </w:rPr>
+          <w:t>1</w:t>
+        </w:r>
+        <w:r>
+          <w:rPr>
+            <w:noProof/>
+          </w:rPr>
+          <w:fldChar w:fldCharType="end"/>
+        </w:r>
+      </w:p>
+    </w:sdtContent>
+  </w:sdt>
+  <w:p>
+    <w:pPr>
+      <w:pStyle w:val="Footer"/>
     </w:pPr>
   </w:p>
 </w:ftr>
@@ -44776,11 +44973,11 @@
           <c:showPercent val="0"/>
           <c:showBubbleSize val="0"/>
         </c:dLbls>
-        <c:axId val="1382819184"/>
-        <c:axId val="1382820816"/>
+        <c:axId val="656773616"/>
+        <c:axId val="656774704"/>
       </c:scatterChart>
       <c:valAx>
-        <c:axId val="1382819184"/>
+        <c:axId val="656773616"/>
         <c:scaling>
           <c:orientation val="minMax"/>
         </c:scaling>
@@ -44836,12 +45033,12 @@
             <a:endParaRPr lang="en-US"/>
           </a:p>
         </c:txPr>
-        <c:crossAx val="1382820816"/>
+        <c:crossAx val="656774704"/>
         <c:crosses val="autoZero"/>
         <c:crossBetween val="midCat"/>
       </c:valAx>
       <c:valAx>
-        <c:axId val="1382820816"/>
+        <c:axId val="656774704"/>
         <c:scaling>
           <c:orientation val="minMax"/>
         </c:scaling>
@@ -44898,7 +45095,7 @@
             <a:endParaRPr lang="en-US"/>
           </a:p>
         </c:txPr>
-        <c:crossAx val="1382819184"/>
+        <c:crossAx val="656773616"/>
         <c:crosses val="autoZero"/>
         <c:crossBetween val="midCat"/>
       </c:valAx>
@@ -45501,6 +45698,596 @@
 </cs:chartStyle>
 </file>
 
+<file path=word/glossary/document.xml><?xml version="1.0" encoding="utf-8"?>
+<w:glossaryDocument xmlns:wpc="http://schemas.microsoft.com/office/word/2010/wordprocessingCanvas" xmlns:mc="http://schemas.openxmlformats.org/markup-compatibility/2006" xmlns:o="urn:schemas-microsoft-com:office:office" xmlns:r="http://schemas.openxmlformats.org/officeDocument/2006/relationships" xmlns:m="http://schemas.openxmlformats.org/officeDocument/2006/math" xmlns:v="urn:schemas-microsoft-com:vml" xmlns:wp14="http://schemas.microsoft.com/office/word/2010/wordprocessingDrawing" xmlns:wp="http://schemas.openxmlformats.org/drawingml/2006/wordprocessingDrawing" xmlns:w10="urn:schemas-microsoft-com:office:word" xmlns:w="http://schemas.openxmlformats.org/wordprocessingml/2006/main" xmlns:w14="http://schemas.microsoft.com/office/word/2010/wordml" xmlns:w15="http://schemas.microsoft.com/office/word/2012/wordml" xmlns:wpg="http://schemas.microsoft.com/office/word/2010/wordprocessingGroup" xmlns:wpi="http://schemas.microsoft.com/office/word/2010/wordprocessingInk" xmlns:wne="http://schemas.microsoft.com/office/word/2006/wordml" xmlns:wps="http://schemas.microsoft.com/office/word/2010/wordprocessingShape" mc:Ignorable="w14 w15 wp14"/>
+</file>
+
+<file path=word/glossary/fontTable.xml><?xml version="1.0" encoding="utf-8"?>
+<w:fonts xmlns:mc="http://schemas.openxmlformats.org/markup-compatibility/2006" xmlns:r="http://schemas.openxmlformats.org/officeDocument/2006/relationships" xmlns:w="http://schemas.openxmlformats.org/wordprocessingml/2006/main" xmlns:w14="http://schemas.microsoft.com/office/word/2010/wordml" xmlns:w15="http://schemas.microsoft.com/office/word/2012/wordml" mc:Ignorable="w14 w15">
+  <w:font w:name="Times New Roman">
+    <w:panose1 w:val="02020603050405020304"/>
+    <w:charset w:val="00"/>
+    <w:family w:val="roman"/>
+    <w:pitch w:val="variable"/>
+    <w:sig w:usb0="E0002EFF" w:usb1="C000785B" w:usb2="00000009" w:usb3="00000000" w:csb0="000001FF" w:csb1="00000000"/>
+  </w:font>
+  <w:font w:name="Arial">
+    <w:panose1 w:val="020B0604020202020204"/>
+    <w:charset w:val="00"/>
+    <w:family w:val="swiss"/>
+    <w:pitch w:val="variable"/>
+    <w:sig w:usb0="E0002EFF" w:usb1="C000785B" w:usb2="00000009" w:usb3="00000000" w:csb0="000001FF" w:csb1="00000000"/>
+  </w:font>
+  <w:font w:name="Cambria">
+    <w:panose1 w:val="02040503050406030204"/>
+    <w:charset w:val="00"/>
+    <w:family w:val="roman"/>
+    <w:pitch w:val="variable"/>
+    <w:sig w:usb0="E00006FF" w:usb1="420024FF" w:usb2="02000000" w:usb3="00000000" w:csb0="0000019F" w:csb1="00000000"/>
+  </w:font>
+  <w:font w:name="Times-Bold">
+    <w:altName w:val="Times New Roman"/>
+    <w:panose1 w:val="00000000000000000000"/>
+    <w:charset w:val="00"/>
+    <w:family w:val="roman"/>
+    <w:notTrueType/>
+    <w:pitch w:val="default"/>
+  </w:font>
+  <w:font w:name="Courier New">
+    <w:panose1 w:val="02070309020205020404"/>
+    <w:charset w:val="00"/>
+    <w:family w:val="modern"/>
+    <w:pitch w:val="fixed"/>
+    <w:sig w:usb0="E0002EFF" w:usb1="C0007843" w:usb2="00000009" w:usb3="00000000" w:csb0="000001FF" w:csb1="00000000"/>
+  </w:font>
+  <w:font w:name="Wingdings">
+    <w:panose1 w:val="05000000000000000000"/>
+    <w:charset w:val="02"/>
+    <w:family w:val="auto"/>
+    <w:pitch w:val="variable"/>
+    <w:sig w:usb0="00000000" w:usb1="10000000" w:usb2="00000000" w:usb3="00000000" w:csb0="80000000" w:csb1="00000000"/>
+  </w:font>
+  <w:font w:name="Symbol">
+    <w:panose1 w:val="05050102010706020507"/>
+    <w:charset w:val="02"/>
+    <w:family w:val="roman"/>
+    <w:pitch w:val="variable"/>
+    <w:sig w:usb0="00000000" w:usb1="10000000" w:usb2="00000000" w:usb3="00000000" w:csb0="80000000" w:csb1="00000000"/>
+  </w:font>
+  <w:font w:name="Times-Roman">
+    <w:altName w:val="Times New Roman"/>
+    <w:panose1 w:val="00000000000000000000"/>
+    <w:charset w:val="00"/>
+    <w:family w:val="roman"/>
+    <w:notTrueType/>
+    <w:pitch w:val="default"/>
+  </w:font>
+  <w:font w:name="Times-Italic">
+    <w:altName w:val="Times New Roman"/>
+    <w:panose1 w:val="00000000000000000000"/>
+    <w:charset w:val="00"/>
+    <w:family w:val="roman"/>
+    <w:notTrueType/>
+    <w:pitch w:val="default"/>
+  </w:font>
+  <w:font w:name="Calibri">
+    <w:panose1 w:val="020F0502020204030204"/>
+    <w:charset w:val="00"/>
+    <w:family w:val="swiss"/>
+    <w:pitch w:val="variable"/>
+    <w:sig w:usb0="E0002EFF" w:usb1="C000247B" w:usb2="00000009" w:usb3="00000000" w:csb0="000001FF" w:csb1="00000000"/>
+  </w:font>
+  <w:font w:name="Segoe UI">
+    <w:panose1 w:val="020B0502040204020203"/>
+    <w:charset w:val="00"/>
+    <w:family w:val="swiss"/>
+    <w:pitch w:val="variable"/>
+    <w:sig w:usb0="E4002EFF" w:usb1="C000E47F" w:usb2="00000009" w:usb3="00000000" w:csb0="000001FF" w:csb1="00000000"/>
+  </w:font>
+  <w:font w:name="SimSun">
+    <w:altName w:val="宋体"/>
+    <w:panose1 w:val="02010600030101010101"/>
+    <w:charset w:val="86"/>
+    <w:family w:val="auto"/>
+    <w:pitch w:val="variable"/>
+    <w:sig w:usb0="00000003" w:usb1="288F0000" w:usb2="00000016" w:usb3="00000000" w:csb0="00040001" w:csb1="00000000"/>
+  </w:font>
+  <w:font w:name="Cambria Math">
+    <w:panose1 w:val="02040503050406030204"/>
+    <w:charset w:val="00"/>
+    <w:family w:val="roman"/>
+    <w:pitch w:val="variable"/>
+    <w:sig w:usb0="E00006FF" w:usb1="420024FF" w:usb2="02000000" w:usb3="00000000" w:csb0="0000019F" w:csb1="00000000"/>
+  </w:font>
+  <w:font w:name="Calibri Light">
+    <w:panose1 w:val="020F0302020204030204"/>
+    <w:charset w:val="00"/>
+    <w:family w:val="swiss"/>
+    <w:pitch w:val="variable"/>
+    <w:sig w:usb0="E0002AFF" w:usb1="C000247B" w:usb2="00000009" w:usb3="00000000" w:csb0="000001FF" w:csb1="00000000"/>
+  </w:font>
+</w:fonts>
+</file>
+
+<file path=word/glossary/settings.xml><?xml version="1.0" encoding="utf-8"?>
+<w:settings xmlns:mc="http://schemas.openxmlformats.org/markup-compatibility/2006" xmlns:o="urn:schemas-microsoft-com:office:office" xmlns:r="http://schemas.openxmlformats.org/officeDocument/2006/relationships" xmlns:m="http://schemas.openxmlformats.org/officeDocument/2006/math" xmlns:v="urn:schemas-microsoft-com:vml" xmlns:w10="urn:schemas-microsoft-com:office:word" xmlns:w="http://schemas.openxmlformats.org/wordprocessingml/2006/main" xmlns:w14="http://schemas.microsoft.com/office/word/2010/wordml" xmlns:w15="http://schemas.microsoft.com/office/word/2012/wordml" xmlns:sl="http://schemas.openxmlformats.org/schemaLibrary/2006/main" mc:Ignorable="w14 w15">
+  <w:view w:val="normal"/>
+  <w:defaultTabStop w:val="720"/>
+  <w:characterSpacingControl w:val="doNotCompress"/>
+  <w:compat>
+    <w:useFELayout/>
+    <w:compatSetting w:name="compatibilityMode" w:uri="http://schemas.microsoft.com/office/word" w:val="15"/>
+    <w:compatSetting w:name="overrideTableStyleFontSizeAndJustification" w:uri="http://schemas.microsoft.com/office/word" w:val="1"/>
+    <w:compatSetting w:name="enableOpenTypeFeatures" w:uri="http://schemas.microsoft.com/office/word" w:val="1"/>
+    <w:compatSetting w:name="doNotFlipMirrorIndents" w:uri="http://schemas.microsoft.com/office/word" w:val="1"/>
+    <w:compatSetting w:name="differentiateMultirowTableHeaders" w:uri="http://schemas.microsoft.com/office/word" w:val="1"/>
+  </w:compat>
+  <w:rsids>
+    <w:rsidRoot w:val="000D68EF"/>
+    <w:rsid w:val="000D68EF"/>
+  </w:rsids>
+  <m:mathPr>
+    <m:mathFont m:val="Cambria Math"/>
+    <m:brkBin m:val="before"/>
+    <m:brkBinSub m:val="--"/>
+    <m:smallFrac m:val="0"/>
+    <m:dispDef/>
+    <m:lMargin m:val="0"/>
+    <m:rMargin m:val="0"/>
+    <m:defJc m:val="centerGroup"/>
+    <m:wrapIndent m:val="1440"/>
+    <m:intLim m:val="subSup"/>
+    <m:naryLim m:val="undOvr"/>
+  </m:mathPr>
+  <w:themeFontLang w:val="en-US"/>
+  <w:clrSchemeMapping w:bg1="light1" w:t1="dark1" w:bg2="light2" w:t2="dark2" w:accent1="accent1" w:accent2="accent2" w:accent3="accent3" w:accent4="accent4" w:accent5="accent5" w:accent6="accent6" w:hyperlink="hyperlink" w:followedHyperlink="followedHyperlink"/>
+  <w:decimalSymbol w:val=","/>
+  <w:listSeparator w:val=";"/>
+  <w15:chartTrackingRefBased/>
+</w:settings>
+</file>
+
+<file path=word/glossary/styles.xml><?xml version="1.0" encoding="utf-8"?>
+<w:styles xmlns:mc="http://schemas.openxmlformats.org/markup-compatibility/2006" xmlns:r="http://schemas.openxmlformats.org/officeDocument/2006/relationships" xmlns:w="http://schemas.openxmlformats.org/wordprocessingml/2006/main" xmlns:w14="http://schemas.microsoft.com/office/word/2010/wordml" xmlns:w15="http://schemas.microsoft.com/office/word/2012/wordml" mc:Ignorable="w14 w15">
+  <w:docDefaults>
+    <w:rPrDefault>
+      <w:rPr>
+        <w:rFonts w:asciiTheme="minorHAnsi" w:eastAsiaTheme="minorEastAsia" w:hAnsiTheme="minorHAnsi" w:cstheme="minorBidi"/>
+        <w:sz w:val="22"/>
+        <w:szCs w:val="22"/>
+        <w:lang w:val="en-US" w:eastAsia="en-US" w:bidi="ar-SA"/>
+      </w:rPr>
+    </w:rPrDefault>
+    <w:pPrDefault>
+      <w:pPr>
+        <w:spacing w:after="160" w:line="259" w:lineRule="auto"/>
+      </w:pPr>
+    </w:pPrDefault>
+  </w:docDefaults>
+  <w:latentStyles w:defLockedState="0" w:defUIPriority="99" w:defSemiHidden="0" w:defUnhideWhenUsed="0" w:defQFormat="0" w:count="371">
+    <w:lsdException w:name="Normal" w:uiPriority="0" w:qFormat="1"/>
+    <w:lsdException w:name="heading 1" w:uiPriority="9" w:qFormat="1"/>
+    <w:lsdException w:name="heading 2" w:semiHidden="1" w:uiPriority="9" w:unhideWhenUsed="1" w:qFormat="1"/>
+    <w:lsdException w:name="heading 3" w:semiHidden="1" w:uiPriority="9" w:unhideWhenUsed="1" w:qFormat="1"/>
+    <w:lsdException w:name="heading 4" w:semiHidden="1" w:uiPriority="9" w:unhideWhenUsed="1" w:qFormat="1"/>
+    <w:lsdException w:name="heading 5" w:semiHidden="1" w:uiPriority="9" w:unhideWhenUsed="1" w:qFormat="1"/>
+    <w:lsdException w:name="heading 6" w:semiHidden="1" w:uiPriority="9" w:unhideWhenUsed="1" w:qFormat="1"/>
+    <w:lsdException w:name="heading 7" w:semiHidden="1" w:uiPriority="9" w:unhideWhenUsed="1" w:qFormat="1"/>
+    <w:lsdException w:name="heading 8" w:semiHidden="1" w:uiPriority="9" w:unhideWhenUsed="1" w:qFormat="1"/>
+    <w:lsdException w:name="heading 9" w:semiHidden="1" w:uiPriority="9" w:unhideWhenUsed="1" w:qFormat="1"/>
+    <w:lsdException w:name="index 1" w:semiHidden="1" w:unhideWhenUsed="1"/>
+    <w:lsdException w:name="index 2" w:semiHidden="1" w:unhideWhenUsed="1"/>
+    <w:lsdException w:name="index 3" w:semiHidden="1" w:unhideWhenUsed="1"/>
+    <w:lsdException w:name="index 4" w:semiHidden="1" w:unhideWhenUsed="1"/>
+    <w:lsdException w:name="index 5" w:semiHidden="1" w:unhideWhenUsed="1"/>
+    <w:lsdException w:name="index 6" w:semiHidden="1" w:unhideWhenUsed="1"/>
+    <w:lsdException w:name="index 7" w:semiHidden="1" w:unhideWhenUsed="1"/>
+    <w:lsdException w:name="index 8" w:semiHidden="1" w:unhideWhenUsed="1"/>
+    <w:lsdException w:name="index 9" w:semiHidden="1" w:unhideWhenUsed="1"/>
+    <w:lsdException w:name="toc 1" w:semiHidden="1" w:uiPriority="39" w:unhideWhenUsed="1"/>
+    <w:lsdException w:name="toc 2" w:semiHidden="1" w:uiPriority="39" w:unhideWhenUsed="1"/>
+    <w:lsdException w:name="toc 3" w:semiHidden="1" w:uiPriority="39" w:unhideWhenUsed="1"/>
+    <w:lsdException w:name="toc 4" w:semiHidden="1" w:uiPriority="39" w:unhideWhenUsed="1"/>
+    <w:lsdException w:name="toc 5" w:semiHidden="1" w:uiPriority="39" w:unhideWhenUsed="1"/>
+    <w:lsdException w:name="toc 6" w:semiHidden="1" w:uiPriority="39" w:unhideWhenUsed="1"/>
+    <w:lsdException w:name="toc 7" w:semiHidden="1" w:uiPriority="39" w:unhideWhenUsed="1"/>
+    <w:lsdException w:name="toc 8" w:semiHidden="1" w:uiPriority="39" w:unhideWhenUsed="1"/>
+    <w:lsdException w:name="toc 9" w:semiHidden="1" w:uiPriority="39" w:unhideWhenUsed="1"/>
+    <w:lsdException w:name="Normal Indent" w:semiHidden="1" w:unhideWhenUsed="1"/>
+    <w:lsdException w:name="footnote text" w:semiHidden="1" w:unhideWhenUsed="1"/>
+    <w:lsdException w:name="annotation text" w:semiHidden="1" w:unhideWhenUsed="1"/>
+    <w:lsdException w:name="header" w:semiHidden="1" w:unhideWhenUsed="1"/>
+    <w:lsdException w:name="footer" w:semiHidden="1" w:unhideWhenUsed="1"/>
+    <w:lsdException w:name="index heading" w:semiHidden="1" w:unhideWhenUsed="1"/>
+    <w:lsdException w:name="caption" w:semiHidden="1" w:uiPriority="35" w:unhideWhenUsed="1" w:qFormat="1"/>
+    <w:lsdException w:name="table of figures" w:semiHidden="1" w:unhideWhenUsed="1"/>
+    <w:lsdException w:name="envelope address" w:semiHidden="1" w:unhideWhenUsed="1"/>
+    <w:lsdException w:name="envelope return" w:semiHidden="1" w:unhideWhenUsed="1"/>
+    <w:lsdException w:name="footnote reference" w:semiHidden="1" w:unhideWhenUsed="1"/>
+    <w:lsdException w:name="annotation reference" w:semiHidden="1" w:unhideWhenUsed="1"/>
+    <w:lsdException w:name="line number" w:semiHidden="1" w:unhideWhenUsed="1"/>
+    <w:lsdException w:name="page number" w:semiHidden="1" w:unhideWhenUsed="1"/>
+    <w:lsdException w:name="endnote reference" w:semiHidden="1" w:unhideWhenUsed="1"/>
+    <w:lsdException w:name="endnote text" w:semiHidden="1" w:unhideWhenUsed="1"/>
+    <w:lsdException w:name="table of authorities" w:semiHidden="1" w:unhideWhenUsed="1"/>
+    <w:lsdException w:name="macro" w:semiHidden="1" w:unhideWhenUsed="1"/>
+    <w:lsdException w:name="toa heading" w:semiHidden="1" w:unhideWhenUsed="1"/>
+    <w:lsdException w:name="List" w:semiHidden="1" w:unhideWhenUsed="1"/>
+    <w:lsdException w:name="List Bullet" w:semiHidden="1" w:unhideWhenUsed="1"/>
+    <w:lsdException w:name="List Number" w:semiHidden="1" w:unhideWhenUsed="1"/>
+    <w:lsdException w:name="List 2" w:semiHidden="1" w:unhideWhenUsed="1"/>
+    <w:lsdException w:name="List 3" w:semiHidden="1" w:unhideWhenUsed="1"/>
+    <w:lsdException w:name="List 4" w:semiHidden="1" w:unhideWhenUsed="1"/>
+    <w:lsdException w:name="List 5" w:semiHidden="1" w:unhideWhenUsed="1"/>
+    <w:lsdException w:name="List Bullet 2" w:semiHidden="1" w:unhideWhenUsed="1"/>
+    <w:lsdException w:name="List Bullet 3" w:semiHidden="1" w:unhideWhenUsed="1"/>
+    <w:lsdException w:name="List Bullet 4" w:semiHidden="1" w:unhideWhenUsed="1"/>
+    <w:lsdException w:name="List Bullet 5" w:semiHidden="1" w:unhideWhenUsed="1"/>
+    <w:lsdException w:name="List Number 2" w:semiHidden="1" w:unhideWhenUsed="1"/>
+    <w:lsdException w:name="List Number 3" w:semiHidden="1" w:unhideWhenUsed="1"/>
+    <w:lsdException w:name="List Number 4" w:semiHidden="1" w:unhideWhenUsed="1"/>
+    <w:lsdException w:name="List Number 5" w:semiHidden="1" w:unhideWhenUsed="1"/>
+    <w:lsdException w:name="Title" w:uiPriority="10" w:qFormat="1"/>
+    <w:lsdException w:name="Closing" w:semiHidden="1" w:unhideWhenUsed="1"/>
+    <w:lsdException w:name="Signature" w:semiHidden="1" w:unhideWhenUsed="1"/>
+    <w:lsdException w:name="Default Paragraph Font" w:semiHidden="1" w:uiPriority="1" w:unhideWhenUsed="1"/>
+    <w:lsdException w:name="Body Text" w:semiHidden="1" w:unhideWhenUsed="1"/>
+    <w:lsdException w:name="Body Text Indent" w:semiHidden="1" w:unhideWhenUsed="1"/>
+    <w:lsdException w:name="List Continue" w:semiHidden="1" w:unhideWhenUsed="1"/>
+    <w:lsdException w:name="List Continue 2" w:semiHidden="1" w:unhideWhenUsed="1"/>
+    <w:lsdException w:name="List Continue 3" w:semiHidden="1" w:unhideWhenUsed="1"/>
+    <w:lsdException w:name="List Continue 4" w:semiHidden="1" w:unhideWhenUsed="1"/>
+    <w:lsdException w:name="List Continue 5" w:semiHidden="1" w:unhideWhenUsed="1"/>
+    <w:lsdException w:name="Message Header" w:semiHidden="1" w:unhideWhenUsed="1"/>
+    <w:lsdException w:name="Subtitle" w:uiPriority="11" w:qFormat="1"/>
+    <w:lsdException w:name="Salutation" w:semiHidden="1" w:unhideWhenUsed="1"/>
+    <w:lsdException w:name="Date" w:semiHidden="1" w:unhideWhenUsed="1"/>
+    <w:lsdException w:name="Body Text First Indent" w:semiHidden="1" w:unhideWhenUsed="1"/>
+    <w:lsdException w:name="Body Text First Indent 2" w:semiHidden="1" w:unhideWhenUsed="1"/>
+    <w:lsdException w:name="Note Heading" w:semiHidden="1" w:unhideWhenUsed="1"/>
+    <w:lsdException w:name="Body Text 2" w:semiHidden="1" w:unhideWhenUsed="1"/>
+    <w:lsdException w:name="Body Text 3" w:semiHidden="1" w:unhideWhenUsed="1"/>
+    <w:lsdException w:name="Body Text Indent 2" w:semiHidden="1" w:unhideWhenUsed="1"/>
+    <w:lsdException w:name="Body Text Indent 3" w:semiHidden="1" w:unhideWhenUsed="1"/>
+    <w:lsdException w:name="Block Text" w:semiHidden="1" w:unhideWhenUsed="1"/>
+    <w:lsdException w:name="Hyperlink" w:semiHidden="1" w:unhideWhenUsed="1"/>
+    <w:lsdException w:name="FollowedHyperlink" w:semiHidden="1" w:unhideWhenUsed="1"/>
+    <w:lsdException w:name="Strong" w:uiPriority="22" w:qFormat="1"/>
+    <w:lsdException w:name="Emphasis" w:uiPriority="20" w:qFormat="1"/>
+    <w:lsdException w:name="Document Map" w:semiHidden="1" w:unhideWhenUsed="1"/>
+    <w:lsdException w:name="Plain Text" w:semiHidden="1" w:unhideWhenUsed="1"/>
+    <w:lsdException w:name="E-mail Signature" w:semiHidden="1" w:unhideWhenUsed="1"/>
+    <w:lsdException w:name="HTML Top of Form" w:semiHidden="1" w:unhideWhenUsed="1"/>
+    <w:lsdException w:name="HTML Bottom of Form" w:semiHidden="1" w:unhideWhenUsed="1"/>
+    <w:lsdException w:name="Normal (Web)" w:semiHidden="1" w:unhideWhenUsed="1"/>
+    <w:lsdException w:name="HTML Acronym" w:semiHidden="1" w:unhideWhenUsed="1"/>
+    <w:lsdException w:name="HTML Address" w:semiHidden="1" w:unhideWhenUsed="1"/>
+    <w:lsdException w:name="HTML Cite" w:semiHidden="1" w:unhideWhenUsed="1"/>
+    <w:lsdException w:name="HTML Code" w:semiHidden="1" w:unhideWhenUsed="1"/>
+    <w:lsdException w:name="HTML Definition" w:semiHidden="1" w:unhideWhenUsed="1"/>
+    <w:lsdException w:name="HTML Keyboard" w:semiHidden="1" w:unhideWhenUsed="1"/>
+    <w:lsdException w:name="HTML Preformatted" w:semiHidden="1" w:unhideWhenUsed="1"/>
+    <w:lsdException w:name="HTML Sample" w:semiHidden="1" w:unhideWhenUsed="1"/>
+    <w:lsdException w:name="HTML Typewriter" w:semiHidden="1" w:unhideWhenUsed="1"/>
+    <w:lsdException w:name="HTML Variable" w:semiHidden="1" w:unhideWhenUsed="1"/>
+    <w:lsdException w:name="Normal Table" w:semiHidden="1" w:unhideWhenUsed="1"/>
+    <w:lsdException w:name="annotation subject" w:semiHidden="1" w:unhideWhenUsed="1"/>
+    <w:lsdException w:name="No List" w:semiHidden="1" w:unhideWhenUsed="1"/>
+    <w:lsdException w:name="Outline List 1" w:semiHidden="1" w:unhideWhenUsed="1"/>
+    <w:lsdException w:name="Outline List 2" w:semiHidden="1" w:unhideWhenUsed="1"/>
+    <w:lsdException w:name="Outline List 3" w:semiHidden="1" w:unhideWhenUsed="1"/>
+    <w:lsdException w:name="Table Simple 1" w:semiHidden="1" w:unhideWhenUsed="1"/>
+    <w:lsdException w:name="Table Simple 2" w:semiHidden="1" w:unhideWhenUsed="1"/>
+    <w:lsdException w:name="Table Simple 3" w:semiHidden="1" w:unhideWhenUsed="1"/>
+    <w:lsdException w:name="Table Classic 1" w:semiHidden="1" w:unhideWhenUsed="1"/>
+    <w:lsdException w:name="Table Classic 2" w:semiHidden="1" w:unhideWhenUsed="1"/>
+    <w:lsdException w:name="Table Classic 3" w:semiHidden="1" w:unhideWhenUsed="1"/>
+    <w:lsdException w:name="Table Classic 4" w:semiHidden="1" w:unhideWhenUsed="1"/>
+    <w:lsdException w:name="Table Colorful 1" w:semiHidden="1" w:unhideWhenUsed="1"/>
+    <w:lsdException w:name="Table Colorful 2" w:semiHidden="1" w:unhideWhenUsed="1"/>
+    <w:lsdException w:name="Table Colorful 3" w:semiHidden="1" w:unhideWhenUsed="1"/>
+    <w:lsdException w:name="Table Columns 1" w:semiHidden="1" w:unhideWhenUsed="1"/>
+    <w:lsdException w:name="Table Columns 2" w:semiHidden="1" w:unhideWhenUsed="1"/>
+    <w:lsdException w:name="Table Columns 3" w:semiHidden="1" w:unhideWhenUsed="1"/>
+    <w:lsdException w:name="Table Columns 4" w:semiHidden="1" w:unhideWhenUsed="1"/>
+    <w:lsdException w:name="Table Columns 5" w:semiHidden="1" w:unhideWhenUsed="1"/>
+    <w:lsdException w:name="Table Grid 1" w:semiHidden="1" w:unhideWhenUsed="1"/>
+    <w:lsdException w:name="Table Grid 2" w:semiHidden="1" w:unhideWhenUsed="1"/>
+    <w:lsdException w:name="Table Grid 3" w:semiHidden="1" w:unhideWhenUsed="1"/>
+    <w:lsdException w:name="Table Grid 4" w:semiHidden="1" w:unhideWhenUsed="1"/>
+    <w:lsdException w:name="Table Grid 5" w:semiHidden="1" w:unhideWhenUsed="1"/>
+    <w:lsdException w:name="Table Grid 6" w:semiHidden="1" w:unhideWhenUsed="1"/>
+    <w:lsdException w:name="Table Grid 7" w:semiHidden="1" w:unhideWhenUsed="1"/>
+    <w:lsdException w:name="Table Grid 8" w:semiHidden="1" w:unhideWhenUsed="1"/>
+    <w:lsdException w:name="Table List 1" w:semiHidden="1" w:unhideWhenUsed="1"/>
+    <w:lsdException w:name="Table List 2" w:semiHidden="1" w:unhideWhenUsed="1"/>
+    <w:lsdException w:name="Table List 3" w:semiHidden="1" w:unhideWhenUsed="1"/>
+    <w:lsdException w:name="Table List 4" w:semiHidden="1" w:unhideWhenUsed="1"/>
+    <w:lsdException w:name="Table List 5" w:semiHidden="1" w:unhideWhenUsed="1"/>
+    <w:lsdException w:name="Table List 6" w:semiHidden="1" w:unhideWhenUsed="1"/>
+    <w:lsdException w:name="Table List 7" w:semiHidden="1" w:unhideWhenUsed="1"/>
+    <w:lsdException w:name="Table List 8" w:semiHidden="1" w:unhideWhenUsed="1"/>
+    <w:lsdException w:name="Table 3D effects 1" w:semiHidden="1" w:unhideWhenUsed="1"/>
+    <w:lsdException w:name="Table 3D effects 2" w:semiHidden="1" w:unhideWhenUsed="1"/>
+    <w:lsdException w:name="Table 3D effects 3" w:semiHidden="1" w:unhideWhenUsed="1"/>
+    <w:lsdException w:name="Table Contemporary" w:semiHidden="1" w:unhideWhenUsed="1"/>
+    <w:lsdException w:name="Table Elegant" w:semiHidden="1" w:unhideWhenUsed="1"/>
+    <w:lsdException w:name="Table Professional" w:semiHidden="1" w:unhideWhenUsed="1"/>
+    <w:lsdException w:name="Table Subtle 1" w:semiHidden="1" w:unhideWhenUsed="1"/>
+    <w:lsdException w:name="Table Subtle 2" w:semiHidden="1" w:unhideWhenUsed="1"/>
+    <w:lsdException w:name="Table Web 1" w:semiHidden="1" w:unhideWhenUsed="1"/>
+    <w:lsdException w:name="Table Web 2" w:semiHidden="1" w:unhideWhenUsed="1"/>
+    <w:lsdException w:name="Table Web 3" w:semiHidden="1" w:unhideWhenUsed="1"/>
+    <w:lsdException w:name="Balloon Text" w:semiHidden="1" w:unhideWhenUsed="1"/>
+    <w:lsdException w:name="Table Grid" w:uiPriority="39"/>
+    <w:lsdException w:name="Table Theme" w:semiHidden="1" w:unhideWhenUsed="1"/>
+    <w:lsdException w:name="Placeholder Text" w:semiHidden="1"/>
+    <w:lsdException w:name="No Spacing" w:uiPriority="1" w:qFormat="1"/>
+    <w:lsdException w:name="Light Shading" w:uiPriority="60"/>
+    <w:lsdException w:name="Light List" w:uiPriority="61"/>
+    <w:lsdException w:name="Light Grid" w:uiPriority="62"/>
+    <w:lsdException w:name="Medium Shading 1" w:uiPriority="63"/>
+    <w:lsdException w:name="Medium Shading 2" w:uiPriority="64"/>
+    <w:lsdException w:name="Medium List 1" w:uiPriority="65"/>
+    <w:lsdException w:name="Medium List 2" w:uiPriority="66"/>
+    <w:lsdException w:name="Medium Grid 1" w:uiPriority="67"/>
+    <w:lsdException w:name="Medium Grid 2" w:uiPriority="68"/>
+    <w:lsdException w:name="Medium Grid 3" w:uiPriority="69"/>
+    <w:lsdException w:name="Dark List" w:uiPriority="70"/>
+    <w:lsdException w:name="Colorful Shading" w:uiPriority="71"/>
+    <w:lsdException w:name="Colorful List" w:uiPriority="72"/>
+    <w:lsdException w:name="Colorful Grid" w:uiPriority="73"/>
+    <w:lsdException w:name="Light Shading Accent 1" w:uiPriority="60"/>
+    <w:lsdException w:name="Light List Accent 1" w:uiPriority="61"/>
+    <w:lsdException w:name="Light Grid Accent 1" w:uiPriority="62"/>
+    <w:lsdException w:name="Medium Shading 1 Accent 1" w:uiPriority="63"/>
+    <w:lsdException w:name="Medium Shading 2 Accent 1" w:uiPriority="64"/>
+    <w:lsdException w:name="Medium List 1 Accent 1" w:uiPriority="65"/>
+    <w:lsdException w:name="Revision" w:semiHidden="1"/>
+    <w:lsdException w:name="List Paragraph" w:uiPriority="34" w:qFormat="1"/>
+    <w:lsdException w:name="Quote" w:uiPriority="29" w:qFormat="1"/>
+    <w:lsdException w:name="Intense Quote" w:uiPriority="30" w:qFormat="1"/>
+    <w:lsdException w:name="Medium List 2 Accent 1" w:uiPriority="66"/>
+    <w:lsdException w:name="Medium Grid 1 Accent 1" w:uiPriority="67"/>
+    <w:lsdException w:name="Medium Grid 2 Accent 1" w:uiPriority="68"/>
+    <w:lsdException w:name="Medium Grid 3 Accent 1" w:uiPriority="69"/>
+    <w:lsdException w:name="Dark List Accent 1" w:uiPriority="70"/>
+    <w:lsdException w:name="Colorful Shading Accent 1" w:uiPriority="71"/>
+    <w:lsdException w:name="Colorful List Accent 1" w:uiPriority="72"/>
+    <w:lsdException w:name="Colorful Grid Accent 1" w:uiPriority="73"/>
+    <w:lsdException w:name="Light Shading Accent 2" w:uiPriority="60"/>
+    <w:lsdException w:name="Light List Accent 2" w:uiPriority="61"/>
+    <w:lsdException w:name="Light Grid Accent 2" w:uiPriority="62"/>
+    <w:lsdException w:name="Medium Shading 1 Accent 2" w:uiPriority="63"/>
+    <w:lsdException w:name="Medium Shading 2 Accent 2" w:uiPriority="64"/>
+    <w:lsdException w:name="Medium List 1 Accent 2" w:uiPriority="65"/>
+    <w:lsdException w:name="Medium List 2 Accent 2" w:uiPriority="66"/>
+    <w:lsdException w:name="Medium Grid 1 Accent 2" w:uiPriority="67"/>
+    <w:lsdException w:name="Medium Grid 2 Accent 2" w:uiPriority="68"/>
+    <w:lsdException w:name="Medium Grid 3 Accent 2" w:uiPriority="69"/>
+    <w:lsdException w:name="Dark List Accent 2" w:uiPriority="70"/>
+    <w:lsdException w:name="Colorful Shading Accent 2" w:uiPriority="71"/>
+    <w:lsdException w:name="Colorful List Accent 2" w:uiPriority="72"/>
+    <w:lsdException w:name="Colorful Grid Accent 2" w:uiPriority="73"/>
+    <w:lsdException w:name="Light Shading Accent 3" w:uiPriority="60"/>
+    <w:lsdException w:name="Light List Accent 3" w:uiPriority="61"/>
+    <w:lsdException w:name="Light Grid Accent 3" w:uiPriority="62"/>
+    <w:lsdException w:name="Medium Shading 1 Accent 3" w:uiPriority="63"/>
+    <w:lsdException w:name="Medium Shading 2 Accent 3" w:uiPriority="64"/>
+    <w:lsdException w:name="Medium List 1 Accent 3" w:uiPriority="65"/>
+    <w:lsdException w:name="Medium List 2 Accent 3" w:uiPriority="66"/>
+    <w:lsdException w:name="Medium Grid 1 Accent 3" w:uiPriority="67"/>
+    <w:lsdException w:name="Medium Grid 2 Accent 3" w:uiPriority="68"/>
+    <w:lsdException w:name="Medium Grid 3 Accent 3" w:uiPriority="69"/>
+    <w:lsdException w:name="Dark List Accent 3" w:uiPriority="70"/>
+    <w:lsdException w:name="Colorful Shading Accent 3" w:uiPriority="71"/>
+    <w:lsdException w:name="Colorful List Accent 3" w:uiPriority="72"/>
+    <w:lsdException w:name="Colorful Grid Accent 3" w:uiPriority="73"/>
+    <w:lsdException w:name="Light Shading Accent 4" w:uiPriority="60"/>
+    <w:lsdException w:name="Light List Accent 4" w:uiPriority="61"/>
+    <w:lsdException w:name="Light Grid Accent 4" w:uiPriority="62"/>
+    <w:lsdException w:name="Medium Shading 1 Accent 4" w:uiPriority="63"/>
+    <w:lsdException w:name="Medium Shading 2 Accent 4" w:uiPriority="64"/>
+    <w:lsdException w:name="Medium List 1 Accent 4" w:uiPriority="65"/>
+    <w:lsdException w:name="Medium List 2 Accent 4" w:uiPriority="66"/>
+    <w:lsdException w:name="Medium Grid 1 Accent 4" w:uiPriority="67"/>
+    <w:lsdException w:name="Medium Grid 2 Accent 4" w:uiPriority="68"/>
+    <w:lsdException w:name="Medium Grid 3 Accent 4" w:uiPriority="69"/>
+    <w:lsdException w:name="Dark List Accent 4" w:uiPriority="70"/>
+    <w:lsdException w:name="Colorful Shading Accent 4" w:uiPriority="71"/>
+    <w:lsdException w:name="Colorful List Accent 4" w:uiPriority="72"/>
+    <w:lsdException w:name="Colorful Grid Accent 4" w:uiPriority="73"/>
+    <w:lsdException w:name="Light Shading Accent 5" w:uiPriority="60"/>
+    <w:lsdException w:name="Light List Accent 5" w:uiPriority="61"/>
+    <w:lsdException w:name="Light Grid Accent 5" w:uiPriority="62"/>
+    <w:lsdException w:name="Medium Shading 1 Accent 5" w:uiPriority="63"/>
+    <w:lsdException w:name="Medium Shading 2 Accent 5" w:uiPriority="64"/>
+    <w:lsdException w:name="Medium List 1 Accent 5" w:uiPriority="65"/>
+    <w:lsdException w:name="Medium List 2 Accent 5" w:uiPriority="66"/>
+    <w:lsdException w:name="Medium Grid 1 Accent 5" w:uiPriority="67"/>
+    <w:lsdException w:name="Medium Grid 2 Accent 5" w:uiPriority="68"/>
+    <w:lsdException w:name="Medium Grid 3 Accent 5" w:uiPriority="69"/>
+    <w:lsdException w:name="Dark List Accent 5" w:uiPriority="70"/>
+    <w:lsdException w:name="Colorful Shading Accent 5" w:uiPriority="71"/>
+    <w:lsdException w:name="Colorful List Accent 5" w:uiPriority="72"/>
+    <w:lsdException w:name="Colorful Grid Accent 5" w:uiPriority="73"/>
+    <w:lsdException w:name="Light Shading Accent 6" w:uiPriority="60"/>
+    <w:lsdException w:name="Light List Accent 6" w:uiPriority="61"/>
+    <w:lsdException w:name="Light Grid Accent 6" w:uiPriority="62"/>
+    <w:lsdException w:name="Medium Shading 1 Accent 6" w:uiPriority="63"/>
+    <w:lsdException w:name="Medium Shading 2 Accent 6" w:uiPriority="64"/>
+    <w:lsdException w:name="Medium List 1 Accent 6" w:uiPriority="65"/>
+    <w:lsdException w:name="Medium List 2 Accent 6" w:uiPriority="66"/>
+    <w:lsdException w:name="Medium Grid 1 Accent 6" w:uiPriority="67"/>
+    <w:lsdException w:name="Medium Grid 2 Accent 6" w:uiPriority="68"/>
+    <w:lsdException w:name="Medium Grid 3 Accent 6" w:uiPriority="69"/>
+    <w:lsdException w:name="Dark List Accent 6" w:uiPriority="70"/>
+    <w:lsdException w:name="Colorful Shading Accent 6" w:uiPriority="71"/>
+    <w:lsdException w:name="Colorful List Accent 6" w:uiPriority="72"/>
+    <w:lsdException w:name="Colorful Grid Accent 6" w:uiPriority="73"/>
+    <w:lsdException w:name="Subtle Emphasis" w:uiPriority="19" w:qFormat="1"/>
+    <w:lsdException w:name="Intense Emphasis" w:uiPriority="21" w:qFormat="1"/>
+    <w:lsdException w:name="Subtle Reference" w:uiPriority="31" w:qFormat="1"/>
+    <w:lsdException w:name="Intense Reference" w:uiPriority="32" w:qFormat="1"/>
+    <w:lsdException w:name="Book Title" w:uiPriority="33" w:qFormat="1"/>
+    <w:lsdException w:name="Bibliography" w:semiHidden="1" w:uiPriority="37" w:unhideWhenUsed="1"/>
+    <w:lsdException w:name="TOC Heading" w:semiHidden="1" w:uiPriority="39" w:unhideWhenUsed="1" w:qFormat="1"/>
+    <w:lsdException w:name="Plain Table 1" w:uiPriority="41"/>
+    <w:lsdException w:name="Plain Table 2" w:uiPriority="42"/>
+    <w:lsdException w:name="Plain Table 3" w:uiPriority="43"/>
+    <w:lsdException w:name="Plain Table 4" w:uiPriority="44"/>
+    <w:lsdException w:name="Plain Table 5" w:uiPriority="45"/>
+    <w:lsdException w:name="Grid Table Light" w:uiPriority="40"/>
+    <w:lsdException w:name="Grid Table 1 Light" w:uiPriority="46"/>
+    <w:lsdException w:name="Grid Table 2" w:uiPriority="47"/>
+    <w:lsdException w:name="Grid Table 3" w:uiPriority="48"/>
+    <w:lsdException w:name="Grid Table 4" w:uiPriority="49"/>
+    <w:lsdException w:name="Grid Table 5 Dark" w:uiPriority="50"/>
+    <w:lsdException w:name="Grid Table 6 Colorful" w:uiPriority="51"/>
+    <w:lsdException w:name="Grid Table 7 Colorful" w:uiPriority="52"/>
+    <w:lsdException w:name="Grid Table 1 Light Accent 1" w:uiPriority="46"/>
+    <w:lsdException w:name="Grid Table 2 Accent 1" w:uiPriority="47"/>
+    <w:lsdException w:name="Grid Table 3 Accent 1" w:uiPriority="48"/>
+    <w:lsdException w:name="Grid Table 4 Accent 1" w:uiPriority="49"/>
+    <w:lsdException w:name="Grid Table 5 Dark Accent 1" w:uiPriority="50"/>
+    <w:lsdException w:name="Grid Table 6 Colorful Accent 1" w:uiPriority="51"/>
+    <w:lsdException w:name="Grid Table 7 Colorful Accent 1" w:uiPriority="52"/>
+    <w:lsdException w:name="Grid Table 1 Light Accent 2" w:uiPriority="46"/>
+    <w:lsdException w:name="Grid Table 2 Accent 2" w:uiPriority="47"/>
+    <w:lsdException w:name="Grid Table 3 Accent 2" w:uiPriority="48"/>
+    <w:lsdException w:name="Grid Table 4 Accent 2" w:uiPriority="49"/>
+    <w:lsdException w:name="Grid Table 5 Dark Accent 2" w:uiPriority="50"/>
+    <w:lsdException w:name="Grid Table 6 Colorful Accent 2" w:uiPriority="51"/>
+    <w:lsdException w:name="Grid Table 7 Colorful Accent 2" w:uiPriority="52"/>
+    <w:lsdException w:name="Grid Table 1 Light Accent 3" w:uiPriority="46"/>
+    <w:lsdException w:name="Grid Table 2 Accent 3" w:uiPriority="47"/>
+    <w:lsdException w:name="Grid Table 3 Accent 3" w:uiPriority="48"/>
+    <w:lsdException w:name="Grid Table 4 Accent 3" w:uiPriority="49"/>
+    <w:lsdException w:name="Grid Table 5 Dark Accent 3" w:uiPriority="50"/>
+    <w:lsdException w:name="Grid Table 6 Colorful Accent 3" w:uiPriority="51"/>
+    <w:lsdException w:name="Grid Table 7 Colorful Accent 3" w:uiPriority="52"/>
+    <w:lsdException w:name="Grid Table 1 Light Accent 4" w:uiPriority="46"/>
+    <w:lsdException w:name="Grid Table 2 Accent 4" w:uiPriority="47"/>
+    <w:lsdException w:name="Grid Table 3 Accent 4" w:uiPriority="48"/>
+    <w:lsdException w:name="Grid Table 4 Accent 4" w:uiPriority="49"/>
+    <w:lsdException w:name="Grid Table 5 Dark Accent 4" w:uiPriority="50"/>
+    <w:lsdException w:name="Grid Table 6 Colorful Accent 4" w:uiPriority="51"/>
+    <w:lsdException w:name="Grid Table 7 Colorful Accent 4" w:uiPriority="52"/>
+    <w:lsdException w:name="Grid Table 1 Light Accent 5" w:uiPriority="46"/>
+    <w:lsdException w:name="Grid Table 2 Accent 5" w:uiPriority="47"/>
+    <w:lsdException w:name="Grid Table 3 Accent 5" w:uiPriority="48"/>
+    <w:lsdException w:name="Grid Table 4 Accent 5" w:uiPriority="49"/>
+    <w:lsdException w:name="Grid Table 5 Dark Accent 5" w:uiPriority="50"/>
+    <w:lsdException w:name="Grid Table 6 Colorful Accent 5" w:uiPriority="51"/>
+    <w:lsdException w:name="Grid Table 7 Colorful Accent 5" w:uiPriority="52"/>
+    <w:lsdException w:name="Grid Table 1 Light Accent 6" w:uiPriority="46"/>
+    <w:lsdException w:name="Grid Table 2 Accent 6" w:uiPriority="47"/>
+    <w:lsdException w:name="Grid Table 3 Accent 6" w:uiPriority="48"/>
+    <w:lsdException w:name="Grid Table 4 Accent 6" w:uiPriority="49"/>
+    <w:lsdException w:name="Grid Table 5 Dark Accent 6" w:uiPriority="50"/>
+    <w:lsdException w:name="Grid Table 6 Colorful Accent 6" w:uiPriority="51"/>
+    <w:lsdException w:name="Grid Table 7 Colorful Accent 6" w:uiPriority="52"/>
+    <w:lsdException w:name="List Table 1 Light" w:uiPriority="46"/>
+    <w:lsdException w:name="List Table 2" w:uiPriority="47"/>
+    <w:lsdException w:name="List Table 3" w:uiPriority="48"/>
+    <w:lsdException w:name="List Table 4" w:uiPriority="49"/>
+    <w:lsdException w:name="List Table 5 Dark" w:uiPriority="50"/>
+    <w:lsdException w:name="List Table 6 Colorful" w:uiPriority="51"/>
+    <w:lsdException w:name="List Table 7 Colorful" w:uiPriority="52"/>
+    <w:lsdException w:name="List Table 1 Light Accent 1" w:uiPriority="46"/>
+    <w:lsdException w:name="List Table 2 Accent 1" w:uiPriority="47"/>
+    <w:lsdException w:name="List Table 3 Accent 1" w:uiPriority="48"/>
+    <w:lsdException w:name="List Table 4 Accent 1" w:uiPriority="49"/>
+    <w:lsdException w:name="List Table 5 Dark Accent 1" w:uiPriority="50"/>
+    <w:lsdException w:name="List Table 6 Colorful Accent 1" w:uiPriority="51"/>
+    <w:lsdException w:name="List Table 7 Colorful Accent 1" w:uiPriority="52"/>
+    <w:lsdException w:name="List Table 1 Light Accent 2" w:uiPriority="46"/>
+    <w:lsdException w:name="List Table 2 Accent 2" w:uiPriority="47"/>
+    <w:lsdException w:name="List Table 3 Accent 2" w:uiPriority="48"/>
+    <w:lsdException w:name="List Table 4 Accent 2" w:uiPriority="49"/>
+    <w:lsdException w:name="List Table 5 Dark Accent 2" w:uiPriority="50"/>
+    <w:lsdException w:name="List Table 6 Colorful Accent 2" w:uiPriority="51"/>
+    <w:lsdException w:name="List Table 7 Colorful Accent 2" w:uiPriority="52"/>
+    <w:lsdException w:name="List Table 1 Light Accent 3" w:uiPriority="46"/>
+    <w:lsdException w:name="List Table 2 Accent 3" w:uiPriority="47"/>
+    <w:lsdException w:name="List Table 3 Accent 3" w:uiPriority="48"/>
+    <w:lsdException w:name="List Table 4 Accent 3" w:uiPriority="49"/>
+    <w:lsdException w:name="List Table 5 Dark Accent 3" w:uiPriority="50"/>
+    <w:lsdException w:name="List Table 6 Colorful Accent 3" w:uiPriority="51"/>
+    <w:lsdException w:name="List Table 7 Colorful Accent 3" w:uiPriority="52"/>
+    <w:lsdException w:name="List Table 1 Light Accent 4" w:uiPriority="46"/>
+    <w:lsdException w:name="List Table 2 Accent 4" w:uiPriority="47"/>
+    <w:lsdException w:name="List Table 3 Accent 4" w:uiPriority="48"/>
+    <w:lsdException w:name="List Table 4 Accent 4" w:uiPriority="49"/>
+    <w:lsdException w:name="List Table 5 Dark Accent 4" w:uiPriority="50"/>
+    <w:lsdException w:name="List Table 6 Colorful Accent 4" w:uiPriority="51"/>
+    <w:lsdException w:name="List Table 7 Colorful Accent 4" w:uiPriority="52"/>
+    <w:lsdException w:name="List Table 1 Light Accent 5" w:uiPriority="46"/>
+    <w:lsdException w:name="List Table 2 Accent 5" w:uiPriority="47"/>
+    <w:lsdException w:name="List Table 3 Accent 5" w:uiPriority="48"/>
+    <w:lsdException w:name="List Table 4 Accent 5" w:uiPriority="49"/>
+    <w:lsdException w:name="List Table 5 Dark Accent 5" w:uiPriority="50"/>
+    <w:lsdException w:name="List Table 6 Colorful Accent 5" w:uiPriority="51"/>
+    <w:lsdException w:name="List Table 7 Colorful Accent 5" w:uiPriority="52"/>
+    <w:lsdException w:name="List Table 1 Light Accent 6" w:uiPriority="46"/>
+    <w:lsdException w:name="List Table 2 Accent 6" w:uiPriority="47"/>
+    <w:lsdException w:name="List Table 3 Accent 6" w:uiPriority="48"/>
+    <w:lsdException w:name="List Table 4 Accent 6" w:uiPriority="49"/>
+    <w:lsdException w:name="List Table 5 Dark Accent 6" w:uiPriority="50"/>
+    <w:lsdException w:name="List Table 6 Colorful Accent 6" w:uiPriority="51"/>
+    <w:lsdException w:name="List Table 7 Colorful Accent 6" w:uiPriority="52"/>
+  </w:latentStyles>
+  <w:style w:type="paragraph" w:default="1" w:styleId="Normal">
+    <w:name w:val="Normal"/>
+    <w:qFormat/>
+  </w:style>
+  <w:style w:type="character" w:default="1" w:styleId="DefaultParagraphFont">
+    <w:name w:val="Default Paragraph Font"/>
+    <w:uiPriority w:val="1"/>
+    <w:semiHidden/>
+    <w:unhideWhenUsed/>
+  </w:style>
+  <w:style w:type="table" w:default="1" w:styleId="TableNormal">
+    <w:name w:val="Normal Table"/>
+    <w:uiPriority w:val="99"/>
+    <w:semiHidden/>
+    <w:unhideWhenUsed/>
+    <w:tblPr>
+      <w:tblInd w:w="0" w:type="dxa"/>
+      <w:tblCellMar>
+        <w:top w:w="0" w:type="dxa"/>
+        <w:left w:w="108" w:type="dxa"/>
+        <w:bottom w:w="0" w:type="dxa"/>
+        <w:right w:w="108" w:type="dxa"/>
+      </w:tblCellMar>
+    </w:tblPr>
+  </w:style>
+  <w:style w:type="numbering" w:default="1" w:styleId="NoList">
+    <w:name w:val="No List"/>
+    <w:uiPriority w:val="99"/>
+    <w:semiHidden/>
+    <w:unhideWhenUsed/>
+  </w:style>
+  <w:style w:type="character" w:styleId="PlaceholderText">
+    <w:name w:val="Placeholder Text"/>
+    <w:basedOn w:val="DefaultParagraphFont"/>
+    <w:uiPriority w:val="99"/>
+    <w:semiHidden/>
+    <w:rsid w:val="000D68EF"/>
+    <w:rPr>
+      <w:color w:val="808080"/>
+    </w:rPr>
+  </w:style>
+</w:styles>
+</file>
+
+<file path=word/glossary/webSettings.xml><?xml version="1.0" encoding="utf-8"?>
+<w:webSettings xmlns:mc="http://schemas.openxmlformats.org/markup-compatibility/2006" xmlns:r="http://schemas.openxmlformats.org/officeDocument/2006/relationships" xmlns:w="http://schemas.openxmlformats.org/wordprocessingml/2006/main" xmlns:w14="http://schemas.microsoft.com/office/word/2010/wordml" xmlns:w15="http://schemas.microsoft.com/office/word/2012/wordml" mc:Ignorable="w14 w15">
+  <w:optimizeForBrowser/>
+  <w:allowPNG/>
+</w:webSettings>
+</file>
+
 <file path=word/theme/theme1.xml><?xml version="1.0" encoding="utf-8"?>
 <a:theme xmlns:a="http://schemas.openxmlformats.org/drawingml/2006/main" name="Office Theme">
   <a:themeElements>
@@ -45826,7 +46613,7 @@
 </file>
 
 <file path=customXml/itemProps1.xml><?xml version="1.0" encoding="utf-8"?>
-<ds:datastoreItem xmlns:ds="http://schemas.openxmlformats.org/officeDocument/2006/customXml" ds:itemID="{00EAB34C-F50E-4770-9433-72F65AAF00FB}">
+<ds:datastoreItem xmlns:ds="http://schemas.openxmlformats.org/officeDocument/2006/customXml" ds:itemID="{F733E8E7-41A4-442D-A815-6B3480B71398}">
   <ds:schemaRefs>
     <ds:schemaRef ds:uri="http://schemas.openxmlformats.org/officeDocument/2006/bibliography"/>
   </ds:schemaRefs>

</xml_diff>